<commit_message>
based on discussion with lilach - added cancer paragraph, moved smooth paragraph, broke complex adaptation paragraph, recombination paragraph hedging
</commit_message>
<xml_diff>
--- a/manuscript/Author response - PRSB July 2014.docx
+++ b/manuscript/Author response - PRSB July 2014.docx
@@ -58,12 +58,42 @@
           <w:rFonts w:ascii="Calibri" w:hAnsi="Calibri"/>
         </w:rPr>
       </w:pPr>
+      <w:proofErr w:type="spellStart"/>
       <w:r>
         <w:rPr>
           <w:rFonts w:ascii="Calibri" w:hAnsi="Calibri"/>
         </w:rPr>
-        <w:t>Yoav Ram and Lilach Hadany</w:t>
-      </w:r>
+        <w:t>Yoav</w:t>
+      </w:r>
+      <w:proofErr w:type="spellEnd"/>
+      <w:r>
+        <w:rPr>
+          <w:rFonts w:ascii="Calibri" w:hAnsi="Calibri"/>
+        </w:rPr>
+        <w:t xml:space="preserve"> Ram and </w:t>
+      </w:r>
+      <w:proofErr w:type="spellStart"/>
+      <w:r>
+        <w:rPr>
+          <w:rFonts w:ascii="Calibri" w:hAnsi="Calibri"/>
+        </w:rPr>
+        <w:t>Lilach</w:t>
+      </w:r>
+      <w:proofErr w:type="spellEnd"/>
+      <w:r>
+        <w:rPr>
+          <w:rFonts w:ascii="Calibri" w:hAnsi="Calibri"/>
+        </w:rPr>
+        <w:t xml:space="preserve"> </w:t>
+      </w:r>
+      <w:proofErr w:type="spellStart"/>
+      <w:r>
+        <w:rPr>
+          <w:rFonts w:ascii="Calibri" w:hAnsi="Calibri"/>
+        </w:rPr>
+        <w:t>Hadany</w:t>
+      </w:r>
+      <w:proofErr w:type="spellEnd"/>
     </w:p>
     <w:p>
       <w:pPr>
@@ -96,7 +126,7 @@
           <w:rFonts w:ascii="Calibri" w:hAnsi="Calibri"/>
           <w:noProof/>
         </w:rPr>
-        <w:t>7/15/2014 2:14 PM</w:t>
+        <w:t>7/17/2014 10:24 AM</w:t>
       </w:r>
       <w:r>
         <w:rPr>
@@ -209,161 +239,168 @@
           <w:bCs/>
           <w:u w:val="single"/>
         </w:rPr>
-        <w:t xml:space="preserve"> comments</w:t>
-      </w:r>
+        <w:t xml:space="preserve"> </w:t>
+      </w:r>
+      <w:proofErr w:type="gramStart"/>
       <w:r>
         <w:rPr>
           <w:b/>
           <w:bCs/>
           <w:u w:val="single"/>
         </w:rPr>
-        <w:t>:</w:t>
-      </w:r>
-    </w:p>
-    <w:p>
-      <w:pPr>
-        <w:bidi w:val="0"/>
-        <w:spacing w:line="360" w:lineRule="auto"/>
-        <w:rPr>
-          <w:rFonts w:ascii="Bitstream Vera Sans" w:hAnsi="Bitstream Vera Sans"/>
-          <w:i/>
-          <w:iCs/>
-          <w:color w:val="000000"/>
-          <w:sz w:val="17"/>
-          <w:szCs w:val="17"/>
-        </w:rPr>
-      </w:pPr>
-      <w:r>
-        <w:rPr>
-          <w:rFonts w:ascii="Bitstream Vera Sans" w:hAnsi="Bitstream Vera Sans"/>
-          <w:i/>
-          <w:iCs/>
-          <w:color w:val="000000"/>
-          <w:sz w:val="17"/>
-          <w:szCs w:val="17"/>
-          <w:shd w:val="clear" w:color="auto" w:fill="FFFFFF"/>
-        </w:rPr>
-        <w:t>First, I'd like to see one or two sentences outlining that it is reasonable to consider low fitness -- arising from a maladapted genotype (in reality, aren't almost all genotypes maladapted?) rather than a potentially mutagenic environmental stress like starvation -- as a stress that might induce SIM. I see one reference on this point, but it would be nice to note explicitly any evidence that comes from a bacterial system.</w:t>
-      </w:r>
-      <w:r>
-        <w:rPr>
-          <w:rStyle w:val="apple-converted-space"/>
-          <w:rFonts w:ascii="Bitstream Vera Sans" w:hAnsi="Bitstream Vera Sans"/>
-          <w:i/>
-          <w:iCs/>
-          <w:color w:val="000000"/>
-          <w:sz w:val="17"/>
-          <w:szCs w:val="17"/>
-          <w:shd w:val="clear" w:color="auto" w:fill="FFFFFF"/>
-        </w:rPr>
-        <w:t> </w:t>
-      </w:r>
-    </w:p>
-    <w:p>
-      <w:pPr>
-        <w:bidi w:val="0"/>
-        <w:spacing w:line="360" w:lineRule="auto"/>
-        <w:rPr>
-          <w:rFonts w:ascii="Bitstream Vera Sans" w:hAnsi="Bitstream Vera Sans"/>
-          <w:i/>
-          <w:iCs/>
-          <w:color w:val="000000"/>
-          <w:sz w:val="17"/>
-          <w:szCs w:val="17"/>
-          <w:shd w:val="clear" w:color="auto" w:fill="FFFFFF"/>
-        </w:rPr>
-      </w:pPr>
-      <w:r>
-        <w:t>We added a few sentences to the model section (</w:t>
-      </w:r>
+        <w:t>comments</w:t>
+      </w:r>
+      <w:proofErr w:type="gramEnd"/>
       <w:r>
         <w:rPr>
           <w:b/>
           <w:bCs/>
-        </w:rPr>
-        <w:t>LXXX</w:t>
-      </w:r>
-      <w:r>
-        <w:t>). W</w:t>
-      </w:r>
-      <w:r>
-        <w:t xml:space="preserve">e </w:t>
-      </w:r>
-      <w:r>
-        <w:t xml:space="preserve">note </w:t>
-      </w:r>
-      <w:r>
-        <w:t xml:space="preserve">that </w:t>
-      </w:r>
-      <w:r>
-        <w:t>in bacteria, stress</w:t>
-      </w:r>
-      <w:r>
-        <w:t xml:space="preserve"> </w:t>
-      </w:r>
-      <w:r>
-        <w:t>responses are expected to be triggered when deleterious mutations reduce fitness by impairing the ability of the cell to perform vital functions.</w:t>
-      </w:r>
-      <w:r>
-        <w:t xml:space="preserve"> As an example, we point to the classical Lac assay experiments in which a </w:t>
-      </w:r>
-      <w:r>
-        <w:rPr>
-          <w:i/>
-          <w:iCs/>
-        </w:rPr>
-        <w:t>lac-</w:t>
-      </w:r>
-      <w:r>
-        <w:t xml:space="preserve"> mutant starves on lactose</w:t>
-      </w:r>
-      <w:r>
-        <w:rPr>
-          <w:rFonts w:ascii="Verdana" w:hAnsi="Verdana"/>
-          <w:color w:val="000000"/>
-          <w:sz w:val="17"/>
-          <w:szCs w:val="17"/>
-        </w:rPr>
-        <w:t xml:space="preserve"> and in response to starvation increases the mutation rate.</w:t>
-      </w:r>
-      <w:bookmarkStart w:id="0" w:name="_GoBack"/>
-      <w:bookmarkEnd w:id="0"/>
-      <w:r>
-        <w:rPr>
-          <w:rFonts w:ascii="Verdana" w:hAnsi="Verdana"/>
-          <w:color w:val="000000"/>
-          <w:sz w:val="17"/>
-          <w:szCs w:val="17"/>
-        </w:rPr>
-        <w:br/>
-      </w:r>
-    </w:p>
-    <w:p>
-      <w:pPr>
-        <w:bidi w:val="0"/>
-        <w:spacing w:line="360" w:lineRule="auto"/>
-        <w:rPr>
-          <w:rFonts w:ascii="Bitstream Vera Sans" w:hAnsi="Bitstream Vera Sans"/>
-          <w:i/>
-          <w:iCs/>
-          <w:color w:val="000000"/>
-          <w:sz w:val="17"/>
-          <w:szCs w:val="17"/>
-          <w:shd w:val="clear" w:color="auto" w:fill="FFFFFF"/>
-        </w:rPr>
-      </w:pPr>
-      <w:r>
-        <w:rPr>
-          <w:rFonts w:ascii="Bitstream Vera Sans" w:hAnsi="Bitstream Vera Sans"/>
-          <w:i/>
-          <w:iCs/>
-          <w:color w:val="000000"/>
-          <w:sz w:val="17"/>
-          <w:szCs w:val="17"/>
-          <w:shd w:val="clear" w:color="auto" w:fill="FFFFFF"/>
-        </w:rPr>
-        <w:t xml:space="preserve">Second, and related, I'd like to see some justification for modeling SIM as 'all or nothing' rather than as a function of a genotype's fitness decrement from the optimum. Lenski's group recently published a paper predicting that fitness may never be reached, even during adaptation to a simple constant environment (Wiser, M. J., N. Ribeck, and R. E. Lenski. 2013. Long-term </w:t>
-      </w:r>
+          <w:u w:val="single"/>
+        </w:rPr>
+        <w:t>:</w:t>
+      </w:r>
+    </w:p>
+    <w:p>
+      <w:pPr>
+        <w:bidi w:val="0"/>
+        <w:spacing w:line="360" w:lineRule="auto"/>
+        <w:rPr>
+          <w:rFonts w:ascii="Bitstream Vera Sans" w:hAnsi="Bitstream Vera Sans"/>
+          <w:i/>
+          <w:iCs/>
+          <w:color w:val="000000"/>
+          <w:sz w:val="17"/>
+          <w:szCs w:val="17"/>
+        </w:rPr>
+      </w:pPr>
+      <w:r>
+        <w:rPr>
+          <w:rFonts w:ascii="Bitstream Vera Sans" w:hAnsi="Bitstream Vera Sans"/>
+          <w:i/>
+          <w:iCs/>
+          <w:color w:val="000000"/>
+          <w:sz w:val="17"/>
+          <w:szCs w:val="17"/>
+          <w:shd w:val="clear" w:color="auto" w:fill="FFFFFF"/>
+        </w:rPr>
+        <w:t xml:space="preserve">First, I'd like to see one or two sentences outlining that it is reasonable to consider low fitness -- </w:t>
+      </w:r>
+      <w:proofErr w:type="gramStart"/>
+      <w:r>
+        <w:rPr>
+          <w:rFonts w:ascii="Bitstream Vera Sans" w:hAnsi="Bitstream Vera Sans"/>
+          <w:i/>
+          <w:iCs/>
+          <w:color w:val="000000"/>
+          <w:sz w:val="17"/>
+          <w:szCs w:val="17"/>
+          <w:shd w:val="clear" w:color="auto" w:fill="FFFFFF"/>
+        </w:rPr>
+        <w:t>arising</w:t>
+      </w:r>
+      <w:proofErr w:type="gramEnd"/>
+      <w:r>
+        <w:rPr>
+          <w:rFonts w:ascii="Bitstream Vera Sans" w:hAnsi="Bitstream Vera Sans"/>
+          <w:i/>
+          <w:iCs/>
+          <w:color w:val="000000"/>
+          <w:sz w:val="17"/>
+          <w:szCs w:val="17"/>
+          <w:shd w:val="clear" w:color="auto" w:fill="FFFFFF"/>
+        </w:rPr>
+        <w:t xml:space="preserve"> from a maladapted genotype (in reality, aren't almost all genotypes maladapted?) rather than a potentially mutagenic environmental stress like starvation -- as a stress that might induce SIM. I see one reference on this point, but it would be nice to note explicitly any evidence that comes from a bacterial system.</w:t>
+      </w:r>
+      <w:r>
+        <w:rPr>
+          <w:rStyle w:val="apple-converted-space"/>
+          <w:rFonts w:ascii="Bitstream Vera Sans" w:hAnsi="Bitstream Vera Sans"/>
+          <w:i/>
+          <w:iCs/>
+          <w:color w:val="000000"/>
+          <w:sz w:val="17"/>
+          <w:szCs w:val="17"/>
+          <w:shd w:val="clear" w:color="auto" w:fill="FFFFFF"/>
+        </w:rPr>
+        <w:t> </w:t>
+      </w:r>
+    </w:p>
+    <w:p>
+      <w:pPr>
+        <w:bidi w:val="0"/>
+        <w:spacing w:line="360" w:lineRule="auto"/>
+      </w:pPr>
+      <w:r>
+        <w:t>We added a few sentences to the model section (</w:t>
+      </w:r>
+      <w:r>
+        <w:t>L132</w:t>
+      </w:r>
+      <w:r>
+        <w:t>):</w:t>
+      </w:r>
+    </w:p>
+    <w:p>
+      <w:pPr>
+        <w:bidi w:val="0"/>
+        <w:spacing w:line="360" w:lineRule="auto"/>
+        <w:ind w:left="720"/>
+      </w:pPr>
+      <w:r>
+        <w:t>"</w:t>
+      </w:r>
+      <w:r>
+        <w:t>Evidence shows that numerous stress responses induce mutagenesis in bacteria [16</w:t>
+      </w:r>
+      <w:proofErr w:type="gramStart"/>
+      <w:r>
+        <w:t>,32</w:t>
+      </w:r>
+      <w:proofErr w:type="gramEnd"/>
+      <w:r>
+        <w:t xml:space="preserve">]. These responses can be activated due to deteriorating environmental conditions (see section 3.5) or due to mutations that impair important cell functions, thereby reducing fitness and inducing a stress response. For example, a </w:t>
+      </w:r>
+      <w:proofErr w:type="spellStart"/>
+      <w:r>
+        <w:t>frameshift</w:t>
+      </w:r>
+      <w:proofErr w:type="spellEnd"/>
+      <w:r>
+        <w:t xml:space="preserve"> mutation in the lac gene causes cells to starve on lactose, thus inducing mutagenesis via a stress response [53].</w:t>
+      </w:r>
+      <w:r>
+        <w:t>"</w:t>
+      </w:r>
+    </w:p>
+    <w:p>
+      <w:pPr>
+        <w:bidi w:val="0"/>
+        <w:spacing w:line="360" w:lineRule="auto"/>
+        <w:rPr>
+          <w:rFonts w:ascii="Bitstream Vera Sans" w:hAnsi="Bitstream Vera Sans"/>
+          <w:i/>
+          <w:iCs/>
+          <w:color w:val="000000"/>
+          <w:sz w:val="17"/>
+          <w:szCs w:val="17"/>
+          <w:shd w:val="clear" w:color="auto" w:fill="FFFFFF"/>
+        </w:rPr>
+      </w:pPr>
+    </w:p>
+    <w:p>
+      <w:pPr>
+        <w:bidi w:val="0"/>
+        <w:spacing w:line="360" w:lineRule="auto"/>
+        <w:rPr>
+          <w:rFonts w:ascii="Bitstream Vera Sans" w:hAnsi="Bitstream Vera Sans"/>
+          <w:i/>
+          <w:iCs/>
+          <w:color w:val="000000"/>
+          <w:sz w:val="17"/>
+          <w:szCs w:val="17"/>
+          <w:shd w:val="clear" w:color="auto" w:fill="FFFFFF"/>
+        </w:rPr>
+      </w:pPr>
       <w:r>
         <w:rPr>
           <w:rFonts w:ascii="Bitstream Vera Sans" w:hAnsi="Bitstream Vera Sans"/>
@@ -375,7 +412,85 @@
           <w:shd w:val="clear" w:color="auto" w:fill="FFFFFF"/>
         </w:rPr>
         <w:lastRenderedPageBreak/>
-        <w:t>dynamics of adaptation in asexual populations. Science 342:1364–1367). If this result is at all general, does it mean we should think that SIM will always be induced?</w:t>
+        <w:t xml:space="preserve">Second, and related, I'd like to see some justification for modeling SIM as 'all or nothing' rather than as a function of a genotype's fitness decrement from the optimum. </w:t>
+      </w:r>
+      <w:proofErr w:type="spellStart"/>
+      <w:r>
+        <w:rPr>
+          <w:rFonts w:ascii="Bitstream Vera Sans" w:hAnsi="Bitstream Vera Sans"/>
+          <w:i/>
+          <w:iCs/>
+          <w:color w:val="000000"/>
+          <w:sz w:val="17"/>
+          <w:szCs w:val="17"/>
+          <w:shd w:val="clear" w:color="auto" w:fill="FFFFFF"/>
+        </w:rPr>
+        <w:t>Lenski's</w:t>
+      </w:r>
+      <w:proofErr w:type="spellEnd"/>
+      <w:r>
+        <w:rPr>
+          <w:rFonts w:ascii="Bitstream Vera Sans" w:hAnsi="Bitstream Vera Sans"/>
+          <w:i/>
+          <w:iCs/>
+          <w:color w:val="000000"/>
+          <w:sz w:val="17"/>
+          <w:szCs w:val="17"/>
+          <w:shd w:val="clear" w:color="auto" w:fill="FFFFFF"/>
+        </w:rPr>
+        <w:t xml:space="preserve"> group recently published a paper predicting that fitness may never be reached, even during adaptation to a simple constant environment (Wiser, M. J., N. </w:t>
+      </w:r>
+      <w:proofErr w:type="spellStart"/>
+      <w:r>
+        <w:rPr>
+          <w:rFonts w:ascii="Bitstream Vera Sans" w:hAnsi="Bitstream Vera Sans"/>
+          <w:i/>
+          <w:iCs/>
+          <w:color w:val="000000"/>
+          <w:sz w:val="17"/>
+          <w:szCs w:val="17"/>
+          <w:shd w:val="clear" w:color="auto" w:fill="FFFFFF"/>
+        </w:rPr>
+        <w:t>Ribeck</w:t>
+      </w:r>
+      <w:proofErr w:type="spellEnd"/>
+      <w:r>
+        <w:rPr>
+          <w:rFonts w:ascii="Bitstream Vera Sans" w:hAnsi="Bitstream Vera Sans"/>
+          <w:i/>
+          <w:iCs/>
+          <w:color w:val="000000"/>
+          <w:sz w:val="17"/>
+          <w:szCs w:val="17"/>
+          <w:shd w:val="clear" w:color="auto" w:fill="FFFFFF"/>
+        </w:rPr>
+        <w:t xml:space="preserve">, and R. E. </w:t>
+      </w:r>
+      <w:proofErr w:type="spellStart"/>
+      <w:r>
+        <w:rPr>
+          <w:rFonts w:ascii="Bitstream Vera Sans" w:hAnsi="Bitstream Vera Sans"/>
+          <w:i/>
+          <w:iCs/>
+          <w:color w:val="000000"/>
+          <w:sz w:val="17"/>
+          <w:szCs w:val="17"/>
+          <w:shd w:val="clear" w:color="auto" w:fill="FFFFFF"/>
+        </w:rPr>
+        <w:t>Lenski</w:t>
+      </w:r>
+      <w:proofErr w:type="spellEnd"/>
+      <w:r>
+        <w:rPr>
+          <w:rFonts w:ascii="Bitstream Vera Sans" w:hAnsi="Bitstream Vera Sans"/>
+          <w:i/>
+          <w:iCs/>
+          <w:color w:val="000000"/>
+          <w:sz w:val="17"/>
+          <w:szCs w:val="17"/>
+          <w:shd w:val="clear" w:color="auto" w:fill="FFFFFF"/>
+        </w:rPr>
+        <w:t>. 2013. Long-term dynamics of adaptation in asexual populations. Science 342:1364–1367). If this result is at all general, does it mean we should think that SIM will always be induced?</w:t>
       </w:r>
       <w:r>
         <w:rPr>
@@ -392,50 +507,245 @@
         <w:spacing w:line="360" w:lineRule="auto"/>
       </w:pPr>
       <w:r>
-        <w:t>We had</w:t>
-      </w:r>
-      <w:r>
-        <w:t xml:space="preserve"> already</w:t>
-      </w:r>
-      <w:r>
-        <w:t xml:space="preserve"> treated this criticism in Appendix E in which we model SIM as a continuous relationship between fitness and mutation rate. </w:t>
-      </w:r>
-      <w:r>
-        <w:t>Unfortunately,</w:t>
-      </w:r>
-      <w:r>
-        <w:t xml:space="preserve"> we forgot to refer to Appendix E in the main text. To correct this mistake and because this issue may be interesting to other readers, we added Fig. 2B (previously Fig. E2 in Appendix E) which shows the adaptation rate of continuous SIM and compares it to threshold SIM (the main SIM strategy in this manuscript). The figure shows that threshold SIM </w:t>
-      </w:r>
-      <w:r>
-        <w:t xml:space="preserve">is </w:t>
-      </w:r>
-      <w:r>
-        <w:t>a good approximation for continuous SIM, because the main factors determining the adaptation rate are the mutation rates of wild-type and single mutant individuals. We added a paragraph which describes this result to section 3.3</w:t>
-      </w:r>
-      <w:r>
-        <w:t xml:space="preserve"> (</w:t>
-      </w:r>
-      <w:r>
-        <w:rPr>
-          <w:b/>
-          <w:bCs/>
-        </w:rPr>
-        <w:t>LXXX</w:t>
-      </w:r>
-      <w:r>
-        <w:t>)</w:t>
-      </w:r>
-      <w:r>
-        <w:t>.</w:t>
-      </w:r>
-    </w:p>
-    <w:p>
-      <w:pPr>
-        <w:bidi w:val="0"/>
-        <w:spacing w:line="360" w:lineRule="auto"/>
-      </w:pPr>
-      <w:r>
-        <w:t xml:space="preserve">We revised the text based on all </w:t>
+        <w:t>First, SIM is modeled as an 'all or nothing', but the threshold doesn't occur at the optimum but rather at the wildtype fitness. We changed the definition of SIM to reflect this (L138):</w:t>
+      </w:r>
+    </w:p>
+    <w:p>
+      <w:pPr>
+        <w:bidi w:val="0"/>
+        <w:spacing w:line="360" w:lineRule="auto"/>
+        <w:ind w:left="720"/>
+      </w:pPr>
+      <w:r>
+        <w:rPr>
+          <w:lang w:bidi="hi-IN"/>
+        </w:rPr>
+        <w:t>"</w:t>
+      </w:r>
+      <w:r>
+        <w:rPr>
+          <w:lang w:bidi="hi-IN"/>
+        </w:rPr>
+        <w:t xml:space="preserve">The main analysis assumes that the SIM induces mutagenesis in individuals less fit than the wildtype, that is, the mutation rate </w:t>
+      </w:r>
+      <w:r>
+        <w:rPr>
+          <w:i/>
+          <w:iCs/>
+          <w:lang w:bidi="hi-IN"/>
+        </w:rPr>
+        <w:t>U</w:t>
+      </w:r>
+      <w:r>
+        <w:rPr>
+          <w:lang w:bidi="hi-IN"/>
+        </w:rPr>
+        <w:t xml:space="preserve"> of individuals with fitness </w:t>
+      </w:r>
+      <w:r>
+        <w:rPr>
+          <w:rFonts w:ascii="Times New Roman" w:hAnsi="Times New Roman" w:cs="Times New Roman"/>
+          <w:i/>
+          <w:iCs/>
+          <w:lang w:bidi="hi-IN"/>
+        </w:rPr>
+        <w:t>ω</w:t>
+      </w:r>
+      <w:r>
+        <w:rPr>
+          <w:lang w:bidi="hi-IN"/>
+        </w:rPr>
+        <w:t xml:space="preserve"> is</w:t>
+      </w:r>
+      <w:r>
+        <w:t>…"</w:t>
+      </w:r>
+    </w:p>
+    <w:p>
+      <w:pPr>
+        <w:bidi w:val="0"/>
+        <w:spacing w:line="360" w:lineRule="auto"/>
+      </w:pPr>
+      <w:r>
+        <w:t>Therefore, if adaptation proceeds in a constant environment then we expect that mutagenesis will be induced in individuals that have below average fitness.</w:t>
+      </w:r>
+    </w:p>
+    <w:p>
+      <w:pPr>
+        <w:bidi w:val="0"/>
+        <w:spacing w:line="360" w:lineRule="auto"/>
+      </w:pPr>
+      <w:r>
+        <w:t>Second, we already relaxed the assumption of a threshold strategy in the previous submission in Appendix E but unfortunately forgot to refer to it in the main text. Briefly, we modeled continuous relationships between fitness and mutation rate based on those proposed by Agrawal (2002) and more recently Shaw &amp; Baer (2011). We found that because the most important effects on the adaptation rate are the mutation rates of wildtype and single mutants, the continuous SIM is very similar to a threshold SIM with comparable mutation rates in single mutants</w:t>
+      </w:r>
+      <w:r>
+        <w:t>. T</w:t>
+      </w:r>
+      <w:r>
+        <w:t>herefore</w:t>
+      </w:r>
+      <w:r>
+        <w:t xml:space="preserve">, even if threshold relationships ('all or nothing') are not realistic, they are a good approximation. </w:t>
+      </w:r>
+      <w:r>
+        <w:t>We now refer to these continuous SIM in the model section (L144):</w:t>
+      </w:r>
+    </w:p>
+    <w:p>
+      <w:pPr>
+        <w:bidi w:val="0"/>
+        <w:spacing w:line="360" w:lineRule="auto"/>
+        <w:ind w:left="720"/>
+        <w:rPr>
+          <w:lang w:bidi="hi-IN"/>
+        </w:rPr>
+      </w:pPr>
+      <w:r>
+        <w:t>"</w:t>
+      </w:r>
+      <w:r>
+        <w:rPr>
+          <w:lang w:bidi="hi-IN"/>
+        </w:rPr>
+        <w:t xml:space="preserve">The assumption of a threshold relationship between fitness and the mutation rate in eq. </w:t>
+      </w:r>
+      <w:r>
+        <w:rPr>
+          <w:lang w:bidi="hi-IN"/>
+        </w:rPr>
+        <w:fldChar w:fldCharType="begin"/>
+      </w:r>
+      <w:r>
+        <w:rPr>
+          <w:lang w:bidi="hi-IN"/>
+        </w:rPr>
+        <w:instrText xml:space="preserve"> REF _Ref374443384 \h  \* MERGEFORMAT </w:instrText>
+      </w:r>
+      <w:r>
+        <w:rPr>
+          <w:lang w:bidi="hi-IN"/>
+        </w:rPr>
+      </w:r>
+      <w:r>
+        <w:rPr>
+          <w:lang w:bidi="hi-IN"/>
+        </w:rPr>
+        <w:fldChar w:fldCharType="separate"/>
+      </w:r>
+      <w:r>
+        <w:rPr>
+          <w:noProof/>
+        </w:rPr>
+        <w:t>1</w:t>
+      </w:r>
+      <w:r>
+        <w:rPr>
+          <w:lang w:bidi="hi-IN"/>
+        </w:rPr>
+        <w:fldChar w:fldCharType="end"/>
+      </w:r>
+      <w:r>
+        <w:rPr>
+          <w:lang w:bidi="hi-IN"/>
+        </w:rPr>
+        <w:t xml:space="preserve"> is relaxed in Appendix E in which we explore continuous relationships between fitness and the mutation rate. The results are robust to this relaxation (see section 3.3).</w:t>
+      </w:r>
+      <w:r>
+        <w:rPr>
+          <w:lang w:bidi="hi-IN"/>
+        </w:rPr>
+        <w:t>"</w:t>
+      </w:r>
+    </w:p>
+    <w:p>
+      <w:pPr>
+        <w:bidi w:val="0"/>
+        <w:spacing w:line="360" w:lineRule="auto"/>
+        <w:rPr>
+          <w:lang w:bidi="hi-IN"/>
+        </w:rPr>
+      </w:pPr>
+      <w:r>
+        <w:rPr>
+          <w:lang w:bidi="hi-IN"/>
+        </w:rPr>
+        <w:t>And also in the results section (L265):</w:t>
+      </w:r>
+    </w:p>
+    <w:p>
+      <w:pPr>
+        <w:bidi w:val="0"/>
+        <w:spacing w:line="360" w:lineRule="auto"/>
+        <w:ind w:left="720"/>
+        <w:rPr>
+          <w:lang w:bidi="hi-IN"/>
+        </w:rPr>
+      </w:pPr>
+      <w:r>
+        <w:rPr>
+          <w:lang w:bidi="hi-IN"/>
+        </w:rPr>
+        <w:t>"</w:t>
+      </w:r>
+      <w:r>
+        <w:rPr>
+          <w:lang w:bidi="hi-IN"/>
+        </w:rPr>
+        <w:t>The</w:t>
+      </w:r>
+      <w:r>
+        <w:rPr>
+          <w:lang w:bidi="hi-IN"/>
+        </w:rPr>
+        <w:t xml:space="preserve"> adaptation rate of SIM with continuous relationships between fitness and mutation rate (Online Appendix E) is comparable to that of SIM with threshold relationships (Figure E2). </w:t>
+      </w:r>
+      <w:r>
+        <w:rPr>
+          <w:lang w:bidi="hi-IN"/>
+        </w:rPr>
+        <w:t xml:space="preserve">This is because the main factor determining the adaptation rate is the mutation rates of the wildtype and the single mutants (ab, </w:t>
+      </w:r>
+      <w:proofErr w:type="spellStart"/>
+      <w:r>
+        <w:rPr>
+          <w:lang w:bidi="hi-IN"/>
+        </w:rPr>
+        <w:t>aB</w:t>
+      </w:r>
+      <w:proofErr w:type="spellEnd"/>
+      <w:r>
+        <w:rPr>
+          <w:lang w:bidi="hi-IN"/>
+        </w:rPr>
+        <w:t xml:space="preserve">, and Ab), as individuals with more than a single mutation do not have a significant contribution </w:t>
+      </w:r>
+      <w:r>
+        <w:rPr>
+          <w:lang w:bidi="hi-IN"/>
+        </w:rPr>
+        <w:lastRenderedPageBreak/>
+        <w:t xml:space="preserve">to adaptation. Therefore, our results are robust to the choice of the relationship between fitness and the mutation rate. </w:t>
+      </w:r>
+      <w:r>
+        <w:rPr>
+          <w:lang w:bidi="hi-IN"/>
+        </w:rPr>
+        <w:t>"</w:t>
+      </w:r>
+    </w:p>
+    <w:p>
+      <w:pPr>
+        <w:bidi w:val="0"/>
+        <w:spacing w:line="360" w:lineRule="auto"/>
+      </w:pPr>
+      <w:r>
+        <w:t xml:space="preserve">We </w:t>
+      </w:r>
+      <w:r>
+        <w:t xml:space="preserve">also </w:t>
+      </w:r>
+      <w:r>
+        <w:t xml:space="preserve">revised the text based on all </w:t>
       </w:r>
       <w:r>
         <w:t>minor comments:</w:t>
@@ -615,50 +925,231 @@
         <w:spacing w:line="360" w:lineRule="auto"/>
       </w:pPr>
       <w:r>
-        <w:t>We added a discussion of a scenario in which single mutants have intermediate fitness (</w:t>
-      </w:r>
-      <w:r>
-        <w:rPr>
-          <w:i/>
-          <w:iCs/>
-        </w:rPr>
+        <w:t>This is indeed a different scenario than the one we studied in this manuscript</w:t>
+      </w:r>
+      <w:r>
+        <w:t xml:space="preserve"> and </w:t>
+      </w:r>
+      <w:r>
+        <w:t xml:space="preserve">we plan to analyze the adaptation rate with SIM on smooth landscapes in </w:t>
+      </w:r>
+      <w:r>
+        <w:t>future work. We added this remark to the model section (L96):</w:t>
+      </w:r>
+    </w:p>
+    <w:p>
+      <w:pPr>
+        <w:bidi w:val="0"/>
+        <w:spacing w:line="360" w:lineRule="auto"/>
+        <w:ind w:left="720"/>
+      </w:pPr>
+      <w:r>
+        <w:t>"</w:t>
+      </w:r>
+      <w:r>
+        <w:t>We do not consider smooth fitness landscapes in which single mutants have intermediate fitness (</w:t>
+      </w:r>
+      <w:proofErr w:type="spellStart"/>
+      <w:r>
         <w:t>sH</w:t>
       </w:r>
-      <w:r>
-        <w:t>&lt;s&lt;0) to the Discussion section (</w:t>
-      </w:r>
-      <w:r>
-        <w:rPr>
-          <w:b/>
-          <w:bCs/>
-        </w:rPr>
-        <w:t>LXXX</w:t>
-      </w:r>
-      <w:r>
-        <w:t>). This is indeed a different scenario than the one we studied in this manuscript, and we have previously shown (Ram &amp; Hadany 2012) that SIM is favored by selection on smooth fitness landscapes. We plan to explore SIM's effect on the adaptation rate smooth landscapes in future work.</w:t>
-      </w:r>
-    </w:p>
-    <w:p>
-      <w:pPr>
-        <w:bidi w:val="0"/>
-        <w:spacing w:line="360" w:lineRule="auto"/>
-        <w:rPr>
-          <w:rFonts w:ascii="Bitstream Vera Sans" w:hAnsi="Bitstream Vera Sans"/>
-          <w:i/>
-          <w:iCs/>
-        </w:rPr>
-      </w:pPr>
-      <w:r>
-        <w:rPr>
-          <w:rFonts w:ascii="Bitstream Vera Sans" w:hAnsi="Bitstream Vera Sans"/>
-          <w:i/>
-          <w:iCs/>
-          <w:color w:val="000000"/>
-          <w:sz w:val="17"/>
-          <w:szCs w:val="17"/>
-          <w:shd w:val="clear" w:color="auto" w:fill="FFFFFF"/>
-        </w:rPr>
-        <w:t>* The questions of the tradeoff between adaptability and adaptedness were discussed in Komarova, Wodarz. "The optimal rate of chromosome loss for the inactivation of tumor suppressor genes in cancer." PNAS 101.18 (2004): 7017-7021, and also Komarova, Sadovsky, and Wan. "Selective pressures for and against genetic instability in cancer: a time-dependent problem." Journal of The Royal Society Interface 5.18 (2008): 105-121. It can be interesting to compare the approach of the authors with the approach and the results of these papers.</w:t>
+      <w:proofErr w:type="spellEnd"/>
+      <w:r>
+        <w:t>&lt;s&lt;0). We have already shown that SIM is favored by selection on these landscapes [37]; however, analysis of the effect of SIM on the adaptation rate on smooth landscapes will be the subject of future work.</w:t>
+      </w:r>
+      <w:r>
+        <w:t>"</w:t>
+      </w:r>
+    </w:p>
+    <w:p>
+      <w:pPr>
+        <w:bidi w:val="0"/>
+        <w:spacing w:line="360" w:lineRule="auto"/>
+        <w:rPr>
+          <w:rFonts w:ascii="Bitstream Vera Sans" w:hAnsi="Bitstream Vera Sans"/>
+          <w:i/>
+          <w:iCs/>
+        </w:rPr>
+      </w:pPr>
+      <w:r>
+        <w:rPr>
+          <w:rFonts w:ascii="Bitstream Vera Sans" w:hAnsi="Bitstream Vera Sans"/>
+          <w:i/>
+          <w:iCs/>
+          <w:color w:val="000000"/>
+          <w:sz w:val="17"/>
+          <w:szCs w:val="17"/>
+          <w:shd w:val="clear" w:color="auto" w:fill="FFFFFF"/>
+        </w:rPr>
+        <w:t xml:space="preserve"> </w:t>
+      </w:r>
+      <w:r>
+        <w:rPr>
+          <w:rFonts w:ascii="Bitstream Vera Sans" w:hAnsi="Bitstream Vera Sans"/>
+          <w:i/>
+          <w:iCs/>
+          <w:color w:val="000000"/>
+          <w:sz w:val="17"/>
+          <w:szCs w:val="17"/>
+          <w:shd w:val="clear" w:color="auto" w:fill="FFFFFF"/>
+        </w:rPr>
+        <w:t xml:space="preserve">* The questions of the tradeoff between adaptability and adaptedness were discussed in </w:t>
+      </w:r>
+      <w:proofErr w:type="spellStart"/>
+      <w:r>
+        <w:rPr>
+          <w:rFonts w:ascii="Bitstream Vera Sans" w:hAnsi="Bitstream Vera Sans"/>
+          <w:i/>
+          <w:iCs/>
+          <w:color w:val="000000"/>
+          <w:sz w:val="17"/>
+          <w:szCs w:val="17"/>
+          <w:shd w:val="clear" w:color="auto" w:fill="FFFFFF"/>
+        </w:rPr>
+        <w:t>Komarova</w:t>
+      </w:r>
+      <w:proofErr w:type="spellEnd"/>
+      <w:r>
+        <w:rPr>
+          <w:rFonts w:ascii="Bitstream Vera Sans" w:hAnsi="Bitstream Vera Sans"/>
+          <w:i/>
+          <w:iCs/>
+          <w:color w:val="000000"/>
+          <w:sz w:val="17"/>
+          <w:szCs w:val="17"/>
+          <w:shd w:val="clear" w:color="auto" w:fill="FFFFFF"/>
+        </w:rPr>
+        <w:t xml:space="preserve">, </w:t>
+      </w:r>
+      <w:proofErr w:type="spellStart"/>
+      <w:r>
+        <w:rPr>
+          <w:rFonts w:ascii="Bitstream Vera Sans" w:hAnsi="Bitstream Vera Sans"/>
+          <w:i/>
+          <w:iCs/>
+          <w:color w:val="000000"/>
+          <w:sz w:val="17"/>
+          <w:szCs w:val="17"/>
+          <w:shd w:val="clear" w:color="auto" w:fill="FFFFFF"/>
+        </w:rPr>
+        <w:t>Wodarz</w:t>
+      </w:r>
+      <w:proofErr w:type="spellEnd"/>
+      <w:r>
+        <w:rPr>
+          <w:rFonts w:ascii="Bitstream Vera Sans" w:hAnsi="Bitstream Vera Sans"/>
+          <w:i/>
+          <w:iCs/>
+          <w:color w:val="000000"/>
+          <w:sz w:val="17"/>
+          <w:szCs w:val="17"/>
+          <w:shd w:val="clear" w:color="auto" w:fill="FFFFFF"/>
+        </w:rPr>
+        <w:t xml:space="preserve">. </w:t>
+      </w:r>
+      <w:proofErr w:type="gramStart"/>
+      <w:r>
+        <w:rPr>
+          <w:rFonts w:ascii="Bitstream Vera Sans" w:hAnsi="Bitstream Vera Sans"/>
+          <w:i/>
+          <w:iCs/>
+          <w:color w:val="000000"/>
+          <w:sz w:val="17"/>
+          <w:szCs w:val="17"/>
+          <w:shd w:val="clear" w:color="auto" w:fill="FFFFFF"/>
+        </w:rPr>
+        <w:t>"The optimal rate of chromosome loss for the inactivation of tumor suppressor genes in cancer."</w:t>
+      </w:r>
+      <w:proofErr w:type="gramEnd"/>
+      <w:r>
+        <w:rPr>
+          <w:rFonts w:ascii="Bitstream Vera Sans" w:hAnsi="Bitstream Vera Sans"/>
+          <w:i/>
+          <w:iCs/>
+          <w:color w:val="000000"/>
+          <w:sz w:val="17"/>
+          <w:szCs w:val="17"/>
+          <w:shd w:val="clear" w:color="auto" w:fill="FFFFFF"/>
+        </w:rPr>
+        <w:t xml:space="preserve"> PNAS 101.18 (2004): 7017-7021, and also </w:t>
+      </w:r>
+      <w:proofErr w:type="spellStart"/>
+      <w:r>
+        <w:rPr>
+          <w:rFonts w:ascii="Bitstream Vera Sans" w:hAnsi="Bitstream Vera Sans"/>
+          <w:i/>
+          <w:iCs/>
+          <w:color w:val="000000"/>
+          <w:sz w:val="17"/>
+          <w:szCs w:val="17"/>
+          <w:shd w:val="clear" w:color="auto" w:fill="FFFFFF"/>
+        </w:rPr>
+        <w:t>Komarova</w:t>
+      </w:r>
+      <w:proofErr w:type="spellEnd"/>
+      <w:r>
+        <w:rPr>
+          <w:rFonts w:ascii="Bitstream Vera Sans" w:hAnsi="Bitstream Vera Sans"/>
+          <w:i/>
+          <w:iCs/>
+          <w:color w:val="000000"/>
+          <w:sz w:val="17"/>
+          <w:szCs w:val="17"/>
+          <w:shd w:val="clear" w:color="auto" w:fill="FFFFFF"/>
+        </w:rPr>
+        <w:t xml:space="preserve">, </w:t>
+      </w:r>
+      <w:proofErr w:type="spellStart"/>
+      <w:r>
+        <w:rPr>
+          <w:rFonts w:ascii="Bitstream Vera Sans" w:hAnsi="Bitstream Vera Sans"/>
+          <w:i/>
+          <w:iCs/>
+          <w:color w:val="000000"/>
+          <w:sz w:val="17"/>
+          <w:szCs w:val="17"/>
+          <w:shd w:val="clear" w:color="auto" w:fill="FFFFFF"/>
+        </w:rPr>
+        <w:t>Sadovsky</w:t>
+      </w:r>
+      <w:proofErr w:type="spellEnd"/>
+      <w:r>
+        <w:rPr>
+          <w:rFonts w:ascii="Bitstream Vera Sans" w:hAnsi="Bitstream Vera Sans"/>
+          <w:i/>
+          <w:iCs/>
+          <w:color w:val="000000"/>
+          <w:sz w:val="17"/>
+          <w:szCs w:val="17"/>
+          <w:shd w:val="clear" w:color="auto" w:fill="FFFFFF"/>
+        </w:rPr>
+        <w:t xml:space="preserve">, and Wan. "Selective pressures for and against genetic instability in cancer: a time-dependent problem." Journal of </w:t>
+      </w:r>
+      <w:proofErr w:type="gramStart"/>
+      <w:r>
+        <w:rPr>
+          <w:rFonts w:ascii="Bitstream Vera Sans" w:hAnsi="Bitstream Vera Sans"/>
+          <w:i/>
+          <w:iCs/>
+          <w:color w:val="000000"/>
+          <w:sz w:val="17"/>
+          <w:szCs w:val="17"/>
+          <w:shd w:val="clear" w:color="auto" w:fill="FFFFFF"/>
+        </w:rPr>
+        <w:t>The</w:t>
+      </w:r>
+      <w:proofErr w:type="gramEnd"/>
+      <w:r>
+        <w:rPr>
+          <w:rFonts w:ascii="Bitstream Vera Sans" w:hAnsi="Bitstream Vera Sans"/>
+          <w:i/>
+          <w:iCs/>
+          <w:color w:val="000000"/>
+          <w:sz w:val="17"/>
+          <w:szCs w:val="17"/>
+          <w:shd w:val="clear" w:color="auto" w:fill="FFFFFF"/>
+        </w:rPr>
+        <w:t xml:space="preserve"> Royal Society Interface 5.18 (2008): 105-121. It can be interesting to compare the approach of the authors with the approach and the results of these papers.</w:t>
       </w:r>
       <w:r>
         <w:rPr>
@@ -674,19 +1165,107 @@
         <w:bidi w:val="0"/>
         <w:spacing w:line="360" w:lineRule="auto"/>
       </w:pPr>
+      <w:proofErr w:type="gramStart"/>
+      <w:r>
+        <w:t xml:space="preserve">Our many thanks to reviewer II for pointing out the very interesting work by </w:t>
+      </w:r>
+      <w:proofErr w:type="spellStart"/>
+      <w:r>
+        <w:t>Komarova</w:t>
+      </w:r>
+      <w:proofErr w:type="spellEnd"/>
+      <w:r>
+        <w:t xml:space="preserve"> and colleagues.</w:t>
+      </w:r>
+      <w:proofErr w:type="gramEnd"/>
+      <w:r>
+        <w:t xml:space="preserve"> We added a new paragraph to the discussion section (</w:t>
+      </w:r>
+      <w:r>
+        <w:t>L455</w:t>
+      </w:r>
+      <w:r>
+        <w:t xml:space="preserve">) which discusses these papers, along with other models that optimize mutation rates to balance the trade-off between </w:t>
+      </w:r>
+      <w:r>
+        <w:rPr>
+          <w:i/>
+          <w:iCs/>
+        </w:rPr>
+        <w:t>adaptability</w:t>
+      </w:r>
+      <w:r>
+        <w:t xml:space="preserve"> and </w:t>
+      </w:r>
+      <w:r>
+        <w:rPr>
+          <w:i/>
+          <w:iCs/>
+        </w:rPr>
+        <w:t>adaptedness</w:t>
+      </w:r>
+      <w:r>
+        <w:t xml:space="preserve">. We conclude that SIM can be seen as a strategy to break this trade-off rather than to </w:t>
+      </w:r>
+      <w:r>
+        <w:t>optimally balance the trade-off:</w:t>
+      </w:r>
+    </w:p>
+    <w:p>
+      <w:pPr>
+        <w:bidi w:val="0"/>
+        <w:spacing w:line="360" w:lineRule="auto"/>
+        <w:ind w:left="720"/>
+      </w:pPr>
+      <w:r>
+        <w:t>"</w:t>
+      </w:r>
+      <w:r>
+        <w:t xml:space="preserve">Several authors have suggested that the mutation rate must balance between adaptability and adaptedness: Kimura found a mutation rate that balances between mutational and </w:t>
+      </w:r>
+      <w:proofErr w:type="spellStart"/>
+      <w:r>
+        <w:t>substitutional</w:t>
+      </w:r>
+      <w:proofErr w:type="spellEnd"/>
+      <w:r>
+        <w:t xml:space="preserve"> load [6]; Johnson and Barton found an optimal </w:t>
+      </w:r>
       <w:r>
         <w:lastRenderedPageBreak/>
-        <w:t>Our many thanks to reviewer II for pointing out the very interesting work by Komarova and colleagues. We added a new paragraph to the discussion section (</w:t>
-      </w:r>
-      <w:r>
-        <w:rPr>
-          <w:b/>
-          <w:bCs/>
-        </w:rPr>
-        <w:t>LXXX</w:t>
-      </w:r>
-      <w:r>
-        <w:t xml:space="preserve">) which discusses these papers, along with other models that optimize mutation rates to balance the trade-off between </w:t>
+        <w:t xml:space="preserve">mutation rate that balances the generation of beneficial and deleterious mutations during adaptation [73]; Leigh found an optimal mutation rate that balances the generation of deleterious mutations and maintenance of standing variation in a fluctuating environment [74]; </w:t>
+      </w:r>
+      <w:proofErr w:type="spellStart"/>
+      <w:r>
+        <w:t>Komarova</w:t>
+      </w:r>
+      <w:proofErr w:type="spellEnd"/>
+      <w:r>
+        <w:t xml:space="preserve"> and </w:t>
+      </w:r>
+      <w:proofErr w:type="spellStart"/>
+      <w:r>
+        <w:t>Wodartz</w:t>
+      </w:r>
+      <w:proofErr w:type="spellEnd"/>
+      <w:r>
+        <w:t xml:space="preserve"> found an optimal rate of chromosome loss that balances the unmasking of recessive alleles and genetic load during carcinogenesis [75]; </w:t>
+      </w:r>
+      <w:proofErr w:type="spellStart"/>
+      <w:r>
+        <w:t>Komarova</w:t>
+      </w:r>
+      <w:proofErr w:type="spellEnd"/>
+      <w:r>
+        <w:t xml:space="preserve"> et al. and </w:t>
+      </w:r>
+      <w:proofErr w:type="spellStart"/>
+      <w:r>
+        <w:t>Agur</w:t>
+      </w:r>
+      <w:proofErr w:type="spellEnd"/>
+      <w:r>
+        <w:t xml:space="preserve"> et al. found a time-dependent mutation rate strategy that optimizes carcinogenesis [76] and adaptive immune response [77], respectively. In contrast, we find that SIM breaks, rather than balances, the trade-off between </w:t>
       </w:r>
       <w:r>
         <w:rPr>
@@ -706,34 +1285,85 @@
         <w:t>adaptedness</w:t>
       </w:r>
       <w:r>
-        <w:t>. We conclude that SIM can be seen as a strategy to break this trade-off rather than to optimally balance the trade-off.</w:t>
-      </w:r>
-    </w:p>
-    <w:p>
-      <w:pPr>
-        <w:bidi w:val="0"/>
-        <w:spacing w:line="360" w:lineRule="auto"/>
-        <w:rPr>
-          <w:rFonts w:ascii="Bitstream Vera Sans" w:hAnsi="Bitstream Vera Sans"/>
-          <w:i/>
-          <w:iCs/>
-          <w:color w:val="000000"/>
-          <w:sz w:val="17"/>
-          <w:szCs w:val="17"/>
-          <w:shd w:val="clear" w:color="auto" w:fill="FFFFFF"/>
-        </w:rPr>
-      </w:pPr>
-      <w:r>
-        <w:rPr>
-          <w:rFonts w:ascii="Bitstream Vera Sans" w:hAnsi="Bitstream Vera Sans"/>
-          <w:i/>
-          <w:iCs/>
-          <w:color w:val="000000"/>
-          <w:sz w:val="17"/>
-          <w:szCs w:val="17"/>
-          <w:shd w:val="clear" w:color="auto" w:fill="FFFFFF"/>
-        </w:rPr>
-        <w:t>* How do the results fit into the debate about the role of mutations (and genetic instabiliy) in carcinogenesis (see papers by Loeb on the one hand, and by Bodmer and Tomlinson, on the other)?</w:t>
+        <w:t>: it allows individuals to switch between rates optimized for stressful and benign conditions according to the circumstances.</w:t>
+      </w:r>
+      <w:r>
+        <w:t>"</w:t>
+      </w:r>
+    </w:p>
+    <w:p>
+      <w:pPr>
+        <w:bidi w:val="0"/>
+        <w:spacing w:line="360" w:lineRule="auto"/>
+        <w:rPr>
+          <w:rFonts w:ascii="Bitstream Vera Sans" w:hAnsi="Bitstream Vera Sans"/>
+          <w:i/>
+          <w:iCs/>
+        </w:rPr>
+      </w:pPr>
+      <w:r>
+        <w:rPr>
+          <w:rFonts w:ascii="Bitstream Vera Sans" w:hAnsi="Bitstream Vera Sans"/>
+          <w:i/>
+          <w:iCs/>
+          <w:color w:val="000000"/>
+          <w:sz w:val="17"/>
+          <w:szCs w:val="17"/>
+          <w:shd w:val="clear" w:color="auto" w:fill="FFFFFF"/>
+        </w:rPr>
+        <w:t xml:space="preserve">* How do the results fit into the debate about the role of mutations (and genetic </w:t>
+      </w:r>
+      <w:proofErr w:type="spellStart"/>
+      <w:r>
+        <w:rPr>
+          <w:rFonts w:ascii="Bitstream Vera Sans" w:hAnsi="Bitstream Vera Sans"/>
+          <w:i/>
+          <w:iCs/>
+          <w:color w:val="000000"/>
+          <w:sz w:val="17"/>
+          <w:szCs w:val="17"/>
+          <w:shd w:val="clear" w:color="auto" w:fill="FFFFFF"/>
+        </w:rPr>
+        <w:t>instabiliy</w:t>
+      </w:r>
+      <w:proofErr w:type="spellEnd"/>
+      <w:r>
+        <w:rPr>
+          <w:rFonts w:ascii="Bitstream Vera Sans" w:hAnsi="Bitstream Vera Sans"/>
+          <w:i/>
+          <w:iCs/>
+          <w:color w:val="000000"/>
+          <w:sz w:val="17"/>
+          <w:szCs w:val="17"/>
+          <w:shd w:val="clear" w:color="auto" w:fill="FFFFFF"/>
+        </w:rPr>
+        <w:t xml:space="preserve">) in carcinogenesis (see papers by Loeb on the one hand, and by </w:t>
+      </w:r>
+      <w:proofErr w:type="spellStart"/>
+      <w:r>
+        <w:rPr>
+          <w:rFonts w:ascii="Bitstream Vera Sans" w:hAnsi="Bitstream Vera Sans"/>
+          <w:i/>
+          <w:iCs/>
+          <w:color w:val="000000"/>
+          <w:sz w:val="17"/>
+          <w:szCs w:val="17"/>
+          <w:shd w:val="clear" w:color="auto" w:fill="FFFFFF"/>
+        </w:rPr>
+        <w:t>Bodmer</w:t>
+      </w:r>
+      <w:proofErr w:type="spellEnd"/>
+      <w:r>
+        <w:rPr>
+          <w:rFonts w:ascii="Bitstream Vera Sans" w:hAnsi="Bitstream Vera Sans"/>
+          <w:i/>
+          <w:iCs/>
+          <w:color w:val="000000"/>
+          <w:sz w:val="17"/>
+          <w:szCs w:val="17"/>
+          <w:shd w:val="clear" w:color="auto" w:fill="FFFFFF"/>
+        </w:rPr>
+        <w:t xml:space="preserve"> and Tomlinson, on the other)?</w:t>
       </w:r>
       <w:r>
         <w:rPr>
@@ -746,17 +1376,58 @@
     </w:p>
     <w:p>
       <w:pPr>
-        <w:bidi w:val="0"/>
-        <w:spacing w:line="360" w:lineRule="auto"/>
-      </w:pPr>
-      <w:r>
-        <w:t>W</w:t>
-      </w:r>
-      <w:r>
-        <w:t>e included references to both Tomlinson's and Loeb's views</w:t>
-      </w:r>
-      <w:r>
-        <w:t xml:space="preserve"> on the effect of mutation on carcinogenesis. We prefer not to put more emphasis on this subject because we are not certain that it fits the scope of this paper, which focuses on microorganisms, rugged landscapes, and long-term evolution.</w:t>
+        <w:tabs>
+          <w:tab w:val="left" w:pos="1014"/>
+        </w:tabs>
+        <w:bidi w:val="0"/>
+        <w:spacing w:line="360" w:lineRule="auto"/>
+      </w:pPr>
+      <w:r>
+        <w:t>This is an interesting question. We added a new paragraph to the discussion section (</w:t>
+      </w:r>
+      <w:r>
+        <w:t>L469) which suggests that SIM may be relevant to evolution of cells within tumors because it induces mutator phenotypes, which have been suggested to promote cancer:</w:t>
+      </w:r>
+    </w:p>
+    <w:p>
+      <w:pPr>
+        <w:tabs>
+          <w:tab w:val="left" w:pos="1014"/>
+        </w:tabs>
+        <w:bidi w:val="0"/>
+        <w:spacing w:line="360" w:lineRule="auto"/>
+        <w:ind w:left="720"/>
+      </w:pPr>
+      <w:r>
+        <w:t>"</w:t>
+      </w:r>
+      <w:r>
+        <w:t>Mutators have been suggested to play a role in cancer [78–80]. Furthermore, there is evidence that cancer cells increase their mutation rate in response to stresses such as hypoxia [81</w:t>
+      </w:r>
+      <w:proofErr w:type="gramStart"/>
+      <w:r>
+        <w:t>,82</w:t>
+      </w:r>
+      <w:proofErr w:type="gramEnd"/>
+      <w:r>
+        <w:t xml:space="preserve">]. Our results show that such increases can </w:t>
+      </w:r>
+      <w:r>
+        <w:t xml:space="preserve">have an important effect on the </w:t>
+      </w:r>
+      <w:r>
+        <w:t>emergence of drug resistance, progression, and metastasis of tumors [80</w:t>
+      </w:r>
+      <w:proofErr w:type="gramStart"/>
+      <w:r>
+        <w:t>,83</w:t>
+      </w:r>
+      <w:proofErr w:type="gramEnd"/>
+      <w:r>
+        <w:t>]."</w:t>
+      </w:r>
+      <w:r>
+        <w:tab/>
       </w:r>
     </w:p>
     <w:p>
@@ -796,11 +1467,10 @@
         <w:bidi w:val="0"/>
         <w:spacing w:line="360" w:lineRule="auto"/>
       </w:pPr>
-      <w:r>
-        <w:t>Added ref to Karpinets et al. 2006 regarding role of SIM in cancer in Section 3.5</w:t>
-      </w:r>
-      <w:r>
-        <w:t>.</w:t>
+      <w:bookmarkStart w:id="0" w:name="_GoBack"/>
+      <w:bookmarkEnd w:id="0"/>
+      <w:r>
+        <w:t>Corrected Figure in Appendix D to Fig. D1</w:t>
       </w:r>
     </w:p>
     <w:p>
@@ -814,7 +1484,7 @@
         <w:spacing w:line="360" w:lineRule="auto"/>
       </w:pPr>
       <w:r>
-        <w:t>Corrected Figure in Appendix D to Fig. D1</w:t>
+        <w:t>Changed reference to "Appendix 2" to "Appendix B" in Appendix C</w:t>
       </w:r>
     </w:p>
     <w:p>
@@ -828,7 +1498,13 @@
         <w:spacing w:line="360" w:lineRule="auto"/>
       </w:pPr>
       <w:r>
-        <w:t>Changed reference to "Appendix 2" to "Appendix B" in Appendix C</w:t>
+        <w:t>Moved part of the paragraph on adaptive peak shift from the discussion to the introduction (</w:t>
+      </w:r>
+      <w:r>
+        <w:t>L67</w:t>
+      </w:r>
+      <w:r>
+        <w:t>).</w:t>
       </w:r>
     </w:p>
     <w:p>
@@ -921,6 +1597,7 @@
           <w:lang w:bidi="he-IL"/>
         </w:rPr>
       </w:pPr>
+      <w:proofErr w:type="spellStart"/>
       <w:r>
         <w:rPr>
           <w:rFonts w:asciiTheme="minorHAnsi" w:eastAsiaTheme="minorHAnsi" w:hAnsiTheme="minorHAnsi"/>
@@ -928,8 +1605,50 @@
           <w:szCs w:val="22"/>
           <w:lang w:bidi="he-IL"/>
         </w:rPr>
-        <w:t>Yoav Ram and Lilach Hadany</w:t>
-      </w:r>
+        <w:lastRenderedPageBreak/>
+        <w:t>Yoav</w:t>
+      </w:r>
+      <w:proofErr w:type="spellEnd"/>
+      <w:r>
+        <w:rPr>
+          <w:rFonts w:asciiTheme="minorHAnsi" w:eastAsiaTheme="minorHAnsi" w:hAnsiTheme="minorHAnsi"/>
+          <w:sz w:val="22"/>
+          <w:szCs w:val="22"/>
+          <w:lang w:bidi="he-IL"/>
+        </w:rPr>
+        <w:t xml:space="preserve"> Ram and </w:t>
+      </w:r>
+      <w:proofErr w:type="spellStart"/>
+      <w:r>
+        <w:rPr>
+          <w:rFonts w:asciiTheme="minorHAnsi" w:eastAsiaTheme="minorHAnsi" w:hAnsiTheme="minorHAnsi"/>
+          <w:sz w:val="22"/>
+          <w:szCs w:val="22"/>
+          <w:lang w:bidi="he-IL"/>
+        </w:rPr>
+        <w:t>Lilach</w:t>
+      </w:r>
+      <w:proofErr w:type="spellEnd"/>
+      <w:r>
+        <w:rPr>
+          <w:rFonts w:asciiTheme="minorHAnsi" w:eastAsiaTheme="minorHAnsi" w:hAnsiTheme="minorHAnsi"/>
+          <w:sz w:val="22"/>
+          <w:szCs w:val="22"/>
+          <w:lang w:bidi="he-IL"/>
+        </w:rPr>
+        <w:t xml:space="preserve"> </w:t>
+      </w:r>
+      <w:proofErr w:type="spellStart"/>
+      <w:r>
+        <w:rPr>
+          <w:rFonts w:asciiTheme="minorHAnsi" w:eastAsiaTheme="minorHAnsi" w:hAnsiTheme="minorHAnsi"/>
+          <w:sz w:val="22"/>
+          <w:szCs w:val="22"/>
+          <w:lang w:bidi="he-IL"/>
+        </w:rPr>
+        <w:t>Hadany</w:t>
+      </w:r>
+      <w:proofErr w:type="spellEnd"/>
     </w:p>
     <w:p>
       <w:pPr>
@@ -1057,7 +1776,7 @@
             <w:noProof/>
             <w:rtl/>
           </w:rPr>
-          <w:t>1</w:t>
+          <w:t>5</w:t>
         </w:r>
         <w:r>
           <w:rPr>

</xml_diff>

<commit_message>
added link to dryad
</commit_message>
<xml_diff>
--- a/manuscript/Author response - PRSB July 2014.docx
+++ b/manuscript/Author response - PRSB July 2014.docx
@@ -126,7 +126,7 @@
           <w:rFonts w:ascii="Calibri" w:hAnsi="Calibri"/>
           <w:noProof/>
         </w:rPr>
-        <w:t>7/17/2014 10:24 AM</w:t>
+        <w:t>7/17/2014 2:18 PM</w:t>
       </w:r>
       <w:r>
         <w:rPr>
@@ -302,11 +302,11 @@
           <w:szCs w:val="17"/>
           <w:shd w:val="clear" w:color="auto" w:fill="FFFFFF"/>
         </w:rPr>
-        <w:t xml:space="preserve">First, I'd like to see one or two sentences outlining that it is reasonable to consider low fitness -- </w:t>
-      </w:r>
-      <w:proofErr w:type="gramStart"/>
-      <w:r>
-        <w:rPr>
+        <w:t>First, I'd like to see one or two sentences outlining that it is reasonable to consider low fitness -- arising from a maladapted genotype (in reality, aren't almost all genotypes maladapted?) rather than a potentially mutagenic environmental stress like starvation -- as a stress that might induce SIM. I see one reference on this point, but it would be nice to note explicitly any evidence that comes from a bacterial system.</w:t>
+      </w:r>
+      <w:r>
+        <w:rPr>
+          <w:rStyle w:val="apple-converted-space"/>
           <w:rFonts w:ascii="Bitstream Vera Sans" w:hAnsi="Bitstream Vera Sans"/>
           <w:i/>
           <w:iCs/>
@@ -315,10 +315,63 @@
           <w:szCs w:val="17"/>
           <w:shd w:val="clear" w:color="auto" w:fill="FFFFFF"/>
         </w:rPr>
-        <w:t>arising</w:t>
+        <w:t> </w:t>
+      </w:r>
+    </w:p>
+    <w:p>
+      <w:pPr>
+        <w:bidi w:val="0"/>
+        <w:spacing w:line="360" w:lineRule="auto"/>
+      </w:pPr>
+      <w:r>
+        <w:t>This is a problem that has not yet received sufficient experimental treatment. However, w</w:t>
+      </w:r>
+      <w:r>
+        <w:t>e added a few sentences to the model section (</w:t>
+      </w:r>
+      <w:r>
+        <w:t>L132</w:t>
+      </w:r>
+      <w:r>
+        <w:t>):</w:t>
+      </w:r>
+    </w:p>
+    <w:p>
+      <w:pPr>
+        <w:bidi w:val="0"/>
+        <w:spacing w:line="360" w:lineRule="auto"/>
+        <w:ind w:left="720"/>
+      </w:pPr>
+      <w:r>
+        <w:t>"</w:t>
+      </w:r>
+      <w:r>
+        <w:t>Evidence shows that numerous stress responses induce mutagenesis in bacteria [16</w:t>
+      </w:r>
+      <w:proofErr w:type="gramStart"/>
+      <w:r>
+        <w:t>,32</w:t>
       </w:r>
       <w:proofErr w:type="gramEnd"/>
       <w:r>
+        <w:t xml:space="preserve">]. These responses can be activated due to deteriorating environmental conditions (see section 3.5) or due to mutations that impair important cell functions, thereby reducing fitness and inducing a stress response. For example, a </w:t>
+      </w:r>
+      <w:proofErr w:type="spellStart"/>
+      <w:r>
+        <w:t>frameshift</w:t>
+      </w:r>
+      <w:proofErr w:type="spellEnd"/>
+      <w:r>
+        <w:t xml:space="preserve"> mutation in the lac gene causes cells to starve on lactose, thus inducing mutagenesis via a stress response [53].</w:t>
+      </w:r>
+      <w:r>
+        <w:t>"</w:t>
+      </w:r>
+    </w:p>
+    <w:p>
+      <w:pPr>
+        <w:bidi w:val="0"/>
+        <w:spacing w:line="360" w:lineRule="auto"/>
         <w:rPr>
           <w:rFonts w:ascii="Bitstream Vera Sans" w:hAnsi="Bitstream Vera Sans"/>
           <w:i/>
@@ -328,11 +381,13 @@
           <w:szCs w:val="17"/>
           <w:shd w:val="clear" w:color="auto" w:fill="FFFFFF"/>
         </w:rPr>
-        <w:t xml:space="preserve"> from a maladapted genotype (in reality, aren't almost all genotypes maladapted?) rather than a potentially mutagenic environmental stress like starvation -- as a stress that might induce SIM. I see one reference on this point, but it would be nice to note explicitly any evidence that comes from a bacterial system.</w:t>
-      </w:r>
-      <w:r>
-        <w:rPr>
-          <w:rStyle w:val="apple-converted-space"/>
+      </w:pPr>
+    </w:p>
+    <w:p>
+      <w:pPr>
+        <w:bidi w:val="0"/>
+        <w:spacing w:line="360" w:lineRule="auto"/>
+        <w:rPr>
           <w:rFonts w:ascii="Bitstream Vera Sans" w:hAnsi="Bitstream Vera Sans"/>
           <w:i/>
           <w:iCs/>
@@ -341,63 +396,8 @@
           <w:szCs w:val="17"/>
           <w:shd w:val="clear" w:color="auto" w:fill="FFFFFF"/>
         </w:rPr>
-        <w:t> </w:t>
-      </w:r>
-    </w:p>
-    <w:p>
-      <w:pPr>
-        <w:bidi w:val="0"/>
-        <w:spacing w:line="360" w:lineRule="auto"/>
-      </w:pPr>
-      <w:r>
-        <w:t>This is a problem that has not yet received sufficient experimental treatment. However, w</w:t>
-      </w:r>
-      <w:r>
-        <w:t>e added a few sentences to the model section (</w:t>
-      </w:r>
-      <w:r>
-        <w:t>L132</w:t>
-      </w:r>
-      <w:r>
-        <w:t>):</w:t>
-      </w:r>
-    </w:p>
-    <w:p>
-      <w:pPr>
-        <w:bidi w:val="0"/>
-        <w:spacing w:line="360" w:lineRule="auto"/>
-        <w:ind w:left="720"/>
-      </w:pPr>
-      <w:r>
-        <w:t>"</w:t>
-      </w:r>
-      <w:r>
-        <w:t>Evidence shows that numerous stress responses induce mutagenesis in bacteria [16</w:t>
-      </w:r>
-      <w:proofErr w:type="gramStart"/>
-      <w:r>
-        <w:t>,32</w:t>
-      </w:r>
-      <w:proofErr w:type="gramEnd"/>
-      <w:r>
-        <w:t xml:space="preserve">]. These responses can be activated due to deteriorating environmental conditions (see section 3.5) or due to mutations that impair important cell functions, thereby reducing fitness and inducing a stress response. For example, a </w:t>
-      </w:r>
-      <w:proofErr w:type="spellStart"/>
-      <w:r>
-        <w:t>frameshift</w:t>
-      </w:r>
-      <w:proofErr w:type="spellEnd"/>
-      <w:r>
-        <w:t xml:space="preserve"> mutation in the lac gene causes cells to starve on lactose, thus inducing mutagenesis via a stress response [53].</w:t>
-      </w:r>
-      <w:r>
-        <w:t>"</w:t>
-      </w:r>
-    </w:p>
-    <w:p>
-      <w:pPr>
-        <w:bidi w:val="0"/>
-        <w:spacing w:line="360" w:lineRule="auto"/>
+      </w:pPr>
+      <w:r>
         <w:rPr>
           <w:rFonts w:ascii="Bitstream Vera Sans" w:hAnsi="Bitstream Vera Sans"/>
           <w:i/>
@@ -407,12 +407,11 @@
           <w:szCs w:val="17"/>
           <w:shd w:val="clear" w:color="auto" w:fill="FFFFFF"/>
         </w:rPr>
-      </w:pPr>
-    </w:p>
-    <w:p>
-      <w:pPr>
-        <w:bidi w:val="0"/>
-        <w:spacing w:line="360" w:lineRule="auto"/>
+        <w:lastRenderedPageBreak/>
+        <w:t xml:space="preserve">Second, and related, I'd like to see some justification for modeling SIM as 'all or nothing' rather than as a function of a genotype's fitness decrement from the optimum. </w:t>
+      </w:r>
+      <w:proofErr w:type="spellStart"/>
+      <w:r>
         <w:rPr>
           <w:rFonts w:ascii="Bitstream Vera Sans" w:hAnsi="Bitstream Vera Sans"/>
           <w:i/>
@@ -422,7 +421,9 @@
           <w:szCs w:val="17"/>
           <w:shd w:val="clear" w:color="auto" w:fill="FFFFFF"/>
         </w:rPr>
-      </w:pPr>
+        <w:t>Lenski's</w:t>
+      </w:r>
+      <w:proofErr w:type="spellEnd"/>
       <w:r>
         <w:rPr>
           <w:rFonts w:ascii="Bitstream Vera Sans" w:hAnsi="Bitstream Vera Sans"/>
@@ -433,8 +434,7 @@
           <w:szCs w:val="17"/>
           <w:shd w:val="clear" w:color="auto" w:fill="FFFFFF"/>
         </w:rPr>
-        <w:lastRenderedPageBreak/>
-        <w:t xml:space="preserve">Second, and related, I'd like to see some justification for modeling SIM as 'all or nothing' rather than as a function of a genotype's fitness decrement from the optimum. </w:t>
+        <w:t xml:space="preserve"> group recently published a paper predicting that fitness may never be reached, even during adaptation to a simple constant environment (Wiser, M. J., N. </w:t>
       </w:r>
       <w:proofErr w:type="spellStart"/>
       <w:r>
@@ -447,7 +447,7 @@
           <w:szCs w:val="17"/>
           <w:shd w:val="clear" w:color="auto" w:fill="FFFFFF"/>
         </w:rPr>
-        <w:t>Lenski's</w:t>
+        <w:t>Ribeck</w:t>
       </w:r>
       <w:proofErr w:type="spellEnd"/>
       <w:r>
@@ -460,7 +460,7 @@
           <w:szCs w:val="17"/>
           <w:shd w:val="clear" w:color="auto" w:fill="FFFFFF"/>
         </w:rPr>
-        <w:t xml:space="preserve"> group recently published a paper predicting that fitness may never be reached, even during adaptation to a simple constant environment (Wiser, M. J., N. </w:t>
+        <w:t xml:space="preserve">, and R. E. </w:t>
       </w:r>
       <w:proofErr w:type="spellStart"/>
       <w:r>
@@ -473,7 +473,7 @@
           <w:szCs w:val="17"/>
           <w:shd w:val="clear" w:color="auto" w:fill="FFFFFF"/>
         </w:rPr>
-        <w:t>Ribeck</w:t>
+        <w:t>Lenski</w:t>
       </w:r>
       <w:proofErr w:type="spellEnd"/>
       <w:r>
@@ -486,333 +486,301 @@
           <w:szCs w:val="17"/>
           <w:shd w:val="clear" w:color="auto" w:fill="FFFFFF"/>
         </w:rPr>
-        <w:t xml:space="preserve">, and R. E. </w:t>
+        <w:t>. 2013. Long-term dynamics of adaptation in asexual populations. Science 342:1364–1367). If this result is at all general, does it mean we should think that SIM will always be induced?</w:t>
+      </w:r>
+      <w:r>
+        <w:rPr>
+          <w:rFonts w:ascii="Bitstream Vera Sans" w:hAnsi="Bitstream Vera Sans"/>
+          <w:i/>
+          <w:iCs/>
+        </w:rPr>
+        <w:t> </w:t>
+      </w:r>
+    </w:p>
+    <w:p>
+      <w:pPr>
+        <w:bidi w:val="0"/>
+        <w:spacing w:line="360" w:lineRule="auto"/>
+      </w:pPr>
+      <w:r>
+        <w:t>First, SIM is modeled as an 'all or nothing', but the threshold doesn't occur at the optimum but rather at the wildtype fitness</w:t>
+      </w:r>
+      <w:r>
+        <w:t>, which at the beginning of the process, is very close to the population mean fitness</w:t>
+      </w:r>
+      <w:r>
+        <w:t>. We changed the definition of SIM to reflect this (L138):</w:t>
+      </w:r>
+    </w:p>
+    <w:p>
+      <w:pPr>
+        <w:bidi w:val="0"/>
+        <w:spacing w:line="360" w:lineRule="auto"/>
+        <w:ind w:left="720"/>
+      </w:pPr>
+      <w:r>
+        <w:rPr>
+          <w:lang w:bidi="hi-IN"/>
+        </w:rPr>
+        <w:t>"</w:t>
+      </w:r>
+      <w:r>
+        <w:rPr>
+          <w:lang w:bidi="hi-IN"/>
+        </w:rPr>
+        <w:t xml:space="preserve">The main analysis assumes that the SIM induces mutagenesis in individuals less fit than the wildtype, that is, the mutation rate </w:t>
+      </w:r>
+      <w:r>
+        <w:rPr>
+          <w:i/>
+          <w:iCs/>
+          <w:lang w:bidi="hi-IN"/>
+        </w:rPr>
+        <w:t>U</w:t>
+      </w:r>
+      <w:r>
+        <w:rPr>
+          <w:lang w:bidi="hi-IN"/>
+        </w:rPr>
+        <w:t xml:space="preserve"> of individuals with fitness </w:t>
+      </w:r>
+      <w:r>
+        <w:rPr>
+          <w:rFonts w:ascii="Times New Roman" w:hAnsi="Times New Roman" w:cs="Times New Roman"/>
+          <w:i/>
+          <w:iCs/>
+          <w:lang w:bidi="hi-IN"/>
+        </w:rPr>
+        <w:t>ω</w:t>
+      </w:r>
+      <w:r>
+        <w:rPr>
+          <w:lang w:bidi="hi-IN"/>
+        </w:rPr>
+        <w:t xml:space="preserve"> is</w:t>
+      </w:r>
+      <w:r>
+        <w:t>…"</w:t>
+      </w:r>
+    </w:p>
+    <w:p>
+      <w:pPr>
+        <w:bidi w:val="0"/>
+        <w:spacing w:line="360" w:lineRule="auto"/>
+      </w:pPr>
+      <w:r>
+        <w:t xml:space="preserve">Therefore, if adaptation proceeds in a </w:t>
+      </w:r>
+      <w:r>
+        <w:t xml:space="preserve">simple </w:t>
+      </w:r>
+      <w:r>
+        <w:t xml:space="preserve">constant environment </w:t>
+      </w:r>
+      <w:r>
+        <w:t xml:space="preserve">as in Wiser et al. 2013, </w:t>
+      </w:r>
+      <w:r>
+        <w:t xml:space="preserve">we </w:t>
+      </w:r>
+      <w:r>
+        <w:t>think</w:t>
+      </w:r>
+      <w:r>
+        <w:t xml:space="preserve"> that mutagenesis will be induced in individuals that have below average fitness.</w:t>
+      </w:r>
+      <w:r>
+        <w:t xml:space="preserve"> It is unknown if this is true, and if so, what is the mechanism that allows it.</w:t>
+      </w:r>
+    </w:p>
+    <w:p>
+      <w:pPr>
+        <w:bidi w:val="0"/>
+        <w:spacing w:line="360" w:lineRule="auto"/>
+      </w:pPr>
+      <w:r>
+        <w:t xml:space="preserve">Second, we already relaxed the assumption of a threshold strategy in the previous submission in Appendix E but unfortunately </w:t>
+      </w:r>
+      <w:r>
+        <w:t>did not</w:t>
+      </w:r>
+      <w:r>
+        <w:t xml:space="preserve"> to refer to it in the main text. Briefly, we modeled continuous relationships between fitness and mutation rate based on those proposed by Agrawal (2002) and more recently Shaw &amp; Baer (2011). We found that because the most important effects on the adaptation rate are the mutation rates of wildtype and single mutants, the </w:t>
+      </w:r>
+      <w:r>
+        <w:t xml:space="preserve">adaptation rate with </w:t>
+      </w:r>
+      <w:r>
+        <w:t xml:space="preserve">continuous SIM is very similar to </w:t>
+      </w:r>
+      <w:proofErr w:type="gramStart"/>
+      <w:r>
+        <w:t xml:space="preserve">a </w:t>
+      </w:r>
+      <w:r>
+        <w:t>that</w:t>
+      </w:r>
+      <w:proofErr w:type="gramEnd"/>
+      <w:r>
+        <w:t xml:space="preserve"> with </w:t>
+      </w:r>
+      <w:r>
+        <w:t>threshold SIM</w:t>
+      </w:r>
+      <w:r>
+        <w:t>. T</w:t>
+      </w:r>
+      <w:r>
+        <w:t>herefore</w:t>
+      </w:r>
+      <w:r>
+        <w:t xml:space="preserve">, even if threshold relationships ('all or nothing') are not realistic, they are a good approximation. </w:t>
+      </w:r>
+      <w:r>
+        <w:t>We now refer to these continuous SIM in the model section (L144):</w:t>
+      </w:r>
+    </w:p>
+    <w:p>
+      <w:pPr>
+        <w:bidi w:val="0"/>
+        <w:spacing w:line="360" w:lineRule="auto"/>
+        <w:ind w:left="720"/>
+        <w:rPr>
+          <w:lang w:bidi="hi-IN"/>
+        </w:rPr>
+      </w:pPr>
+      <w:r>
+        <w:t>"</w:t>
+      </w:r>
+      <w:r>
+        <w:rPr>
+          <w:lang w:bidi="hi-IN"/>
+        </w:rPr>
+        <w:t xml:space="preserve">The assumption of a threshold relationship between fitness and the mutation rate in eq. </w:t>
+      </w:r>
+      <w:r>
+        <w:rPr>
+          <w:lang w:bidi="hi-IN"/>
+        </w:rPr>
+        <w:fldChar w:fldCharType="begin"/>
+      </w:r>
+      <w:r>
+        <w:rPr>
+          <w:lang w:bidi="hi-IN"/>
+        </w:rPr>
+        <w:instrText xml:space="preserve"> REF _Ref374443384 \h  \* MERGEFORMAT </w:instrText>
+      </w:r>
+      <w:r>
+        <w:rPr>
+          <w:lang w:bidi="hi-IN"/>
+        </w:rPr>
+      </w:r>
+      <w:r>
+        <w:rPr>
+          <w:lang w:bidi="hi-IN"/>
+        </w:rPr>
+        <w:fldChar w:fldCharType="separate"/>
+      </w:r>
+      <w:r>
+        <w:rPr>
+          <w:noProof/>
+        </w:rPr>
+        <w:t>1</w:t>
+      </w:r>
+      <w:r>
+        <w:rPr>
+          <w:lang w:bidi="hi-IN"/>
+        </w:rPr>
+        <w:fldChar w:fldCharType="end"/>
+      </w:r>
+      <w:r>
+        <w:rPr>
+          <w:lang w:bidi="hi-IN"/>
+        </w:rPr>
+        <w:t xml:space="preserve"> is relaxed in Appendix E in which we explore continuous relationships between fitness and the mutation rate. The results are robust to this relaxation (see section 3.3).</w:t>
+      </w:r>
+      <w:r>
+        <w:rPr>
+          <w:lang w:bidi="hi-IN"/>
+        </w:rPr>
+        <w:t>"</w:t>
+      </w:r>
+    </w:p>
+    <w:p>
+      <w:pPr>
+        <w:bidi w:val="0"/>
+        <w:spacing w:line="360" w:lineRule="auto"/>
+        <w:rPr>
+          <w:lang w:bidi="hi-IN"/>
+        </w:rPr>
+      </w:pPr>
+      <w:proofErr w:type="gramStart"/>
+      <w:r>
+        <w:rPr>
+          <w:lang w:bidi="hi-IN"/>
+        </w:rPr>
+        <w:t>a</w:t>
+      </w:r>
+      <w:r>
+        <w:rPr>
+          <w:lang w:bidi="hi-IN"/>
+        </w:rPr>
+        <w:t>nd</w:t>
+      </w:r>
+      <w:proofErr w:type="gramEnd"/>
+      <w:r>
+        <w:rPr>
+          <w:lang w:bidi="hi-IN"/>
+        </w:rPr>
+        <w:t xml:space="preserve"> also in the results section (L265):</w:t>
+      </w:r>
+    </w:p>
+    <w:p>
+      <w:pPr>
+        <w:bidi w:val="0"/>
+        <w:spacing w:line="360" w:lineRule="auto"/>
+        <w:ind w:left="720"/>
+        <w:rPr>
+          <w:lang w:bidi="hi-IN"/>
+        </w:rPr>
+      </w:pPr>
+      <w:r>
+        <w:rPr>
+          <w:lang w:bidi="hi-IN"/>
+        </w:rPr>
+        <w:t>"</w:t>
+      </w:r>
+      <w:r>
+        <w:rPr>
+          <w:lang w:bidi="hi-IN"/>
+        </w:rPr>
+        <w:t>The</w:t>
+      </w:r>
+      <w:r>
+        <w:rPr>
+          <w:lang w:bidi="hi-IN"/>
+        </w:rPr>
+        <w:t xml:space="preserve"> adaptation rate of SIM with continuous relationships between fitness and mutation rate (Online Appendix E) is comparable to that of SIM with threshold relationships (Figure E2). </w:t>
+      </w:r>
+      <w:r>
+        <w:rPr>
+          <w:lang w:bidi="hi-IN"/>
+        </w:rPr>
+        <w:t xml:space="preserve">This is because the main factor determining the adaptation rate is the mutation rates of the wildtype and the single mutants (ab, </w:t>
       </w:r>
       <w:proofErr w:type="spellStart"/>
       <w:r>
         <w:rPr>
-          <w:rFonts w:ascii="Bitstream Vera Sans" w:hAnsi="Bitstream Vera Sans"/>
-          <w:i/>
-          <w:iCs/>
-          <w:color w:val="000000"/>
-          <w:sz w:val="17"/>
-          <w:szCs w:val="17"/>
-          <w:shd w:val="clear" w:color="auto" w:fill="FFFFFF"/>
-        </w:rPr>
-        <w:t>Lenski</w:t>
+          <w:lang w:bidi="hi-IN"/>
+        </w:rPr>
+        <w:t>aB</w:t>
       </w:r>
       <w:proofErr w:type="spellEnd"/>
       <w:r>
         <w:rPr>
-          <w:rFonts w:ascii="Bitstream Vera Sans" w:hAnsi="Bitstream Vera Sans"/>
-          <w:i/>
-          <w:iCs/>
-          <w:color w:val="000000"/>
-          <w:sz w:val="17"/>
-          <w:szCs w:val="17"/>
-          <w:shd w:val="clear" w:color="auto" w:fill="FFFFFF"/>
-        </w:rPr>
-        <w:t>. 2013. Long-term dynamics of adaptation in asexual populations. Science 342:1364–1367). If this result is at all general, does it mean we should think that SIM will always be induced?</w:t>
-      </w:r>
-      <w:r>
-        <w:rPr>
-          <w:rFonts w:ascii="Bitstream Vera Sans" w:hAnsi="Bitstream Vera Sans"/>
-          <w:i/>
-          <w:iCs/>
-        </w:rPr>
-        <w:t> </w:t>
-      </w:r>
-    </w:p>
-    <w:p>
-      <w:pPr>
-        <w:bidi w:val="0"/>
-        <w:spacing w:line="360" w:lineRule="auto"/>
-      </w:pPr>
-      <w:r>
-        <w:t>First, SIM is modeled as an 'all or nothing', but the threshold doesn't occur at the optimum but rather at the wildtype fitness</w:t>
-      </w:r>
-      <w:r>
-        <w:t>, which at the beginning of the process, is very close to the population mean fitness</w:t>
-      </w:r>
-      <w:r>
-        <w:t>. We changed the definition of SIM to reflect this (L138):</w:t>
-      </w:r>
-    </w:p>
-    <w:p>
-      <w:pPr>
-        <w:bidi w:val="0"/>
-        <w:spacing w:line="360" w:lineRule="auto"/>
-        <w:ind w:left="720"/>
-      </w:pPr>
-      <w:r>
-        <w:rPr>
           <w:lang w:bidi="hi-IN"/>
         </w:rPr>
-        <w:t>"</w:t>
-      </w:r>
-      <w:r>
-        <w:rPr>
-          <w:lang w:bidi="hi-IN"/>
-        </w:rPr>
-        <w:t xml:space="preserve">The main analysis assumes that the SIM induces mutagenesis in individuals less fit than the wildtype, that is, the mutation rate </w:t>
-      </w:r>
-      <w:r>
-        <w:rPr>
-          <w:i/>
-          <w:iCs/>
-          <w:lang w:bidi="hi-IN"/>
-        </w:rPr>
-        <w:t>U</w:t>
-      </w:r>
-      <w:r>
-        <w:rPr>
-          <w:lang w:bidi="hi-IN"/>
-        </w:rPr>
-        <w:t xml:space="preserve"> of individuals with fitness </w:t>
-      </w:r>
-      <w:r>
-        <w:rPr>
-          <w:rFonts w:ascii="Times New Roman" w:hAnsi="Times New Roman" w:cs="Times New Roman"/>
-          <w:i/>
-          <w:iCs/>
-          <w:lang w:bidi="hi-IN"/>
-        </w:rPr>
-        <w:t>ω</w:t>
-      </w:r>
-      <w:r>
-        <w:rPr>
-          <w:lang w:bidi="hi-IN"/>
-        </w:rPr>
-        <w:t xml:space="preserve"> is</w:t>
-      </w:r>
-      <w:r>
-        <w:t>…"</w:t>
-      </w:r>
-    </w:p>
-    <w:p>
-      <w:pPr>
-        <w:bidi w:val="0"/>
-        <w:spacing w:line="360" w:lineRule="auto"/>
-      </w:pPr>
-      <w:r>
-        <w:t xml:space="preserve">Therefore, if adaptation proceeds in a </w:t>
-      </w:r>
-      <w:r>
-        <w:t xml:space="preserve">simple </w:t>
-      </w:r>
-      <w:r>
-        <w:t xml:space="preserve">constant environment </w:t>
-      </w:r>
-      <w:r>
-        <w:t xml:space="preserve">as in Wiser et al. 2013, </w:t>
-      </w:r>
-      <w:r>
-        <w:t xml:space="preserve">we </w:t>
-      </w:r>
-      <w:r>
-        <w:t>think</w:t>
-      </w:r>
-      <w:r>
-        <w:t xml:space="preserve"> that mutagenesis will be induced in individuals that have below average fitness.</w:t>
-      </w:r>
-      <w:r>
-        <w:t xml:space="preserve"> It is unknown if this is true, and if so, what is the mechanism that allows it.</w:t>
-      </w:r>
-    </w:p>
-    <w:p>
-      <w:pPr>
-        <w:bidi w:val="0"/>
-        <w:spacing w:line="360" w:lineRule="auto"/>
-      </w:pPr>
-      <w:r>
-        <w:t xml:space="preserve">Second, we already relaxed the assumption of a threshold strategy in the previous submission in Appendix E but unfortunately </w:t>
-      </w:r>
-      <w:r>
-        <w:t>did not</w:t>
-      </w:r>
-      <w:r>
-        <w:t xml:space="preserve"> to refer to it in the main text. Briefly, we modeled continuous relationships between fitness and mutation rate based on those proposed by Agrawal (2002) and more recently Shaw &amp; Baer (2011). We found that because the most important effects on the adaptation rate are the mutation rates of wildtype and single mutants, the </w:t>
-      </w:r>
-      <w:r>
-        <w:t xml:space="preserve">adaptation rate with </w:t>
-      </w:r>
-      <w:r>
-        <w:t xml:space="preserve">continuous SIM is very similar to </w:t>
-      </w:r>
-      <w:proofErr w:type="gramStart"/>
-      <w:r>
-        <w:t xml:space="preserve">a </w:t>
-      </w:r>
-      <w:r>
-        <w:t>that</w:t>
-      </w:r>
-      <w:proofErr w:type="gramEnd"/>
-      <w:r>
-        <w:t xml:space="preserve"> with </w:t>
-      </w:r>
-      <w:r>
-        <w:t>threshold SIM</w:t>
-      </w:r>
-      <w:r>
-        <w:t>. T</w:t>
-      </w:r>
-      <w:r>
-        <w:t>herefore</w:t>
-      </w:r>
-      <w:r>
-        <w:t xml:space="preserve">, even if threshold relationships ('all or nothing') are not realistic, they are a good approximation. </w:t>
-      </w:r>
-      <w:r>
-        <w:t>We now refer to these continuous SIM in the model section (L144):</w:t>
-      </w:r>
-    </w:p>
-    <w:p>
-      <w:pPr>
-        <w:bidi w:val="0"/>
-        <w:spacing w:line="360" w:lineRule="auto"/>
-        <w:ind w:left="720"/>
-        <w:rPr>
-          <w:lang w:bidi="hi-IN"/>
-        </w:rPr>
-      </w:pPr>
-      <w:r>
-        <w:t>"</w:t>
-      </w:r>
-      <w:r>
-        <w:rPr>
-          <w:lang w:bidi="hi-IN"/>
-        </w:rPr>
-        <w:t xml:space="preserve">The assumption of a threshold relationship between fitness and the mutation rate in eq. </w:t>
-      </w:r>
-      <w:r>
-        <w:rPr>
-          <w:lang w:bidi="hi-IN"/>
-        </w:rPr>
-        <w:fldChar w:fldCharType="begin"/>
-      </w:r>
-      <w:r>
-        <w:rPr>
-          <w:lang w:bidi="hi-IN"/>
-        </w:rPr>
-        <w:instrText xml:space="preserve"> REF _Ref374443384 \h  \* MERGEFORMAT </w:instrText>
-      </w:r>
-      <w:r>
-        <w:rPr>
-          <w:lang w:bidi="hi-IN"/>
-        </w:rPr>
-      </w:r>
-      <w:r>
-        <w:rPr>
-          <w:lang w:bidi="hi-IN"/>
-        </w:rPr>
-        <w:fldChar w:fldCharType="separate"/>
-      </w:r>
-      <w:r>
-        <w:rPr>
-          <w:noProof/>
-        </w:rPr>
-        <w:t>1</w:t>
-      </w:r>
-      <w:r>
-        <w:rPr>
-          <w:lang w:bidi="hi-IN"/>
-        </w:rPr>
-        <w:fldChar w:fldCharType="end"/>
-      </w:r>
-      <w:r>
-        <w:rPr>
-          <w:lang w:bidi="hi-IN"/>
-        </w:rPr>
-        <w:t xml:space="preserve"> is relaxed in Appendix E in which we explore continuous relationships between fitness and the mutation rate. The results are robust to this relaxation (see section 3.3).</w:t>
-      </w:r>
-      <w:r>
-        <w:rPr>
-          <w:lang w:bidi="hi-IN"/>
-        </w:rPr>
-        <w:t>"</w:t>
-      </w:r>
-    </w:p>
-    <w:p>
-      <w:pPr>
-        <w:bidi w:val="0"/>
-        <w:spacing w:line="360" w:lineRule="auto"/>
-        <w:rPr>
-          <w:lang w:bidi="hi-IN"/>
-        </w:rPr>
-      </w:pPr>
-      <w:proofErr w:type="gramStart"/>
-      <w:r>
-        <w:rPr>
-          <w:lang w:bidi="hi-IN"/>
-        </w:rPr>
-        <w:t>a</w:t>
-      </w:r>
-      <w:r>
-        <w:rPr>
-          <w:lang w:bidi="hi-IN"/>
-        </w:rPr>
-        <w:t>nd</w:t>
-      </w:r>
-      <w:proofErr w:type="gramEnd"/>
-      <w:r>
-        <w:rPr>
-          <w:lang w:bidi="hi-IN"/>
-        </w:rPr>
-        <w:t xml:space="preserve"> also in the results section (L265):</w:t>
-      </w:r>
-    </w:p>
-    <w:p>
-      <w:pPr>
-        <w:bidi w:val="0"/>
-        <w:spacing w:line="360" w:lineRule="auto"/>
-        <w:ind w:left="720"/>
-        <w:rPr>
-          <w:lang w:bidi="hi-IN"/>
-        </w:rPr>
-      </w:pPr>
-      <w:r>
-        <w:rPr>
-          <w:lang w:bidi="hi-IN"/>
-        </w:rPr>
-        <w:t>"</w:t>
-      </w:r>
-      <w:r>
-        <w:rPr>
-          <w:lang w:bidi="hi-IN"/>
-        </w:rPr>
-        <w:t>The</w:t>
-      </w:r>
-      <w:r>
-        <w:rPr>
-          <w:lang w:bidi="hi-IN"/>
-        </w:rPr>
-        <w:t xml:space="preserve"> adaptation rate of SIM with continuous relationships between fitness and mutation rate (Online Appendix E) is comparable to that of SIM with threshold relationships (Figure E2). </w:t>
-      </w:r>
-      <w:r>
-        <w:rPr>
-          <w:lang w:bidi="hi-IN"/>
-        </w:rPr>
-        <w:t xml:space="preserve">This is because the main factor determining the adaptation rate is the mutation rates of the wildtype and the single mutants (ab, </w:t>
-      </w:r>
-      <w:proofErr w:type="spellStart"/>
-      <w:r>
-        <w:rPr>
-          <w:lang w:bidi="hi-IN"/>
-        </w:rPr>
-        <w:t>aB</w:t>
-      </w:r>
-      <w:proofErr w:type="spellEnd"/>
-      <w:r>
-        <w:rPr>
-          <w:lang w:bidi="hi-IN"/>
-        </w:rPr>
-        <w:t xml:space="preserve">, and Ab), as individuals with more than a single mutation do not have a significant contribution to adaptation. Therefore, our results are robust to the choice of the relationship between fitness and the mutation rate. </w:t>
-      </w:r>
-      <w:r>
-        <w:rPr>
-          <w:lang w:bidi="hi-IN"/>
-        </w:rPr>
-        <w:t>"</w:t>
+        <w:t>, and Ab), as individuals with more than a single mutation do not have a significant contribution to adaptation. Therefore, our results are robust to the choice of the relationship between fitness and the mutation rate. "</w:t>
       </w:r>
     </w:p>
     <w:p>
@@ -833,10 +801,7 @@
         <w:t>minor comments</w:t>
       </w:r>
       <w:r>
-        <w:t xml:space="preserve"> </w:t>
-      </w:r>
-      <w:r>
-        <w:t>(line numbers from original submission)</w:t>
+        <w:t xml:space="preserve"> (line numbers from original submission)</w:t>
       </w:r>
       <w:r>
         <w:t>:</w:t>
@@ -1522,10 +1487,7 @@
         <w:ind w:left="720"/>
       </w:pPr>
       <w:r>
-        <w:t>"</w:t>
-      </w:r>
-      <w:r>
-        <w:t>Mutators have been suggested to play a role in cancer [78–80]. Furthermore, there is evidence that cancer cells increase their mutation rate in response to stresses such as hypoxia [81</w:t>
+        <w:t>"Mutators have been suggested to play a role in cancer [78–80]. Furthermore, there is evidence that cancer cells increase their mutation rate in response to stresses such as hypoxia [81</w:t>
       </w:r>
       <w:proofErr w:type="gramStart"/>
       <w:r>
@@ -1533,13 +1495,7 @@
       </w:r>
       <w:proofErr w:type="gramEnd"/>
       <w:r>
-        <w:t xml:space="preserve">]. Our results show that such increases can </w:t>
-      </w:r>
-      <w:r>
-        <w:t xml:space="preserve">have an important effect on the </w:t>
-      </w:r>
-      <w:r>
-        <w:t>emergence of drug resistance, progression, and metastasis of tumors [80</w:t>
+        <w:t>]. Our results show that such increases can have an important effect on the emergence of drug resistance, progression, and metastasis of tumors [80</w:t>
       </w:r>
       <w:proofErr w:type="gramStart"/>
       <w:r>
@@ -1636,8 +1592,6 @@
       <w:r>
         <w:t xml:space="preserve"> (L412) </w:t>
       </w:r>
-      <w:bookmarkStart w:id="0" w:name="_GoBack"/>
-      <w:bookmarkEnd w:id="0"/>
       <w:r>
         <w:t>to the introduction (</w:t>
       </w:r>
@@ -1647,6 +1601,28 @@
       <w:r>
         <w:t>).</w:t>
       </w:r>
+    </w:p>
+    <w:p>
+      <w:pPr>
+        <w:pStyle w:val="ListParagraph"/>
+        <w:numPr>
+          <w:ilvl w:val="0"/>
+          <w:numId w:val="3"/>
+        </w:numPr>
+        <w:bidi w:val="0"/>
+        <w:spacing w:line="360" w:lineRule="auto"/>
+      </w:pPr>
+      <w:r>
+        <w:t xml:space="preserve">Deposited the simulation results in Dryad. The data can be retrieved for review purposes using this URL: </w:t>
+      </w:r>
+      <w:hyperlink r:id="rId8" w:history="1">
+        <w:r>
+          <w:rPr>
+            <w:rStyle w:val="Hyperlink"/>
+          </w:rPr>
+          <w:t>http://datadryad.org/review?wfID=31733&amp;token=d950038c-513b-430d-9d6a-8a0f45a1c712</w:t>
+        </w:r>
+      </w:hyperlink>
     </w:p>
     <w:p>
       <w:pPr>
@@ -1675,21 +1651,19 @@
           <w:szCs w:val="22"/>
           <w:lang w:bidi="he-IL"/>
         </w:rPr>
-        <w:t>We hope that our response will meet your approval.</w:t>
-      </w:r>
-    </w:p>
-    <w:p>
-      <w:pPr>
-        <w:pStyle w:val="BodyText"/>
-        <w:spacing w:line="360" w:lineRule="auto"/>
-        <w:ind w:left="0" w:right="282"/>
+        <w:t>We hope that our response will meet your a</w:t>
+      </w:r>
+      <w:bookmarkStart w:id="0" w:name="_GoBack"/>
+      <w:bookmarkEnd w:id="0"/>
+      <w:r>
         <w:rPr>
           <w:rFonts w:asciiTheme="minorHAnsi" w:eastAsiaTheme="minorHAnsi" w:hAnsiTheme="minorHAnsi"/>
           <w:sz w:val="22"/>
           <w:szCs w:val="22"/>
           <w:lang w:bidi="he-IL"/>
         </w:rPr>
-      </w:pPr>
+        <w:t>pproval.</w:t>
+      </w:r>
     </w:p>
     <w:p>
       <w:pPr>
@@ -1703,28 +1677,28 @@
           <w:lang w:bidi="he-IL"/>
         </w:rPr>
       </w:pPr>
-      <w:r>
+    </w:p>
+    <w:p>
+      <w:pPr>
+        <w:pStyle w:val="BodyText"/>
+        <w:spacing w:line="360" w:lineRule="auto"/>
+        <w:ind w:left="0" w:right="282"/>
         <w:rPr>
           <w:rFonts w:asciiTheme="minorHAnsi" w:eastAsiaTheme="minorHAnsi" w:hAnsiTheme="minorHAnsi"/>
           <w:sz w:val="22"/>
           <w:szCs w:val="22"/>
           <w:lang w:bidi="he-IL"/>
         </w:rPr>
-        <w:t xml:space="preserve">Sincerely, </w:t>
-      </w:r>
-    </w:p>
-    <w:p>
-      <w:pPr>
-        <w:pStyle w:val="BodyText"/>
-        <w:spacing w:line="360" w:lineRule="auto"/>
-        <w:ind w:left="0" w:right="282"/>
+      </w:pPr>
+      <w:r>
         <w:rPr>
           <w:rFonts w:asciiTheme="minorHAnsi" w:eastAsiaTheme="minorHAnsi" w:hAnsiTheme="minorHAnsi"/>
           <w:sz w:val="22"/>
           <w:szCs w:val="22"/>
           <w:lang w:bidi="he-IL"/>
         </w:rPr>
-      </w:pPr>
+        <w:t xml:space="preserve">Sincerely, </w:t>
+      </w:r>
     </w:p>
     <w:p>
       <w:pPr>
@@ -1738,17 +1712,20 @@
           <w:lang w:bidi="he-IL"/>
         </w:rPr>
       </w:pPr>
-      <w:proofErr w:type="spellStart"/>
-      <w:r>
+    </w:p>
+    <w:p>
+      <w:pPr>
+        <w:pStyle w:val="BodyText"/>
+        <w:spacing w:line="360" w:lineRule="auto"/>
+        <w:ind w:left="0" w:right="282"/>
         <w:rPr>
           <w:rFonts w:asciiTheme="minorHAnsi" w:eastAsiaTheme="minorHAnsi" w:hAnsiTheme="minorHAnsi"/>
           <w:sz w:val="22"/>
           <w:szCs w:val="22"/>
           <w:lang w:bidi="he-IL"/>
         </w:rPr>
-        <w:t>Yoav</w:t>
-      </w:r>
-      <w:proofErr w:type="spellEnd"/>
+      </w:pPr>
+      <w:proofErr w:type="spellStart"/>
       <w:r>
         <w:rPr>
           <w:rFonts w:asciiTheme="minorHAnsi" w:eastAsiaTheme="minorHAnsi" w:hAnsiTheme="minorHAnsi"/>
@@ -1756,9 +1733,9 @@
           <w:szCs w:val="22"/>
           <w:lang w:bidi="he-IL"/>
         </w:rPr>
-        <w:t xml:space="preserve"> Ram and </w:t>
-      </w:r>
-      <w:proofErr w:type="spellStart"/>
+        <w:t>Yoav</w:t>
+      </w:r>
+      <w:proofErr w:type="spellEnd"/>
       <w:r>
         <w:rPr>
           <w:rFonts w:asciiTheme="minorHAnsi" w:eastAsiaTheme="minorHAnsi" w:hAnsiTheme="minorHAnsi"/>
@@ -1766,9 +1743,9 @@
           <w:szCs w:val="22"/>
           <w:lang w:bidi="he-IL"/>
         </w:rPr>
-        <w:t>Lilach</w:t>
-      </w:r>
-      <w:proofErr w:type="spellEnd"/>
+        <w:t xml:space="preserve"> Ram and </w:t>
+      </w:r>
+      <w:proofErr w:type="spellStart"/>
       <w:r>
         <w:rPr>
           <w:rFonts w:asciiTheme="minorHAnsi" w:eastAsiaTheme="minorHAnsi" w:hAnsiTheme="minorHAnsi"/>
@@ -1776,9 +1753,9 @@
           <w:szCs w:val="22"/>
           <w:lang w:bidi="he-IL"/>
         </w:rPr>
-        <w:t xml:space="preserve"> </w:t>
-      </w:r>
-      <w:proofErr w:type="spellStart"/>
+        <w:t>Lilach</w:t>
+      </w:r>
+      <w:proofErr w:type="spellEnd"/>
       <w:r>
         <w:rPr>
           <w:rFonts w:asciiTheme="minorHAnsi" w:eastAsiaTheme="minorHAnsi" w:hAnsiTheme="minorHAnsi"/>
@@ -1786,51 +1763,61 @@
           <w:szCs w:val="22"/>
           <w:lang w:bidi="he-IL"/>
         </w:rPr>
-        <w:t>Hadany</w:t>
-      </w:r>
-      <w:proofErr w:type="spellEnd"/>
-    </w:p>
-    <w:p>
-      <w:pPr>
-        <w:pStyle w:val="BodyText"/>
-        <w:spacing w:line="360" w:lineRule="auto"/>
-        <w:ind w:left="0" w:right="282"/>
+        <w:t xml:space="preserve"> </w:t>
+      </w:r>
+      <w:proofErr w:type="spellStart"/>
+      <w:r>
         <w:rPr>
           <w:rFonts w:asciiTheme="minorHAnsi" w:eastAsiaTheme="minorHAnsi" w:hAnsiTheme="minorHAnsi"/>
           <w:sz w:val="22"/>
           <w:szCs w:val="22"/>
           <w:lang w:bidi="he-IL"/>
         </w:rPr>
-      </w:pPr>
-      <w:r>
+        <w:t>Hadany</w:t>
+      </w:r>
+      <w:proofErr w:type="spellEnd"/>
+    </w:p>
+    <w:p>
+      <w:pPr>
+        <w:pStyle w:val="BodyText"/>
+        <w:spacing w:line="360" w:lineRule="auto"/>
+        <w:ind w:left="0" w:right="282"/>
         <w:rPr>
           <w:rFonts w:asciiTheme="minorHAnsi" w:eastAsiaTheme="minorHAnsi" w:hAnsiTheme="minorHAnsi"/>
           <w:sz w:val="22"/>
           <w:szCs w:val="22"/>
           <w:lang w:bidi="he-IL"/>
         </w:rPr>
-        <w:t>Dept. of Molecular Biology and Ecology of Plants, Tel Aviv University</w:t>
-      </w:r>
-    </w:p>
-    <w:p>
-      <w:pPr>
-        <w:pStyle w:val="BodyText"/>
-        <w:spacing w:line="360" w:lineRule="auto"/>
-        <w:ind w:left="0" w:right="282"/>
+      </w:pPr>
+      <w:r>
         <w:rPr>
           <w:rFonts w:asciiTheme="minorHAnsi" w:eastAsiaTheme="minorHAnsi" w:hAnsiTheme="minorHAnsi"/>
           <w:sz w:val="22"/>
           <w:szCs w:val="22"/>
           <w:lang w:bidi="he-IL"/>
         </w:rPr>
-      </w:pPr>
-      <w:r>
+        <w:t>Dept. of Molecular Biology and Ecology of Plants, Tel Aviv University</w:t>
+      </w:r>
+    </w:p>
+    <w:p>
+      <w:pPr>
+        <w:pStyle w:val="BodyText"/>
+        <w:spacing w:line="360" w:lineRule="auto"/>
+        <w:ind w:left="0" w:right="282"/>
         <w:rPr>
           <w:rFonts w:asciiTheme="minorHAnsi" w:eastAsiaTheme="minorHAnsi" w:hAnsiTheme="minorHAnsi"/>
           <w:sz w:val="22"/>
           <w:szCs w:val="22"/>
           <w:lang w:bidi="he-IL"/>
         </w:rPr>
+      </w:pPr>
+      <w:r>
+        <w:rPr>
+          <w:rFonts w:asciiTheme="minorHAnsi" w:eastAsiaTheme="minorHAnsi" w:hAnsiTheme="minorHAnsi"/>
+          <w:sz w:val="22"/>
+          <w:szCs w:val="22"/>
+          <w:lang w:bidi="he-IL"/>
+        </w:rPr>
         <w:t>Tel-Aviv 69978, Israel. Tel. +972.3.640.6886</w:t>
       </w:r>
     </w:p>
@@ -1841,7 +1828,7 @@
       </w:pPr>
     </w:p>
     <w:sectPr>
-      <w:footerReference w:type="default" r:id="rId8"/>
+      <w:footerReference w:type="default" r:id="rId9"/>
       <w:pgSz w:w="11906" w:h="16838"/>
       <w:pgMar w:top="1440" w:right="1080" w:bottom="1440" w:left="1080" w:header="708" w:footer="708" w:gutter="0"/>
       <w:cols w:space="708"/>
@@ -2889,6 +2876,17 @@
     <w:basedOn w:val="DefaultParagraphFont"/>
     <w:rsid w:val="009F4972"/>
   </w:style>
+  <w:style w:type="character" w:styleId="Hyperlink">
+    <w:name w:val="Hyperlink"/>
+    <w:basedOn w:val="DefaultParagraphFont"/>
+    <w:uiPriority w:val="99"/>
+    <w:unhideWhenUsed/>
+    <w:rsid w:val="008E08ED"/>
+    <w:rPr>
+      <w:color w:val="0000FF" w:themeColor="hyperlink"/>
+      <w:u w:val="single"/>
+    </w:rPr>
+  </w:style>
 </w:styles>
 </file>
 
@@ -3238,6 +3236,17 @@
     <w:basedOn w:val="DefaultParagraphFont"/>
     <w:rsid w:val="009F4972"/>
   </w:style>
+  <w:style w:type="character" w:styleId="Hyperlink">
+    <w:name w:val="Hyperlink"/>
+    <w:basedOn w:val="DefaultParagraphFont"/>
+    <w:uiPriority w:val="99"/>
+    <w:unhideWhenUsed/>
+    <w:rsid w:val="008E08ED"/>
+    <w:rPr>
+      <w:color w:val="0000FF" w:themeColor="hyperlink"/>
+      <w:u w:val="single"/>
+    </w:rPr>
+  </w:style>
 </w:styles>
 </file>
 

</xml_diff>

<commit_message>
revised based on comments
</commit_message>
<xml_diff>
--- a/manuscript/Author response - PRSB July 2014.docx
+++ b/manuscript/Author response - PRSB July 2014.docx
@@ -58,87 +58,46 @@
           <w:rFonts w:ascii="Calibri" w:hAnsi="Calibri"/>
         </w:rPr>
       </w:pPr>
-      <w:proofErr w:type="spellStart"/>
       <w:r>
         <w:rPr>
           <w:rFonts w:ascii="Calibri" w:hAnsi="Calibri"/>
         </w:rPr>
-        <w:t>Yoav</w:t>
-      </w:r>
-      <w:proofErr w:type="spellEnd"/>
-      <w:r>
+        <w:t>Yoav Ram and Lilach Hadany</w:t>
+      </w:r>
+    </w:p>
+    <w:p>
+      <w:pPr>
+        <w:pStyle w:val="Subtitle"/>
+        <w:spacing w:line="360" w:lineRule="auto"/>
         <w:rPr>
           <w:rFonts w:ascii="Calibri" w:hAnsi="Calibri"/>
         </w:rPr>
-        <w:t xml:space="preserve"> Ram and </w:t>
-      </w:r>
-      <w:proofErr w:type="spellStart"/>
+      </w:pPr>
       <w:r>
         <w:rPr>
           <w:rFonts w:ascii="Calibri" w:hAnsi="Calibri"/>
         </w:rPr>
-        <w:t>Lilach</w:t>
-      </w:r>
-      <w:proofErr w:type="spellEnd"/>
+        <w:fldChar w:fldCharType="begin"/>
+      </w:r>
       <w:r>
         <w:rPr>
           <w:rFonts w:ascii="Calibri" w:hAnsi="Calibri"/>
         </w:rPr>
-        <w:t xml:space="preserve"> </w:t>
-      </w:r>
-      <w:proofErr w:type="spellStart"/>
+        <w:instrText xml:space="preserve"> DATE \@ "M/d/yyyy h:mm am/pm" </w:instrText>
+      </w:r>
       <w:r>
         <w:rPr>
           <w:rFonts w:ascii="Calibri" w:hAnsi="Calibri"/>
         </w:rPr>
-        <w:t>Hadany</w:t>
-      </w:r>
-      <w:proofErr w:type="spellEnd"/>
-    </w:p>
-    <w:p>
-      <w:pPr>
-        <w:pStyle w:val="Subtitle"/>
-        <w:spacing w:line="360" w:lineRule="auto"/>
+        <w:fldChar w:fldCharType="separate"/>
+      </w:r>
+      <w:r>
         <w:rPr>
           <w:rFonts w:ascii="Calibri" w:hAnsi="Calibri"/>
-        </w:rPr>
-      </w:pPr>
-      <w:r>
-        <w:rPr>
-          <w:rFonts w:ascii="Calibri" w:hAnsi="Calibri"/>
-        </w:rPr>
-        <w:fldChar w:fldCharType="begin"/>
-      </w:r>
-      <w:r>
-        <w:rPr>
-          <w:rFonts w:ascii="Calibri" w:hAnsi="Calibri"/>
-        </w:rPr>
-        <w:instrText xml:space="preserve"> DATE \@ "M/d/yyyy h:mm am/pm" </w:instrText>
-      </w:r>
-      <w:r>
-        <w:rPr>
-          <w:rFonts w:ascii="Calibri" w:hAnsi="Calibri"/>
-        </w:rPr>
-        <w:fldChar w:fldCharType="separate"/>
-      </w:r>
-      <w:ins w:id="0" w:author="Yoav Ram" w:date="2014-07-17T15:55:00Z">
-        <w:r>
-          <w:rPr>
-            <w:rFonts w:ascii="Calibri" w:hAnsi="Calibri"/>
-            <w:noProof/>
-          </w:rPr>
-          <w:t>7/17/2014 3:55 PM</w:t>
-        </w:r>
-      </w:ins>
-      <w:del w:id="1" w:author="Yoav Ram" w:date="2014-07-17T15:55:00Z">
-        <w:r>
-          <w:rPr>
-            <w:rFonts w:ascii="Calibri" w:hAnsi="Calibri"/>
-            <w:noProof/>
-          </w:rPr>
-          <w:delText>7/17/2014 3:05 PM</w:delText>
-        </w:r>
-      </w:del>
+          <w:noProof/>
+        </w:rPr>
+        <w:t>7/17/2014 3:55 PM</w:t>
+      </w:r>
       <w:r>
         <w:rPr>
           <w:rFonts w:ascii="Calibri" w:hAnsi="Calibri"/>
@@ -183,12 +142,12 @@
       <w:r>
         <w:t xml:space="preserve">discuss model assumptions which were not discussed before: </w:t>
       </w:r>
-      <w:del w:id="2" w:author="lhadany" w:date="2014-07-17T15:28:00Z">
+      <w:del w:id="0" w:author="lhadany" w:date="2014-07-17T15:28:00Z">
         <w:r>
           <w:delText>the use</w:delText>
         </w:r>
       </w:del>
-      <w:ins w:id="3" w:author="lhadany" w:date="2014-07-17T15:28:00Z">
+      <w:ins w:id="1" w:author="lhadany" w:date="2014-07-17T15:28:00Z">
         <w:r>
           <w:t>we relax the assumption</w:t>
         </w:r>
@@ -196,7 +155,7 @@
       <w:r>
         <w:t xml:space="preserve"> of a threshold relationship between fitness and mutation rate</w:t>
       </w:r>
-      <w:ins w:id="4" w:author="lhadany" w:date="2014-07-17T15:28:00Z">
+      <w:ins w:id="2" w:author="lhadany" w:date="2014-07-17T15:28:00Z">
         <w:r>
           <w:t xml:space="preserve"> (appendix E)</w:t>
         </w:r>
@@ -204,7 +163,7 @@
       <w:r>
         <w:t>; the possible effect of single mutants having intermediate fitness</w:t>
       </w:r>
-      <w:ins w:id="5" w:author="lhadany" w:date="2014-07-17T15:28:00Z">
+      <w:ins w:id="3" w:author="lhadany" w:date="2014-07-17T15:28:00Z">
         <w:r>
           <w:t xml:space="preserve"> (ref to our previous paper…)</w:t>
         </w:r>
@@ -215,7 +174,7 @@
       <w:r>
         <w:t xml:space="preserve">and </w:t>
       </w:r>
-      <w:ins w:id="6" w:author="lhadany" w:date="2014-07-17T15:29:00Z">
+      <w:ins w:id="4" w:author="lhadany" w:date="2014-07-17T15:29:00Z">
         <w:r>
           <w:t xml:space="preserve">discuss </w:t>
         </w:r>
@@ -347,33 +306,7 @@
           <w:szCs w:val="17"/>
           <w:shd w:val="clear" w:color="auto" w:fill="FFFFFF"/>
         </w:rPr>
-        <w:t xml:space="preserve">First, I'd like to see one or two sentences outlining that it is reasonable to consider low fitness -- arising from a </w:t>
-      </w:r>
-      <w:proofErr w:type="gramStart"/>
-      <w:r>
-        <w:rPr>
-          <w:rFonts w:ascii="Bitstream Vera Sans" w:hAnsi="Bitstream Vera Sans"/>
-          <w:i/>
-          <w:iCs/>
-          <w:color w:val="000000"/>
-          <w:sz w:val="17"/>
-          <w:szCs w:val="17"/>
-          <w:shd w:val="clear" w:color="auto" w:fill="FFFFFF"/>
-        </w:rPr>
-        <w:t>maladapted</w:t>
-      </w:r>
-      <w:proofErr w:type="gramEnd"/>
-      <w:r>
-        <w:rPr>
-          <w:rFonts w:ascii="Bitstream Vera Sans" w:hAnsi="Bitstream Vera Sans"/>
-          <w:i/>
-          <w:iCs/>
-          <w:color w:val="000000"/>
-          <w:sz w:val="17"/>
-          <w:szCs w:val="17"/>
-          <w:shd w:val="clear" w:color="auto" w:fill="FFFFFF"/>
-        </w:rPr>
-        <w:t xml:space="preserve"> genotype (in reality, aren't almost all genotypes maladapted?) rather than a potentially mutagenic environmental stress like starvation -- as a stress that might induce SIM. I see one reference on this point, but it would be nice to note explicitly any evidence that comes from a bacterial system.</w:t>
+        <w:t>First, I'd like to see one or two sentences outlining that it is reasonable to consider low fitness -- arising from a maladapted genotype (in reality, aren't almost all genotypes maladapted?) rather than a potentially mutagenic environmental stress like starvation -- as a stress that might induce SIM. I see one reference on this point, but it would be nice to note explicitly any evidence that comes from a bacterial system.</w:t>
       </w:r>
       <w:r>
         <w:rPr>
@@ -417,23 +350,50 @@
         <w:t>"</w:t>
       </w:r>
       <w:r>
-        <w:t>Evidence shows that numerous stress responses induce mutagenesis in bacteria [16</w:t>
-      </w:r>
-      <w:proofErr w:type="gramStart"/>
-      <w:r>
-        <w:t>,32</w:t>
-      </w:r>
-      <w:proofErr w:type="gramEnd"/>
-      <w:r>
-        <w:t xml:space="preserve">]. These responses can be activated due to deteriorating environmental conditions (see section 3.5) or due to mutations that impair important cell functions, thereby reducing fitness and inducing a stress response. For example, a </w:t>
-      </w:r>
-      <w:proofErr w:type="spellStart"/>
-      <w:r>
-        <w:t>frameshift</w:t>
-      </w:r>
-      <w:proofErr w:type="spellEnd"/>
-      <w:r>
-        <w:t xml:space="preserve"> mutation in the lac gene causes cells to starve on lactose, thus inducing mutagenesis via a stress response [53].</w:t>
+        <w:t xml:space="preserve">Evidence shows that numerous stress responses induce mutagenesis in bacteria [16,32]. These responses can be activated due to deteriorating environmental conditions (see section 3.5) or due to mutations that impair important cell functions, thereby reducing fitness and inducing a stress response. For example, a frameshift mutation in the lac gene causes cells to starve on lactose, thus inducing mutagenesis via a stress </w:t>
+      </w:r>
+      <w:r>
+        <w:rPr>
+          <w:lang w:bidi="hi-IN"/>
+        </w:rPr>
+        <w:t xml:space="preserve">response </w:t>
+      </w:r>
+      <w:r>
+        <w:rPr>
+          <w:lang w:bidi="hi-IN"/>
+        </w:rPr>
+        <w:fldChar w:fldCharType="begin" w:fldLock="1"/>
+      </w:r>
+      <w:r>
+        <w:rPr>
+          <w:lang w:bidi="hi-IN"/>
+        </w:rPr>
+        <w:instrText>ADDIN CSL_CITATION { "citationItems" : [ { "id" : "ITEM-1", "itemData" : { "DOI" : "10.1111/j.1365-2958.2010.07213.x", "ISSN" : "1365-2958", "PMID" : "20497332", "abstract" : "Pathways of mutagenesis are induced in microbes under adverse conditions controlled by stress responses. Control of mutagenesis by stress responses may accelerate evolution specifically when cells are maladapted to their environments, i.e. are stressed. Stress-induced mutagenesis in the Escherichia coli Lac assay occurs either by 'point' mutation or gene amplification. Point mutagenesis is associated with DNA double-strand-break (DSB) repair and requires DinB error-prone DNA polymerase and the SOS DNA-damage- and RpoS general-stress responses. We report that the RpoE envelope-protein-stress response is also required. In a screen for mutagenesis-defective mutants, we isolated a transposon insertion in the rpoE P2 promoter. The insertion prevents rpoE induction during stress, but leaves constitutive expression intact, and allows cell viability. rpoE insertion and suppressed null mutants display reduced point mutagenesis and maintenance of amplified DNA. Furthermore, sigma(E) acts independently of stress responses previously implicated: SOS/DinB and RpoS, and of sigma(32), which was postulated to affect mutagenesis. I-SceI-induced DSBs alleviated much of the rpoE phenotype, implying that sigma(E) promoted DSB formation. Thus, a third stress response and stress input regulate DSB-repair-associated stress-induced mutagenesis. This provides the first report of mutagenesis promoted by sigma(E), and implies that extracytoplasmic stressors may affect genome integrity and, potentially, the ability to evolve.", "author" : [ { "dropping-particle" : "", "family" : "Gibson", "given" : "Janet L.", "non-dropping-particle" : "", "parse-names" : false, "suffix" : "" }, { "dropping-particle" : "", "family" : "Lombardo", "given" : "Mary-Jane", "non-dropping-particle" : "", "parse-names" : false, "suffix" : "" }, { "dropping-particle" : "", "family" : "Thornton", "given" : "Philip C.", "non-dropping-particle" : "", "parse-names" : false, "suffix" : "" }, { "dropping-particle" : "", "family" : "Hu", "given" : "Kenneth H.", "non-dropping-particle" : "", "parse-names" : false, "suffix" : "" }, { "dropping-particle" : "", "family" : "Galhardo", "given" : "Rodrigo S.", "non-dropping-particle" : "", "parse-names" : false, "suffix" : "" }, { "dropping-particle" : "", "family" : "Beadle", "given" : "Bernadette", "non-dropping-particle" : "", "parse-names" : false, "suffix" : "" }, { "dropping-particle" : "", "family" : "Habib", "given" : "Anand", "non-dropping-particle" : "", "parse-names" : false, "suffix" : "" }, { "dropping-particle" : "", "family" : "Magner", "given" : "Daniel B.", "non-dropping-particle" : "", "parse-names" : false, "suffix" : "" }, { "dropping-particle" : "", "family" : "Frost", "given" : "Laura S.", "non-dropping-particle" : "", "parse-names" : false, "suffix" : "" }, { "dropping-particle" : "", "family" : "Herman", "given" : "Christophe", "non-dropping-particle" : "", "parse-names" : false, "suffix" : "" }, { "dropping-particle" : "", "family" : "Hastings", "given" : "P. J.", "non-dropping-particle" : "", "parse-names" : false, "suffix" : "" }, { "dropping-particle" : "", "family" : "Rosenberg", "given" : "Susan M.", "non-dropping-particle" : "", "parse-names" : false, "suffix" : "" } ], "container-title" : "Molecular microbiology", "id" : "ITEM-1", "issue" : "2", "issued" : { "date-parts" : [ [ "2010", "7" ] ] }, "page" : "415-30", "title" : "The sigma(E) stress response is required for stress-induced mutation and amplification in Escherichia coli.", "type" : "article-journal", "volume" : "77" }, "uris" : [ "http://www.mendeley.com/documents/?uuid=7ccd4f49-8430-463a-ac4e-7abe4d8132a3" ] }, { "id" : "ITEM-2", "itemData" : { "DOI" : "10.1002/bies.201200050", "ISSN" : "1521-1878", "PMID" : "22911060", "abstract" : "Evolutionary theory assumed that mutations occur constantly, gradually, and randomly over time. This formulation from the \"modern synthesis\" of the 1930s was embraced decades before molecular understanding of genes or mutations. Since then, our labs and others have elucidated mutation mechanisms activated by stress responses. Stress-induced mutation mechanisms produce mutations, potentially accelerating evolution, specifically when cells are maladapted to their environment, that is, when they are stressed. The mechanisms of stress-induced mutation that are being revealed experimentally in laboratory settings provide compelling models for mutagenesis that propels pathogen-host adaptation, antibiotic resistance, cancer progression and resistance, and perhaps much of evolution generally. We discuss double-strand-break-dependent stress-induced mutation in Escherichia coli. Recent results illustrate how a stress response activates mutagenesis and demonstrate this mechanism's generality and importance to spontaneous mutation. New data also suggest a possible harmony between previous, apparently opposed, models for the molecular mechanism. They additionally strengthen the case for anti-evolvability therapeutics for infectious disease and cancer.", "author" : [ { "dropping-particle" : "", "family" : "Rosenberg", "given" : "Susan M.", "non-dropping-particle" : "", "parse-names" : false, "suffix" : "" }, { "dropping-particle" : "", "family" : "Shee", "given" : "Chandan", "non-dropping-particle" : "", "parse-names" : false, "suffix" : "" }, { "dropping-particle" : "", "family" : "Frisch", "given" : "Ryan L.", "non-dropping-particle" : "", "parse-names" : false, "suffix" : "" }, { "dropping-particle" : "", "family" : "Hastings", "given" : "P J", "non-dropping-particle" : "", "parse-names" : false, "suffix" : "" } ], "container-title" : "BioEssays", "id" : "ITEM-2", "issued" : { "date-parts" : [ [ "2012", "8", "22" ] ] }, "note" : "Thus, it is possible that RpoS- and PolIV-promoted mutagenic break repair might have evolved based on selection for its properties as an evolutionary engine.", "page" : "1-8", "title" : "Stress-induced mutation via DNA breaks in &lt;i&gt;Escherichia coli&lt;/i&gt;: A molecular mechanism with implications for evolution and medicine.", "type" : "article-journal" }, "uris" : [ "http://www.mendeley.com/documents/?uuid=0d85919f-39a1-461e-b94a-c8238c9dda75" ] } ], "mendeley" : { "previouslyFormattedCitation" : "[17,53]" }, "properties" : { "noteIndex" : 0 }, "schema" : "https://github.com/citation-style-language/schema/raw/master/csl-citation.json" }</w:instrText>
+      </w:r>
+      <w:r>
+        <w:rPr>
+          <w:lang w:bidi="hi-IN"/>
+        </w:rPr>
+        <w:fldChar w:fldCharType="separate"/>
+      </w:r>
+      <w:r>
+        <w:rPr>
+          <w:noProof/>
+          <w:lang w:bidi="hi-IN"/>
+        </w:rPr>
+        <w:t>[17,53]</w:t>
+      </w:r>
+      <w:r>
+        <w:rPr>
+          <w:lang w:bidi="hi-IN"/>
+        </w:rPr>
+        <w:fldChar w:fldCharType="end"/>
+      </w:r>
+      <w:r>
+        <w:rPr>
+          <w:lang w:bidi="hi-IN"/>
+        </w:rPr>
+        <w:t>.</w:t>
       </w:r>
       <w:r>
         <w:t>"</w:t>
@@ -479,10 +439,391 @@
           <w:shd w:val="clear" w:color="auto" w:fill="FFFFFF"/>
         </w:rPr>
         <w:lastRenderedPageBreak/>
-        <w:t xml:space="preserve">Second, and related, I'd like to see some justification for modeling SIM as 'all or nothing' rather than as a function of a genotype's fitness decrement from the optimum. </w:t>
-      </w:r>
-      <w:proofErr w:type="spellStart"/>
-      <w:r>
+        <w:t>Second, and related, I'd like to see some justification for modeling SIM as 'all or nothing' rather than as a function of a genotype's fitness decrement from the optimum. Lenski's group recently published a paper predicting that fitness may never be reached, even during adaptation to a simple constant environment (Wiser, M. J., N. Ribeck, and R. E. Lenski. 2013. Long-term dynamics of adaptation in asexual populations. Science 342:1364–1367). If this result is at all general, does it mean we should think that SIM will always be induced?</w:t>
+      </w:r>
+      <w:r>
+        <w:rPr>
+          <w:rFonts w:ascii="Bitstream Vera Sans" w:hAnsi="Bitstream Vera Sans"/>
+          <w:i/>
+          <w:iCs/>
+        </w:rPr>
+        <w:t> </w:t>
+      </w:r>
+    </w:p>
+    <w:p>
+      <w:pPr>
+        <w:bidi w:val="0"/>
+        <w:spacing w:line="360" w:lineRule="auto"/>
+      </w:pPr>
+      <w:r>
+        <w:t xml:space="preserve">First, we already relaxed the assumption of a threshold strategy in the previous submission in Appendix E but unfortunately </w:t>
+      </w:r>
+      <w:r>
+        <w:t>did not</w:t>
+      </w:r>
+      <w:r>
+        <w:t xml:space="preserve"> to refer to it in the main text. Briefly, we modeled continuous relationships between fitness and mutation rate based on those proposed by Agrawal (2002) and more recently Shaw &amp; Baer (2011). We found that because the most important effects on the adaptation rate are the mutation rates of wildtype and single mutants, the </w:t>
+      </w:r>
+      <w:r>
+        <w:t xml:space="preserve">adaptation rate with </w:t>
+      </w:r>
+      <w:r>
+        <w:t xml:space="preserve">continuous SIM is very similar to a </w:t>
+      </w:r>
+      <w:r>
+        <w:t xml:space="preserve">that with </w:t>
+      </w:r>
+      <w:r>
+        <w:t>threshold SIM</w:t>
+      </w:r>
+      <w:r>
+        <w:t>. T</w:t>
+      </w:r>
+      <w:r>
+        <w:t>herefore</w:t>
+      </w:r>
+      <w:r>
+        <w:t xml:space="preserve">, even if threshold relationships ('all or nothing') are not realistic, they are a good approximation. </w:t>
+      </w:r>
+      <w:r>
+        <w:t>We now refer to these continuous SIM in the model section (L144):</w:t>
+      </w:r>
+    </w:p>
+    <w:p>
+      <w:pPr>
+        <w:bidi w:val="0"/>
+        <w:spacing w:line="360" w:lineRule="auto"/>
+        <w:ind w:left="720"/>
+        <w:rPr>
+          <w:lang w:bidi="hi-IN"/>
+        </w:rPr>
+      </w:pPr>
+      <w:r>
+        <w:t>"</w:t>
+      </w:r>
+      <w:r>
+        <w:rPr>
+          <w:lang w:bidi="hi-IN"/>
+        </w:rPr>
+        <w:t xml:space="preserve">The assumption of a threshold relationship between fitness and the mutation rate in eq. </w:t>
+      </w:r>
+      <w:r>
+        <w:fldChar w:fldCharType="begin"/>
+      </w:r>
+      <w:r>
+        <w:instrText xml:space="preserve"> REF _Ref374443384 \h  \* MERGEFORMAT </w:instrText>
+      </w:r>
+      <w:r>
+        <w:fldChar w:fldCharType="separate"/>
+      </w:r>
+      <w:r>
+        <w:t>1</w:t>
+      </w:r>
+      <w:r>
+        <w:fldChar w:fldCharType="end"/>
+      </w:r>
+      <w:r>
+        <w:rPr>
+          <w:lang w:bidi="hi-IN"/>
+        </w:rPr>
+        <w:t xml:space="preserve"> is relaxed in Appendix E in which we explore continuous relationships between fitness and the mutation rate. The results are robust to this relaxation (see section 3.3).</w:t>
+      </w:r>
+      <w:r>
+        <w:rPr>
+          <w:lang w:bidi="hi-IN"/>
+        </w:rPr>
+        <w:t>"</w:t>
+      </w:r>
+    </w:p>
+    <w:p>
+      <w:pPr>
+        <w:bidi w:val="0"/>
+        <w:spacing w:line="360" w:lineRule="auto"/>
+        <w:rPr>
+          <w:lang w:bidi="hi-IN"/>
+        </w:rPr>
+      </w:pPr>
+      <w:r>
+        <w:rPr>
+          <w:lang w:bidi="hi-IN"/>
+        </w:rPr>
+        <w:t>a</w:t>
+      </w:r>
+      <w:r>
+        <w:rPr>
+          <w:lang w:bidi="hi-IN"/>
+        </w:rPr>
+        <w:t>nd also in the results section (L265):</w:t>
+      </w:r>
+    </w:p>
+    <w:p>
+      <w:pPr>
+        <w:bidi w:val="0"/>
+        <w:spacing w:line="360" w:lineRule="auto"/>
+        <w:ind w:left="720"/>
+        <w:rPr>
+          <w:lang w:bidi="hi-IN"/>
+        </w:rPr>
+      </w:pPr>
+      <w:r>
+        <w:rPr>
+          <w:lang w:bidi="hi-IN"/>
+        </w:rPr>
+        <w:t>"</w:t>
+      </w:r>
+      <w:r>
+        <w:rPr>
+          <w:lang w:bidi="hi-IN"/>
+        </w:rPr>
+        <w:t>The</w:t>
+      </w:r>
+      <w:r>
+        <w:rPr>
+          <w:lang w:bidi="hi-IN"/>
+        </w:rPr>
+        <w:t xml:space="preserve"> adaptation rate of SIM with continuous relationships between fitness and mutation rate (Online Appendix E) is comparable to that of SIM with threshold relationships (Figure E2). </w:t>
+      </w:r>
+      <w:r>
+        <w:rPr>
+          <w:lang w:bidi="hi-IN"/>
+        </w:rPr>
+        <w:t>This is because the main factor determining the adaptation rate is the mutation rates of the wildtype and the single mutants (ab, aB, and Ab), as individuals with more than a single mutation do not have a significant contribution to adaptation. Therefore, our results are robust to the choice of the relationship between fitness and the mutation rate. "</w:t>
+      </w:r>
+    </w:p>
+    <w:p>
+      <w:pPr>
+        <w:bidi w:val="0"/>
+        <w:spacing w:line="360" w:lineRule="auto"/>
+      </w:pPr>
+      <w:r>
+        <w:t xml:space="preserve">Second, </w:t>
+      </w:r>
+      <w:bookmarkStart w:id="5" w:name="_GoBack"/>
+      <w:bookmarkEnd w:id="5"/>
+      <w:r>
+        <w:t>SIM is modeled as an 'all or nothing', but the threshold doesn't occur at the optimum but rather at the wildtype fitness, which at the beginning of the process, is very close to the population mean fitness. We changed the definition of SIM to reflect this (L138):</w:t>
+      </w:r>
+    </w:p>
+    <w:p>
+      <w:pPr>
+        <w:bidi w:val="0"/>
+        <w:spacing w:line="360" w:lineRule="auto"/>
+        <w:ind w:left="720"/>
+      </w:pPr>
+      <w:r>
+        <w:rPr>
+          <w:lang w:bidi="hi-IN"/>
+        </w:rPr>
+        <w:t>"</w:t>
+      </w:r>
+      <w:r>
+        <w:rPr>
+          <w:lang w:bidi="hi-IN"/>
+        </w:rPr>
+        <w:t xml:space="preserve">The main analysis assumes that the SIM induces mutagenesis in individuals less fit than the wildtype, that is, the mutation rate </w:t>
+      </w:r>
+      <w:r>
+        <w:rPr>
+          <w:i/>
+          <w:iCs/>
+          <w:lang w:bidi="hi-IN"/>
+        </w:rPr>
+        <w:t>U</w:t>
+      </w:r>
+      <w:r>
+        <w:rPr>
+          <w:lang w:bidi="hi-IN"/>
+        </w:rPr>
+        <w:t xml:space="preserve"> of individuals with fitness </w:t>
+      </w:r>
+      <w:r>
+        <w:rPr>
+          <w:rFonts w:ascii="Times New Roman" w:hAnsi="Times New Roman" w:cs="Times New Roman"/>
+          <w:i/>
+          <w:iCs/>
+          <w:lang w:bidi="hi-IN"/>
+        </w:rPr>
+        <w:t>ω</w:t>
+      </w:r>
+      <w:r>
+        <w:rPr>
+          <w:lang w:bidi="hi-IN"/>
+        </w:rPr>
+        <w:t xml:space="preserve"> is</w:t>
+      </w:r>
+      <w:r>
+        <w:t>…"</w:t>
+      </w:r>
+    </w:p>
+    <w:p>
+      <w:pPr>
+        <w:bidi w:val="0"/>
+        <w:spacing w:line="360" w:lineRule="auto"/>
+      </w:pPr>
+      <w:r>
+        <w:t xml:space="preserve">We </w:t>
+      </w:r>
+      <w:r>
+        <w:t xml:space="preserve">also </w:t>
+      </w:r>
+      <w:r>
+        <w:t xml:space="preserve">revised the text based on all </w:t>
+      </w:r>
+      <w:r>
+        <w:t>minor comments</w:t>
+      </w:r>
+      <w:r>
+        <w:t xml:space="preserve"> (line numbers from original submission)</w:t>
+      </w:r>
+      <w:r>
+        <w:t>:</w:t>
+      </w:r>
+    </w:p>
+    <w:p>
+      <w:pPr>
+        <w:pStyle w:val="ListParagraph"/>
+        <w:numPr>
+          <w:ilvl w:val="0"/>
+          <w:numId w:val="5"/>
+        </w:numPr>
+        <w:bidi w:val="0"/>
+        <w:spacing w:line="360" w:lineRule="auto"/>
+      </w:pPr>
+      <w:r>
+        <w:t>Refs in numbers in L50</w:t>
+      </w:r>
+      <w:r>
+        <w:t xml:space="preserve"> and</w:t>
+      </w:r>
+      <w:r>
+        <w:t xml:space="preserve"> L31</w:t>
+      </w:r>
+    </w:p>
+    <w:p>
+      <w:pPr>
+        <w:pStyle w:val="ListParagraph"/>
+        <w:numPr>
+          <w:ilvl w:val="0"/>
+          <w:numId w:val="5"/>
+        </w:numPr>
+        <w:bidi w:val="0"/>
+        <w:spacing w:line="360" w:lineRule="auto"/>
+      </w:pPr>
+      <w:r>
+        <w:t>Changed</w:t>
+      </w:r>
+      <w:r>
+        <w:t xml:space="preserve"> to "…simulation results…" in L</w:t>
+      </w:r>
+      <w:r>
+        <w:t>228</w:t>
+      </w:r>
+    </w:p>
+    <w:p>
+      <w:pPr>
+        <w:pStyle w:val="ListParagraph"/>
+        <w:numPr>
+          <w:ilvl w:val="0"/>
+          <w:numId w:val="5"/>
+        </w:numPr>
+        <w:bidi w:val="0"/>
+        <w:spacing w:line="360" w:lineRule="auto"/>
+      </w:pPr>
+      <w:r>
+        <w:t>Fig. 1 legend: note on x-axis jitter</w:t>
+      </w:r>
+    </w:p>
+    <w:p>
+      <w:pPr>
+        <w:pStyle w:val="ListParagraph"/>
+        <w:numPr>
+          <w:ilvl w:val="0"/>
+          <w:numId w:val="5"/>
+        </w:numPr>
+        <w:bidi w:val="0"/>
+        <w:spacing w:line="360" w:lineRule="auto"/>
+      </w:pPr>
+      <w:r>
+        <w:lastRenderedPageBreak/>
+        <w:t>Fig. 1 x-label: changed to "Number of mutations"</w:t>
+      </w:r>
+    </w:p>
+    <w:p>
+      <w:pPr>
+        <w:pStyle w:val="ListParagraph"/>
+        <w:numPr>
+          <w:ilvl w:val="0"/>
+          <w:numId w:val="5"/>
+        </w:numPr>
+        <w:bidi w:val="0"/>
+        <w:spacing w:line="360" w:lineRule="auto"/>
+      </w:pPr>
+      <w:r>
+        <w:t>Figs. 2,3: fixed typo in x-label</w:t>
+      </w:r>
+    </w:p>
+    <w:p>
+      <w:pPr>
+        <w:pStyle w:val="ListParagraph"/>
+        <w:bidi w:val="0"/>
+        <w:spacing w:line="360" w:lineRule="auto"/>
+      </w:pPr>
+    </w:p>
+    <w:p>
+      <w:pPr>
+        <w:bidi w:val="0"/>
+        <w:spacing w:line="360" w:lineRule="auto"/>
+        <w:rPr>
+          <w:b/>
+          <w:bCs/>
+          <w:u w:val="single"/>
+        </w:rPr>
+      </w:pPr>
+      <w:r>
+        <w:rPr>
+          <w:b/>
+          <w:bCs/>
+          <w:u w:val="single"/>
+        </w:rPr>
+        <w:t xml:space="preserve">Response </w:t>
+      </w:r>
+      <w:r>
+        <w:rPr>
+          <w:b/>
+          <w:bCs/>
+          <w:u w:val="single"/>
+        </w:rPr>
+        <w:t xml:space="preserve">to </w:t>
+      </w:r>
+      <w:r>
+        <w:rPr>
+          <w:b/>
+          <w:bCs/>
+          <w:u w:val="single"/>
+        </w:rPr>
+        <w:t xml:space="preserve">Reviewer </w:t>
+      </w:r>
+      <w:r>
+        <w:rPr>
+          <w:b/>
+          <w:bCs/>
+          <w:u w:val="single"/>
+        </w:rPr>
+        <w:t>II comments</w:t>
+      </w:r>
+      <w:r>
+        <w:rPr>
+          <w:b/>
+          <w:bCs/>
+          <w:u w:val="single"/>
+        </w:rPr>
+        <w:t>:</w:t>
+      </w:r>
+    </w:p>
+    <w:p>
+      <w:pPr>
+        <w:bidi w:val="0"/>
+        <w:spacing w:line="360" w:lineRule="auto"/>
         <w:rPr>
           <w:rFonts w:ascii="Bitstream Vera Sans" w:hAnsi="Bitstream Vera Sans"/>
           <w:i/>
@@ -492,9 +833,7 @@
           <w:szCs w:val="17"/>
           <w:shd w:val="clear" w:color="auto" w:fill="FFFFFF"/>
         </w:rPr>
-        <w:t>Lenski's</w:t>
-      </w:r>
-      <w:proofErr w:type="spellEnd"/>
+      </w:pPr>
       <w:r>
         <w:rPr>
           <w:rFonts w:ascii="Bitstream Vera Sans" w:hAnsi="Bitstream Vera Sans"/>
@@ -505,9 +844,103 @@
           <w:szCs w:val="17"/>
           <w:shd w:val="clear" w:color="auto" w:fill="FFFFFF"/>
         </w:rPr>
-        <w:t xml:space="preserve"> group recently published a paper predicting that fitness may never be reached, even during adaptation to a simple constant environment (Wiser, M. J., N. </w:t>
-      </w:r>
-      <w:proofErr w:type="spellStart"/>
+        <w:t>* What happens in the case where s&lt;0 (that is, the intermediate mutant has a slight fitness advantage)? This interesting case can be quite different and should be discussed separately.</w:t>
+      </w:r>
+      <w:r>
+        <w:rPr>
+          <w:rFonts w:ascii="Bitstream Vera Sans" w:hAnsi="Bitstream Vera Sans"/>
+          <w:i/>
+          <w:iCs/>
+        </w:rPr>
+        <w:t> </w:t>
+      </w:r>
+    </w:p>
+    <w:p>
+      <w:pPr>
+        <w:bidi w:val="0"/>
+        <w:spacing w:line="360" w:lineRule="auto"/>
+      </w:pPr>
+      <w:r>
+        <w:t>This is indeed a different scenario than the one we studied in this manuscript</w:t>
+      </w:r>
+      <w:r>
+        <w:t xml:space="preserve">. We studied </w:t>
+      </w:r>
+      <w:r>
+        <w:t>such a scenario</w:t>
+      </w:r>
+      <w:r>
+        <w:t xml:space="preserve"> from a different perspective in our previous work </w:t>
+      </w:r>
+      <w:r>
+        <w:t>(Ram &amp; Hadany 2012)</w:t>
+      </w:r>
+      <w:r>
+        <w:t xml:space="preserve"> and </w:t>
+      </w:r>
+      <w:r>
+        <w:t xml:space="preserve">we plan to analyze the adaptation rate with SIM on smooth landscapes in </w:t>
+      </w:r>
+      <w:r>
+        <w:t xml:space="preserve">the </w:t>
+      </w:r>
+      <w:r>
+        <w:t>future. We added this remark to the model section (L96):</w:t>
+      </w:r>
+    </w:p>
+    <w:p>
+      <w:pPr>
+        <w:bidi w:val="0"/>
+        <w:spacing w:line="360" w:lineRule="auto"/>
+        <w:ind w:left="720"/>
+      </w:pPr>
+      <w:r>
+        <w:t>"</w:t>
+      </w:r>
+      <w:r>
+        <w:t xml:space="preserve">We do not consider smooth fitness landscapes in which single mutants have intermediate fitness (sH&lt;s&lt;0). We have already shown that SIM </w:t>
+      </w:r>
+      <w:r>
+        <w:t>ha</w:t>
+      </w:r>
+      <w:r>
+        <w:t>s</w:t>
+      </w:r>
+      <w:r>
+        <w:t xml:space="preserve"> higher mean fitness in changing </w:t>
+      </w:r>
+      <w:r>
+        <w:t>environments</w:t>
+      </w:r>
+      <w:r>
+        <w:t xml:space="preserve"> on </w:t>
+      </w:r>
+      <w:r>
+        <w:t>smooth</w:t>
+      </w:r>
+      <w:r>
+        <w:t xml:space="preserve"> landscapes [37]; however, analysis of the effect of SIM on the adaptation rate on smooth landscapes will be the subject of future </w:t>
+      </w:r>
+      <w:r>
+        <w:t>efforts</w:t>
+      </w:r>
+      <w:r>
+        <w:t>.</w:t>
+      </w:r>
+      <w:r>
+        <w:t>"</w:t>
+      </w:r>
+    </w:p>
+    <w:p>
+      <w:pPr>
+        <w:bidi w:val="0"/>
+        <w:spacing w:line="360" w:lineRule="auto"/>
+        <w:rPr>
+          <w:rFonts w:ascii="Bitstream Vera Sans" w:hAnsi="Bitstream Vera Sans"/>
+          <w:i/>
+          <w:iCs/>
+        </w:rPr>
+      </w:pPr>
       <w:r>
         <w:rPr>
           <w:rFonts w:ascii="Bitstream Vera Sans" w:hAnsi="Bitstream Vera Sans"/>
@@ -518,9 +951,8 @@
           <w:szCs w:val="17"/>
           <w:shd w:val="clear" w:color="auto" w:fill="FFFFFF"/>
         </w:rPr>
-        <w:t>Ribeck</w:t>
-      </w:r>
-      <w:proofErr w:type="spellEnd"/>
+        <w:t xml:space="preserve"> </w:t>
+      </w:r>
       <w:r>
         <w:rPr>
           <w:rFonts w:ascii="Bitstream Vera Sans" w:hAnsi="Bitstream Vera Sans"/>
@@ -531,9 +963,117 @@
           <w:szCs w:val="17"/>
           <w:shd w:val="clear" w:color="auto" w:fill="FFFFFF"/>
         </w:rPr>
-        <w:t xml:space="preserve">, and R. E. </w:t>
-      </w:r>
-      <w:proofErr w:type="spellStart"/>
+        <w:t>* The questions of the tradeoff between adaptability and adaptedness were discussed in Komarova, Wodarz. "The optimal rate of chromosome loss for the inactivation of tumor suppressor genes in cancer." PNAS 101.18 (2004): 7017-7021, and also Komarova, Sadovsky, and Wan. "Selective pressures for and against genetic instability in cancer: a time-dependent problem." Journal of The Royal Society Interface 5.18 (2008): 105-121. It can be interesting to compare the approach of the authors with the approach and the results of these papers.</w:t>
+      </w:r>
+      <w:r>
+        <w:rPr>
+          <w:rFonts w:ascii="Bitstream Vera Sans" w:hAnsi="Bitstream Vera Sans"/>
+          <w:i/>
+          <w:iCs/>
+        </w:rPr>
+        <w:t> </w:t>
+      </w:r>
+    </w:p>
+    <w:p>
+      <w:pPr>
+        <w:bidi w:val="0"/>
+        <w:spacing w:line="360" w:lineRule="auto"/>
+      </w:pPr>
+      <w:r>
+        <w:t xml:space="preserve">Our many thanks to reviewer II for pointing out the very interesting </w:t>
+      </w:r>
+      <w:r>
+        <w:t>articles</w:t>
+      </w:r>
+      <w:r>
+        <w:t xml:space="preserve"> by Komarova and colleagues. We added a new paragraph to the discussion section (</w:t>
+      </w:r>
+      <w:r>
+        <w:t>L455</w:t>
+      </w:r>
+      <w:r>
+        <w:t xml:space="preserve">) which discusses these papers, along with other models that optimize mutation rates to balance the trade-off between </w:t>
+      </w:r>
+      <w:r>
+        <w:rPr>
+          <w:i/>
+          <w:iCs/>
+        </w:rPr>
+        <w:t>adaptability</w:t>
+      </w:r>
+      <w:r>
+        <w:t xml:space="preserve"> and </w:t>
+      </w:r>
+      <w:r>
+        <w:rPr>
+          <w:i/>
+          <w:iCs/>
+        </w:rPr>
+        <w:t>adaptedness</w:t>
+      </w:r>
+      <w:r>
+        <w:t xml:space="preserve">. We conclude that SIM can be seen as a strategy to break this trade-off rather than </w:t>
+      </w:r>
+      <w:r>
+        <w:t xml:space="preserve">balance </w:t>
+      </w:r>
+      <w:r>
+        <w:t>it</w:t>
+      </w:r>
+      <w:r>
+        <w:t>:</w:t>
+      </w:r>
+    </w:p>
+    <w:p>
+      <w:pPr>
+        <w:bidi w:val="0"/>
+        <w:spacing w:line="360" w:lineRule="auto"/>
+        <w:ind w:left="720"/>
+      </w:pPr>
+      <w:r>
+        <w:t>"</w:t>
+      </w:r>
+      <w:r>
+        <w:t xml:space="preserve">Several authors have suggested that the mutation rate must balance between adaptability and adaptedness: Kimura found a mutation rate that balances between mutational and substitutional load [6]; Johnson and Barton found an optimal mutation rate that balances the generation of beneficial and deleterious mutations during adaptation [73]; Leigh found an optimal mutation rate that balances the generation of deleterious mutations and maintenance of standing variation in a fluctuating environment [74]; Komarova and Wodartz found an optimal rate of chromosome loss that balances the unmasking of recessive alleles and genetic load during carcinogenesis [75]; Komarova et al. and Agur et al. found a time-dependent mutation rate strategy that optimizes carcinogenesis [76] and adaptive immune response [77], respectively. In contrast, we find that SIM </w:t>
+      </w:r>
+      <w:r>
+        <w:lastRenderedPageBreak/>
+        <w:t xml:space="preserve">breaks, rather than balances, the trade-off between </w:t>
+      </w:r>
+      <w:r>
+        <w:rPr>
+          <w:i/>
+          <w:iCs/>
+        </w:rPr>
+        <w:t>adaptability</w:t>
+      </w:r>
+      <w:r>
+        <w:t xml:space="preserve"> and </w:t>
+      </w:r>
+      <w:r>
+        <w:rPr>
+          <w:i/>
+          <w:iCs/>
+        </w:rPr>
+        <w:t>adaptedness</w:t>
+      </w:r>
+      <w:r>
+        <w:t>: it allows individuals to switch between rates optimized for stressful and benign conditions according to the circumstances.</w:t>
+      </w:r>
+      <w:r>
+        <w:t>"</w:t>
+      </w:r>
+    </w:p>
+    <w:p>
+      <w:pPr>
+        <w:bidi w:val="0"/>
+        <w:spacing w:line="360" w:lineRule="auto"/>
+        <w:rPr>
+          <w:rFonts w:ascii="Bitstream Vera Sans" w:hAnsi="Bitstream Vera Sans"/>
+          <w:i/>
+          <w:iCs/>
+        </w:rPr>
+      </w:pPr>
       <w:r>
         <w:rPr>
           <w:rFonts w:ascii="Bitstream Vera Sans" w:hAnsi="Bitstream Vera Sans"/>
@@ -544,414 +1084,59 @@
           <w:szCs w:val="17"/>
           <w:shd w:val="clear" w:color="auto" w:fill="FFFFFF"/>
         </w:rPr>
-        <w:t>Lenski</w:t>
-      </w:r>
-      <w:proofErr w:type="spellEnd"/>
+        <w:t>* How do the results fit into the debate about the role of mutations (and genetic instabiliy) in carcinogenesis (see papers by Loeb on the one hand, and by Bodmer and Tomlinson, on the other)?</w:t>
+      </w:r>
       <w:r>
         <w:rPr>
           <w:rFonts w:ascii="Bitstream Vera Sans" w:hAnsi="Bitstream Vera Sans"/>
           <w:i/>
           <w:iCs/>
-          <w:color w:val="000000"/>
-          <w:sz w:val="17"/>
-          <w:szCs w:val="17"/>
-          <w:shd w:val="clear" w:color="auto" w:fill="FFFFFF"/>
-        </w:rPr>
-        <w:t>. 2013. Long-term dynamics of adaptation in asexual populations. Science 342:1364–1367). If this result is at all general, does it mean we should think that SIM will always be induced?</w:t>
-      </w:r>
-      <w:r>
-        <w:rPr>
-          <w:rFonts w:ascii="Bitstream Vera Sans" w:hAnsi="Bitstream Vera Sans"/>
-          <w:i/>
-          <w:iCs/>
         </w:rPr>
         <w:t> </w:t>
       </w:r>
     </w:p>
     <w:p>
       <w:pPr>
-        <w:bidi w:val="0"/>
-        <w:spacing w:line="360" w:lineRule="auto"/>
-      </w:pPr>
-      <w:r>
-        <w:t>First, SIM is modeled as an 'all or nothing', but the threshold doesn't occur at the optimum but rather at the wildtype fitness</w:t>
-      </w:r>
-      <w:r>
-        <w:t>, which at the beginning of the process, is very close to the population mean fitness</w:t>
-      </w:r>
-      <w:r>
-        <w:t>. We changed the definition of SIM to reflect this (L138):</w:t>
-      </w:r>
-    </w:p>
-    <w:p>
-      <w:pPr>
+        <w:tabs>
+          <w:tab w:val="left" w:pos="1014"/>
+        </w:tabs>
+        <w:bidi w:val="0"/>
+        <w:spacing w:line="360" w:lineRule="auto"/>
+      </w:pPr>
+      <w:r>
+        <w:t>This is an interesting question. We added a new paragraph to the discussion section (</w:t>
+      </w:r>
+      <w:r>
+        <w:t>L469) which suggests that SIM may be relevant to</w:t>
+      </w:r>
+      <w:r>
+        <w:t xml:space="preserve"> the</w:t>
+      </w:r>
+      <w:r>
+        <w:t xml:space="preserve"> evolution of cells within tumors because it induces mutator phenotypes, which have been suggested to promote cancer:</w:t>
+      </w:r>
+    </w:p>
+    <w:p>
+      <w:pPr>
+        <w:tabs>
+          <w:tab w:val="left" w:pos="1014"/>
+        </w:tabs>
         <w:bidi w:val="0"/>
         <w:spacing w:line="360" w:lineRule="auto"/>
         <w:ind w:left="720"/>
       </w:pPr>
       <w:r>
-        <w:rPr>
-          <w:lang w:bidi="hi-IN"/>
-        </w:rPr>
-        <w:t>"</w:t>
-      </w:r>
-      <w:r>
-        <w:rPr>
-          <w:lang w:bidi="hi-IN"/>
-        </w:rPr>
-        <w:t xml:space="preserve">The main analysis assumes that the SIM induces mutagenesis in individuals less fit than the wildtype, that is, the mutation rate </w:t>
-      </w:r>
-      <w:r>
-        <w:rPr>
-          <w:i/>
-          <w:iCs/>
-          <w:lang w:bidi="hi-IN"/>
-        </w:rPr>
-        <w:t>U</w:t>
-      </w:r>
-      <w:r>
-        <w:rPr>
-          <w:lang w:bidi="hi-IN"/>
-        </w:rPr>
-        <w:t xml:space="preserve"> of individuals with fitness </w:t>
-      </w:r>
-      <w:r>
-        <w:rPr>
-          <w:rFonts w:ascii="Times New Roman" w:hAnsi="Times New Roman" w:cs="Times New Roman"/>
-          <w:i/>
-          <w:iCs/>
-          <w:lang w:bidi="hi-IN"/>
-        </w:rPr>
-        <w:t>ω</w:t>
-      </w:r>
-      <w:r>
-        <w:rPr>
-          <w:lang w:bidi="hi-IN"/>
-        </w:rPr>
-        <w:t xml:space="preserve"> is</w:t>
-      </w:r>
-      <w:r>
-        <w:t>…"</w:t>
-      </w:r>
-    </w:p>
-    <w:p>
-      <w:pPr>
-        <w:bidi w:val="0"/>
-        <w:spacing w:line="360" w:lineRule="auto"/>
-        <w:rPr>
-          <w:del w:id="7" w:author="lhadany" w:date="2014-07-17T15:38:00Z"/>
-        </w:rPr>
-      </w:pPr>
-      <w:del w:id="8" w:author="lhadany" w:date="2014-07-17T15:38:00Z">
-        <w:r>
-          <w:delText xml:space="preserve">Therefore, if adaptation proceeds in a </w:delText>
-        </w:r>
-        <w:r>
-          <w:delText xml:space="preserve">simple </w:delText>
-        </w:r>
-        <w:r>
-          <w:delText xml:space="preserve">constant environment </w:delText>
-        </w:r>
-        <w:r>
-          <w:delText xml:space="preserve">as in Wiser et al. 2013, </w:delText>
-        </w:r>
-        <w:r>
-          <w:delText xml:space="preserve">we </w:delText>
-        </w:r>
-        <w:r>
-          <w:delText>think</w:delText>
-        </w:r>
-        <w:r>
-          <w:delText xml:space="preserve"> that mutagenesis will be induced in individuals that have below average fitness.</w:delText>
-        </w:r>
-        <w:r>
-          <w:delText xml:space="preserve"> It is unknown if this is true, and if so, what is the mechanism that allows it.</w:delText>
-        </w:r>
-      </w:del>
-    </w:p>
-    <w:p>
-      <w:pPr>
-        <w:bidi w:val="0"/>
-        <w:spacing w:line="360" w:lineRule="auto"/>
-      </w:pPr>
-      <w:r>
-        <w:t xml:space="preserve">Second, we already relaxed the assumption of a threshold strategy in the previous submission in Appendix E but unfortunately </w:t>
-      </w:r>
-      <w:r>
-        <w:t>did not</w:t>
-      </w:r>
-      <w:r>
-        <w:t xml:space="preserve"> to refer to it in the main text. Briefly, we modeled continuous relationships between fitness and mutation rate based on those proposed by Agrawal (2002) and more recently Shaw &amp; Baer (2011). We found that because the most important effects on the adaptation rate are the mutation rates of wildtype and single mutants, the </w:t>
-      </w:r>
-      <w:r>
-        <w:t xml:space="preserve">adaptation rate with </w:t>
-      </w:r>
-      <w:r>
-        <w:t xml:space="preserve">continuous SIM is very similar to </w:t>
-      </w:r>
-      <w:proofErr w:type="gramStart"/>
-      <w:r>
-        <w:t xml:space="preserve">a </w:t>
-      </w:r>
-      <w:r>
-        <w:t>that</w:t>
-      </w:r>
-      <w:proofErr w:type="gramEnd"/>
-      <w:r>
-        <w:t xml:space="preserve"> with </w:t>
-      </w:r>
-      <w:r>
-        <w:t>threshold SIM</w:t>
-      </w:r>
-      <w:r>
-        <w:t>. T</w:t>
-      </w:r>
-      <w:r>
-        <w:t>herefore</w:t>
-      </w:r>
-      <w:r>
-        <w:t xml:space="preserve">, even if threshold relationships ('all or nothing') are not realistic, they are a good approximation. </w:t>
-      </w:r>
-      <w:r>
-        <w:t>We now refer to these continuous SIM in the model section (L144):</w:t>
-      </w:r>
-    </w:p>
-    <w:p>
-      <w:pPr>
-        <w:bidi w:val="0"/>
-        <w:spacing w:line="360" w:lineRule="auto"/>
-        <w:ind w:left="720"/>
-        <w:rPr>
-          <w:lang w:bidi="hi-IN"/>
-        </w:rPr>
-      </w:pPr>
-      <w:r>
-        <w:t>"</w:t>
-      </w:r>
-      <w:r>
-        <w:rPr>
-          <w:lang w:bidi="hi-IN"/>
-        </w:rPr>
-        <w:t xml:space="preserve">The assumption of a threshold relationship between fitness and the mutation rate in eq. </w:t>
-      </w:r>
-      <w:r>
-        <w:fldChar w:fldCharType="begin"/>
-      </w:r>
-      <w:r>
-        <w:instrText xml:space="preserve"> REF _Ref374443384 \h  \* MERGEFORMAT </w:instrText>
-      </w:r>
-      <w:r>
-        <w:fldChar w:fldCharType="separate"/>
-      </w:r>
-      <w:r>
-        <w:t>1</w:t>
-      </w:r>
-      <w:r>
-        <w:fldChar w:fldCharType="end"/>
-      </w:r>
-      <w:r>
-        <w:rPr>
-          <w:lang w:bidi="hi-IN"/>
-        </w:rPr>
-        <w:t xml:space="preserve"> is relaxed in Appendix E in which we explore continuous relationships between fitness and the mutation rate. The results are robust to this relaxation (see section 3.3).</w:t>
-      </w:r>
-      <w:r>
-        <w:rPr>
-          <w:lang w:bidi="hi-IN"/>
-        </w:rPr>
-        <w:t>"</w:t>
-      </w:r>
-    </w:p>
-    <w:p>
-      <w:pPr>
-        <w:bidi w:val="0"/>
-        <w:spacing w:line="360" w:lineRule="auto"/>
-        <w:rPr>
-          <w:lang w:bidi="hi-IN"/>
-        </w:rPr>
-      </w:pPr>
-      <w:proofErr w:type="gramStart"/>
-      <w:r>
-        <w:rPr>
-          <w:lang w:bidi="hi-IN"/>
-        </w:rPr>
-        <w:t>a</w:t>
-      </w:r>
-      <w:r>
-        <w:rPr>
-          <w:lang w:bidi="hi-IN"/>
-        </w:rPr>
-        <w:t>nd</w:t>
-      </w:r>
-      <w:proofErr w:type="gramEnd"/>
-      <w:r>
-        <w:rPr>
-          <w:lang w:bidi="hi-IN"/>
-        </w:rPr>
-        <w:t xml:space="preserve"> also in the results section (L265):</w:t>
-      </w:r>
-    </w:p>
-    <w:p>
-      <w:pPr>
-        <w:bidi w:val="0"/>
-        <w:spacing w:line="360" w:lineRule="auto"/>
-        <w:ind w:left="720"/>
-        <w:rPr>
-          <w:lang w:bidi="hi-IN"/>
-        </w:rPr>
-      </w:pPr>
-      <w:r>
-        <w:rPr>
-          <w:lang w:bidi="hi-IN"/>
-        </w:rPr>
-        <w:t>"</w:t>
-      </w:r>
-      <w:r>
-        <w:rPr>
-          <w:lang w:bidi="hi-IN"/>
-        </w:rPr>
-        <w:t>The</w:t>
-      </w:r>
-      <w:r>
-        <w:rPr>
-          <w:lang w:bidi="hi-IN"/>
-        </w:rPr>
-        <w:t xml:space="preserve"> adaptation rate of SIM with continuous relationships between fitness and mutation rate (Online Appendix E) is comparable to that of SIM with threshold relationships (Figure E2). </w:t>
-      </w:r>
-      <w:r>
-        <w:rPr>
-          <w:lang w:bidi="hi-IN"/>
-        </w:rPr>
-        <w:t xml:space="preserve">This is because the main factor determining the adaptation rate is the mutation rates of the wildtype and the single mutants (ab, </w:t>
-      </w:r>
-      <w:proofErr w:type="spellStart"/>
-      <w:r>
-        <w:rPr>
-          <w:lang w:bidi="hi-IN"/>
-        </w:rPr>
-        <w:t>aB</w:t>
-      </w:r>
-      <w:proofErr w:type="spellEnd"/>
-      <w:r>
-        <w:rPr>
-          <w:lang w:bidi="hi-IN"/>
-        </w:rPr>
-        <w:t>, and Ab), as individuals with more than a single mutation do not have a significant contribution to adaptation. Therefore, our results are robust to the choice of the relationship between fitness and the mutation rate. "</w:t>
-      </w:r>
-    </w:p>
-    <w:p>
-      <w:pPr>
-        <w:bidi w:val="0"/>
-        <w:spacing w:line="360" w:lineRule="auto"/>
-      </w:pPr>
-      <w:r>
-        <w:t xml:space="preserve">We </w:t>
-      </w:r>
-      <w:r>
-        <w:t xml:space="preserve">also </w:t>
-      </w:r>
-      <w:r>
-        <w:t xml:space="preserve">revised the text based on all </w:t>
-      </w:r>
-      <w:r>
-        <w:t>minor comments</w:t>
-      </w:r>
-      <w:r>
-        <w:t xml:space="preserve"> (line numbers from original submission)</w:t>
-      </w:r>
-      <w:r>
-        <w:t>:</w:t>
-      </w:r>
-    </w:p>
-    <w:p>
-      <w:pPr>
-        <w:pStyle w:val="ListParagraph"/>
-        <w:numPr>
-          <w:ilvl w:val="0"/>
-          <w:numId w:val="5"/>
-        </w:numPr>
-        <w:bidi w:val="0"/>
-        <w:spacing w:line="360" w:lineRule="auto"/>
-      </w:pPr>
-      <w:r>
-        <w:lastRenderedPageBreak/>
-        <w:t>Refs in numbers in L50</w:t>
-      </w:r>
-      <w:r>
-        <w:t xml:space="preserve"> and</w:t>
-      </w:r>
-      <w:r>
-        <w:t xml:space="preserve"> L31</w:t>
-      </w:r>
-    </w:p>
-    <w:p>
-      <w:pPr>
-        <w:pStyle w:val="ListParagraph"/>
-        <w:numPr>
-          <w:ilvl w:val="0"/>
-          <w:numId w:val="5"/>
-        </w:numPr>
-        <w:bidi w:val="0"/>
-        <w:spacing w:line="360" w:lineRule="auto"/>
-      </w:pPr>
-      <w:r>
-        <w:t>Changed</w:t>
-      </w:r>
-      <w:r>
-        <w:t xml:space="preserve"> to "…simulation results…" in L</w:t>
-      </w:r>
-      <w:r>
-        <w:t>228</w:t>
-      </w:r>
-    </w:p>
-    <w:p>
-      <w:pPr>
-        <w:pStyle w:val="ListParagraph"/>
-        <w:numPr>
-          <w:ilvl w:val="0"/>
-          <w:numId w:val="5"/>
-        </w:numPr>
-        <w:bidi w:val="0"/>
-        <w:spacing w:line="360" w:lineRule="auto"/>
-      </w:pPr>
-      <w:r>
-        <w:t>Fig. 1 legend: note on x-axis jitter</w:t>
-      </w:r>
-    </w:p>
-    <w:p>
-      <w:pPr>
-        <w:pStyle w:val="ListParagraph"/>
-        <w:numPr>
-          <w:ilvl w:val="0"/>
-          <w:numId w:val="5"/>
-        </w:numPr>
-        <w:bidi w:val="0"/>
-        <w:spacing w:line="360" w:lineRule="auto"/>
-      </w:pPr>
-      <w:r>
-        <w:t>Fig. 1 x-label: changed to "Number of mutations"</w:t>
-      </w:r>
-    </w:p>
-    <w:p>
-      <w:pPr>
-        <w:pStyle w:val="ListParagraph"/>
-        <w:numPr>
-          <w:ilvl w:val="0"/>
-          <w:numId w:val="5"/>
-        </w:numPr>
-        <w:bidi w:val="0"/>
-        <w:spacing w:line="360" w:lineRule="auto"/>
-      </w:pPr>
-      <w:r>
-        <w:t>Figs. 2,3: fixed typo in x-label</w:t>
-      </w:r>
-    </w:p>
-    <w:p>
-      <w:pPr>
-        <w:pStyle w:val="ListParagraph"/>
-        <w:bidi w:val="0"/>
-        <w:spacing w:line="360" w:lineRule="auto"/>
-      </w:pPr>
+        <w:t xml:space="preserve">"Mutators have been suggested to play a role in cancer [78–80]. Furthermore, there is evidence that cancer cells increase their mutation rate in response to stresses such as hypoxia [81,82]. Our results </w:t>
+      </w:r>
+      <w:r>
+        <w:t xml:space="preserve">suggest </w:t>
+      </w:r>
+      <w:r>
+        <w:t>that such increases can have an important effect on the emergence of drug resistance, progression, and metastasis of tumors [80,83]."</w:t>
+      </w:r>
+      <w:r>
+        <w:tab/>
+      </w:r>
     </w:p>
     <w:p>
       <w:pPr>
@@ -969,7 +1154,7 @@
           <w:bCs/>
           <w:u w:val="single"/>
         </w:rPr>
-        <w:t xml:space="preserve">Response </w:t>
+        <w:t>Unsolicited changes</w:t>
       </w:r>
       <w:r>
         <w:rPr>
@@ -977,674 +1162,9 @@
           <w:bCs/>
           <w:u w:val="single"/>
         </w:rPr>
-        <w:t xml:space="preserve">to </w:t>
-      </w:r>
-      <w:r>
-        <w:rPr>
-          <w:b/>
-          <w:bCs/>
-          <w:u w:val="single"/>
-        </w:rPr>
-        <w:t xml:space="preserve">Reviewer </w:t>
-      </w:r>
-      <w:r>
-        <w:rPr>
-          <w:b/>
-          <w:bCs/>
-          <w:u w:val="single"/>
-        </w:rPr>
-        <w:t>II comments</w:t>
-      </w:r>
-      <w:r>
-        <w:rPr>
-          <w:b/>
-          <w:bCs/>
-          <w:u w:val="single"/>
-        </w:rPr>
         <w:t>:</w:t>
       </w:r>
     </w:p>
-    <w:p>
-      <w:pPr>
-        <w:bidi w:val="0"/>
-        <w:spacing w:line="360" w:lineRule="auto"/>
-        <w:rPr>
-          <w:rFonts w:ascii="Bitstream Vera Sans" w:hAnsi="Bitstream Vera Sans"/>
-          <w:i/>
-          <w:iCs/>
-          <w:color w:val="000000"/>
-          <w:sz w:val="17"/>
-          <w:szCs w:val="17"/>
-          <w:shd w:val="clear" w:color="auto" w:fill="FFFFFF"/>
-        </w:rPr>
-      </w:pPr>
-      <w:r>
-        <w:rPr>
-          <w:rFonts w:ascii="Bitstream Vera Sans" w:hAnsi="Bitstream Vera Sans"/>
-          <w:i/>
-          <w:iCs/>
-          <w:color w:val="000000"/>
-          <w:sz w:val="17"/>
-          <w:szCs w:val="17"/>
-          <w:shd w:val="clear" w:color="auto" w:fill="FFFFFF"/>
-        </w:rPr>
-        <w:t>* What happens in the case where s&lt;0 (that is, the intermediate mutant has a slight fitness advantage)? This interesting case can be quite different and should be discussed separately.</w:t>
-      </w:r>
-      <w:r>
-        <w:rPr>
-          <w:rFonts w:ascii="Bitstream Vera Sans" w:hAnsi="Bitstream Vera Sans"/>
-          <w:i/>
-          <w:iCs/>
-        </w:rPr>
-        <w:t> </w:t>
-      </w:r>
-    </w:p>
-    <w:p>
-      <w:pPr>
-        <w:bidi w:val="0"/>
-        <w:spacing w:line="360" w:lineRule="auto"/>
-      </w:pPr>
-      <w:r>
-        <w:t>This is indeed a different scenario than the one we studied in this manuscript</w:t>
-      </w:r>
-      <w:ins w:id="9" w:author="lhadany" w:date="2014-07-17T15:48:00Z">
-        <w:r>
-          <w:t>. We</w:t>
-        </w:r>
-      </w:ins>
-      <w:ins w:id="10" w:author="lhadany" w:date="2014-07-17T15:47:00Z">
-        <w:r>
-          <w:t xml:space="preserve"> studied </w:t>
-        </w:r>
-      </w:ins>
-      <w:ins w:id="11" w:author="lhadany" w:date="2014-07-17T15:48:00Z">
-        <w:r>
-          <w:t xml:space="preserve">it </w:t>
-        </w:r>
-      </w:ins>
-      <w:ins w:id="12" w:author="lhadany" w:date="2014-07-17T15:47:00Z">
-        <w:r>
-          <w:t>from a different perspective in our previous work []</w:t>
-        </w:r>
-      </w:ins>
-      <w:r>
-        <w:t xml:space="preserve"> and </w:t>
-      </w:r>
-      <w:r>
-        <w:t xml:space="preserve">we plan to analyze the adaptation rate with SIM on smooth landscapes in </w:t>
-      </w:r>
-      <w:r>
-        <w:t xml:space="preserve">the </w:t>
-      </w:r>
-      <w:r>
-        <w:t>future. We added this remark to the model section (L96):</w:t>
-      </w:r>
-    </w:p>
-    <w:p>
-      <w:pPr>
-        <w:bidi w:val="0"/>
-        <w:spacing w:line="360" w:lineRule="auto"/>
-        <w:ind w:left="720"/>
-      </w:pPr>
-      <w:r>
-        <w:t>"</w:t>
-      </w:r>
-      <w:r>
-        <w:t>We do not consider smooth fitness landscapes in which single mutants have intermediate fitness (</w:t>
-      </w:r>
-      <w:proofErr w:type="spellStart"/>
-      <w:r>
-        <w:t>sH</w:t>
-      </w:r>
-      <w:proofErr w:type="spellEnd"/>
-      <w:r>
-        <w:t xml:space="preserve">&lt;s&lt;0). We have already shown that SIM </w:t>
-      </w:r>
-      <w:del w:id="13" w:author="lhadany" w:date="2014-07-17T15:51:00Z">
-        <w:r>
-          <w:delText>is favored by selection</w:delText>
-        </w:r>
-      </w:del>
-      <w:ins w:id="14" w:author="lhadany" w:date="2014-07-17T15:51:00Z">
-        <w:r>
-          <w:t xml:space="preserve">had higher mean fitness in changing </w:t>
-        </w:r>
-        <w:proofErr w:type="spellStart"/>
-        <w:r>
-          <w:t>environemnts</w:t>
-        </w:r>
-      </w:ins>
-      <w:proofErr w:type="spellEnd"/>
-      <w:r>
-        <w:t xml:space="preserve"> on these landscapes [37]; however, analysis of the effect of SIM on the adaptation rate on smooth landscapes will be the subject of future </w:t>
-      </w:r>
-      <w:r>
-        <w:t>efforts</w:t>
-      </w:r>
-      <w:r>
-        <w:t>.</w:t>
-      </w:r>
-      <w:r>
-        <w:t>"</w:t>
-      </w:r>
-    </w:p>
-    <w:p>
-      <w:pPr>
-        <w:bidi w:val="0"/>
-        <w:spacing w:line="360" w:lineRule="auto"/>
-        <w:rPr>
-          <w:rFonts w:ascii="Bitstream Vera Sans" w:hAnsi="Bitstream Vera Sans"/>
-          <w:i/>
-          <w:iCs/>
-        </w:rPr>
-      </w:pPr>
-      <w:r>
-        <w:rPr>
-          <w:rFonts w:ascii="Bitstream Vera Sans" w:hAnsi="Bitstream Vera Sans"/>
-          <w:i/>
-          <w:iCs/>
-          <w:color w:val="000000"/>
-          <w:sz w:val="17"/>
-          <w:szCs w:val="17"/>
-          <w:shd w:val="clear" w:color="auto" w:fill="FFFFFF"/>
-        </w:rPr>
-        <w:t xml:space="preserve"> </w:t>
-      </w:r>
-      <w:r>
-        <w:rPr>
-          <w:rFonts w:ascii="Bitstream Vera Sans" w:hAnsi="Bitstream Vera Sans"/>
-          <w:i/>
-          <w:iCs/>
-          <w:color w:val="000000"/>
-          <w:sz w:val="17"/>
-          <w:szCs w:val="17"/>
-          <w:shd w:val="clear" w:color="auto" w:fill="FFFFFF"/>
-        </w:rPr>
-        <w:t xml:space="preserve">* The questions of the tradeoff between adaptability and adaptedness were discussed in </w:t>
-      </w:r>
-      <w:proofErr w:type="spellStart"/>
-      <w:r>
-        <w:rPr>
-          <w:rFonts w:ascii="Bitstream Vera Sans" w:hAnsi="Bitstream Vera Sans"/>
-          <w:i/>
-          <w:iCs/>
-          <w:color w:val="000000"/>
-          <w:sz w:val="17"/>
-          <w:szCs w:val="17"/>
-          <w:shd w:val="clear" w:color="auto" w:fill="FFFFFF"/>
-        </w:rPr>
-        <w:t>Komarova</w:t>
-      </w:r>
-      <w:proofErr w:type="spellEnd"/>
-      <w:r>
-        <w:rPr>
-          <w:rFonts w:ascii="Bitstream Vera Sans" w:hAnsi="Bitstream Vera Sans"/>
-          <w:i/>
-          <w:iCs/>
-          <w:color w:val="000000"/>
-          <w:sz w:val="17"/>
-          <w:szCs w:val="17"/>
-          <w:shd w:val="clear" w:color="auto" w:fill="FFFFFF"/>
-        </w:rPr>
-        <w:t xml:space="preserve">, </w:t>
-      </w:r>
-      <w:proofErr w:type="spellStart"/>
-      <w:r>
-        <w:rPr>
-          <w:rFonts w:ascii="Bitstream Vera Sans" w:hAnsi="Bitstream Vera Sans"/>
-          <w:i/>
-          <w:iCs/>
-          <w:color w:val="000000"/>
-          <w:sz w:val="17"/>
-          <w:szCs w:val="17"/>
-          <w:shd w:val="clear" w:color="auto" w:fill="FFFFFF"/>
-        </w:rPr>
-        <w:t>Wodarz</w:t>
-      </w:r>
-      <w:proofErr w:type="spellEnd"/>
-      <w:r>
-        <w:rPr>
-          <w:rFonts w:ascii="Bitstream Vera Sans" w:hAnsi="Bitstream Vera Sans"/>
-          <w:i/>
-          <w:iCs/>
-          <w:color w:val="000000"/>
-          <w:sz w:val="17"/>
-          <w:szCs w:val="17"/>
-          <w:shd w:val="clear" w:color="auto" w:fill="FFFFFF"/>
-        </w:rPr>
-        <w:t xml:space="preserve">. </w:t>
-      </w:r>
-      <w:proofErr w:type="gramStart"/>
-      <w:r>
-        <w:rPr>
-          <w:rFonts w:ascii="Bitstream Vera Sans" w:hAnsi="Bitstream Vera Sans"/>
-          <w:i/>
-          <w:iCs/>
-          <w:color w:val="000000"/>
-          <w:sz w:val="17"/>
-          <w:szCs w:val="17"/>
-          <w:shd w:val="clear" w:color="auto" w:fill="FFFFFF"/>
-        </w:rPr>
-        <w:t>"The optimal rate of chromosome loss for the inactivation of tumor suppressor genes in cancer."</w:t>
-      </w:r>
-      <w:proofErr w:type="gramEnd"/>
-      <w:r>
-        <w:rPr>
-          <w:rFonts w:ascii="Bitstream Vera Sans" w:hAnsi="Bitstream Vera Sans"/>
-          <w:i/>
-          <w:iCs/>
-          <w:color w:val="000000"/>
-          <w:sz w:val="17"/>
-          <w:szCs w:val="17"/>
-          <w:shd w:val="clear" w:color="auto" w:fill="FFFFFF"/>
-        </w:rPr>
-        <w:t xml:space="preserve"> PNAS 101.18 (2004): 7017-7021, and also </w:t>
-      </w:r>
-      <w:proofErr w:type="spellStart"/>
-      <w:r>
-        <w:rPr>
-          <w:rFonts w:ascii="Bitstream Vera Sans" w:hAnsi="Bitstream Vera Sans"/>
-          <w:i/>
-          <w:iCs/>
-          <w:color w:val="000000"/>
-          <w:sz w:val="17"/>
-          <w:szCs w:val="17"/>
-          <w:shd w:val="clear" w:color="auto" w:fill="FFFFFF"/>
-        </w:rPr>
-        <w:t>Komarova</w:t>
-      </w:r>
-      <w:proofErr w:type="spellEnd"/>
-      <w:r>
-        <w:rPr>
-          <w:rFonts w:ascii="Bitstream Vera Sans" w:hAnsi="Bitstream Vera Sans"/>
-          <w:i/>
-          <w:iCs/>
-          <w:color w:val="000000"/>
-          <w:sz w:val="17"/>
-          <w:szCs w:val="17"/>
-          <w:shd w:val="clear" w:color="auto" w:fill="FFFFFF"/>
-        </w:rPr>
-        <w:t xml:space="preserve">, </w:t>
-      </w:r>
-      <w:proofErr w:type="spellStart"/>
-      <w:r>
-        <w:rPr>
-          <w:rFonts w:ascii="Bitstream Vera Sans" w:hAnsi="Bitstream Vera Sans"/>
-          <w:i/>
-          <w:iCs/>
-          <w:color w:val="000000"/>
-          <w:sz w:val="17"/>
-          <w:szCs w:val="17"/>
-          <w:shd w:val="clear" w:color="auto" w:fill="FFFFFF"/>
-        </w:rPr>
-        <w:t>Sadovsky</w:t>
-      </w:r>
-      <w:proofErr w:type="spellEnd"/>
-      <w:r>
-        <w:rPr>
-          <w:rFonts w:ascii="Bitstream Vera Sans" w:hAnsi="Bitstream Vera Sans"/>
-          <w:i/>
-          <w:iCs/>
-          <w:color w:val="000000"/>
-          <w:sz w:val="17"/>
-          <w:szCs w:val="17"/>
-          <w:shd w:val="clear" w:color="auto" w:fill="FFFFFF"/>
-        </w:rPr>
-        <w:t xml:space="preserve">, and Wan. "Selective pressures for and against genetic instability in cancer: a time-dependent problem." Journal of </w:t>
-      </w:r>
-      <w:proofErr w:type="gramStart"/>
-      <w:r>
-        <w:rPr>
-          <w:rFonts w:ascii="Bitstream Vera Sans" w:hAnsi="Bitstream Vera Sans"/>
-          <w:i/>
-          <w:iCs/>
-          <w:color w:val="000000"/>
-          <w:sz w:val="17"/>
-          <w:szCs w:val="17"/>
-          <w:shd w:val="clear" w:color="auto" w:fill="FFFFFF"/>
-        </w:rPr>
-        <w:t>The</w:t>
-      </w:r>
-      <w:proofErr w:type="gramEnd"/>
-      <w:r>
-        <w:rPr>
-          <w:rFonts w:ascii="Bitstream Vera Sans" w:hAnsi="Bitstream Vera Sans"/>
-          <w:i/>
-          <w:iCs/>
-          <w:color w:val="000000"/>
-          <w:sz w:val="17"/>
-          <w:szCs w:val="17"/>
-          <w:shd w:val="clear" w:color="auto" w:fill="FFFFFF"/>
-        </w:rPr>
-        <w:t xml:space="preserve"> Royal Society Interface 5.18 (2008): 105-121. It can be interesting to compare the approach of the authors with the approach and the results of these papers.</w:t>
-      </w:r>
-      <w:r>
-        <w:rPr>
-          <w:rFonts w:ascii="Bitstream Vera Sans" w:hAnsi="Bitstream Vera Sans"/>
-          <w:i/>
-          <w:iCs/>
-        </w:rPr>
-        <w:t> </w:t>
-      </w:r>
-    </w:p>
-    <w:p>
-      <w:pPr>
-        <w:bidi w:val="0"/>
-        <w:spacing w:line="360" w:lineRule="auto"/>
-      </w:pPr>
-      <w:proofErr w:type="gramStart"/>
-      <w:r>
-        <w:t xml:space="preserve">Our many thanks to reviewer II for pointing out the very interesting </w:t>
-      </w:r>
-      <w:r>
-        <w:t>articles</w:t>
-      </w:r>
-      <w:r>
-        <w:t xml:space="preserve"> by </w:t>
-      </w:r>
-      <w:proofErr w:type="spellStart"/>
-      <w:r>
-        <w:t>Komarova</w:t>
-      </w:r>
-      <w:proofErr w:type="spellEnd"/>
-      <w:r>
-        <w:t xml:space="preserve"> and colleagues.</w:t>
-      </w:r>
-      <w:proofErr w:type="gramEnd"/>
-      <w:r>
-        <w:t xml:space="preserve"> We added a new paragraph to the discussion section (</w:t>
-      </w:r>
-      <w:r>
-        <w:t>L455</w:t>
-      </w:r>
-      <w:r>
-        <w:t xml:space="preserve">) which discusses these papers, along with other models that optimize mutation rates to balance the trade-off between </w:t>
-      </w:r>
-      <w:r>
-        <w:rPr>
-          <w:i/>
-          <w:iCs/>
-        </w:rPr>
-        <w:t>adaptability</w:t>
-      </w:r>
-      <w:r>
-        <w:t xml:space="preserve"> and </w:t>
-      </w:r>
-      <w:r>
-        <w:rPr>
-          <w:i/>
-          <w:iCs/>
-        </w:rPr>
-        <w:t>adaptedness</w:t>
-      </w:r>
-      <w:r>
-        <w:t xml:space="preserve">. We conclude that SIM can be seen as a strategy to break this trade-off rather than </w:t>
-      </w:r>
-      <w:r>
-        <w:t xml:space="preserve">balance </w:t>
-      </w:r>
-      <w:r>
-        <w:t>it</w:t>
-      </w:r>
-      <w:r>
-        <w:t>:</w:t>
-      </w:r>
-    </w:p>
-    <w:p>
-      <w:pPr>
-        <w:bidi w:val="0"/>
-        <w:spacing w:line="360" w:lineRule="auto"/>
-        <w:ind w:left="720"/>
-      </w:pPr>
-      <w:r>
-        <w:t>"</w:t>
-      </w:r>
-      <w:r>
-        <w:t xml:space="preserve">Several authors have suggested that the mutation rate must balance between adaptability and adaptedness: Kimura found a mutation rate that balances between mutational and </w:t>
-      </w:r>
-      <w:proofErr w:type="spellStart"/>
-      <w:r>
-        <w:t>substitutional</w:t>
-      </w:r>
-      <w:proofErr w:type="spellEnd"/>
-      <w:r>
-        <w:t xml:space="preserve"> load [6]; Johnson and Barton found an optimal mutation rate that balances the generation of beneficial and deleterious mutations during adaptation [73]; Leigh found an optimal mutation rate that balances the generation of deleterious mutations and maintenance of standing variation in a fluctuating environment [74]; </w:t>
-      </w:r>
-      <w:proofErr w:type="spellStart"/>
-      <w:r>
-        <w:t>Komarova</w:t>
-      </w:r>
-      <w:proofErr w:type="spellEnd"/>
-      <w:r>
-        <w:t xml:space="preserve"> and </w:t>
-      </w:r>
-      <w:proofErr w:type="spellStart"/>
-      <w:r>
-        <w:t>Wodartz</w:t>
-      </w:r>
-      <w:proofErr w:type="spellEnd"/>
-      <w:r>
-        <w:t xml:space="preserve"> found an optimal rate of chromosome loss that balances the unmasking of recessive alleles and genetic load during carcinogenesis [75]; </w:t>
-      </w:r>
-      <w:proofErr w:type="spellStart"/>
-      <w:r>
-        <w:lastRenderedPageBreak/>
-        <w:t>Komarova</w:t>
-      </w:r>
-      <w:proofErr w:type="spellEnd"/>
-      <w:r>
-        <w:t xml:space="preserve"> et al. and </w:t>
-      </w:r>
-      <w:proofErr w:type="spellStart"/>
-      <w:r>
-        <w:t>Agur</w:t>
-      </w:r>
-      <w:proofErr w:type="spellEnd"/>
-      <w:r>
-        <w:t xml:space="preserve"> et al. found a time-dependent mutation rate strategy that optimizes carcinogenesis [76] and adaptive immune response [77], respectively. In contrast, we find that SIM breaks, rather than balances, the trade-off between </w:t>
-      </w:r>
-      <w:r>
-        <w:rPr>
-          <w:i/>
-          <w:iCs/>
-        </w:rPr>
-        <w:t>adaptability</w:t>
-      </w:r>
-      <w:r>
-        <w:t xml:space="preserve"> and </w:t>
-      </w:r>
-      <w:r>
-        <w:rPr>
-          <w:i/>
-          <w:iCs/>
-        </w:rPr>
-        <w:t>adaptedness</w:t>
-      </w:r>
-      <w:r>
-        <w:t>: it allows individuals to switch between rates optimized for stressful and benign conditions according to the circumstances.</w:t>
-      </w:r>
-      <w:r>
-        <w:t>"</w:t>
-      </w:r>
-    </w:p>
-    <w:p>
-      <w:pPr>
-        <w:bidi w:val="0"/>
-        <w:spacing w:line="360" w:lineRule="auto"/>
-        <w:rPr>
-          <w:rFonts w:ascii="Bitstream Vera Sans" w:hAnsi="Bitstream Vera Sans"/>
-          <w:i/>
-          <w:iCs/>
-        </w:rPr>
-      </w:pPr>
-      <w:r>
-        <w:rPr>
-          <w:rFonts w:ascii="Bitstream Vera Sans" w:hAnsi="Bitstream Vera Sans"/>
-          <w:i/>
-          <w:iCs/>
-          <w:color w:val="000000"/>
-          <w:sz w:val="17"/>
-          <w:szCs w:val="17"/>
-          <w:shd w:val="clear" w:color="auto" w:fill="FFFFFF"/>
-        </w:rPr>
-        <w:t xml:space="preserve">* How do the results fit into the debate about the role of mutations (and genetic </w:t>
-      </w:r>
-      <w:proofErr w:type="spellStart"/>
-      <w:r>
-        <w:rPr>
-          <w:rFonts w:ascii="Bitstream Vera Sans" w:hAnsi="Bitstream Vera Sans"/>
-          <w:i/>
-          <w:iCs/>
-          <w:color w:val="000000"/>
-          <w:sz w:val="17"/>
-          <w:szCs w:val="17"/>
-          <w:shd w:val="clear" w:color="auto" w:fill="FFFFFF"/>
-        </w:rPr>
-        <w:t>instabiliy</w:t>
-      </w:r>
-      <w:proofErr w:type="spellEnd"/>
-      <w:r>
-        <w:rPr>
-          <w:rFonts w:ascii="Bitstream Vera Sans" w:hAnsi="Bitstream Vera Sans"/>
-          <w:i/>
-          <w:iCs/>
-          <w:color w:val="000000"/>
-          <w:sz w:val="17"/>
-          <w:szCs w:val="17"/>
-          <w:shd w:val="clear" w:color="auto" w:fill="FFFFFF"/>
-        </w:rPr>
-        <w:t xml:space="preserve">) in carcinogenesis (see papers by Loeb on the one hand, and by </w:t>
-      </w:r>
-      <w:proofErr w:type="spellStart"/>
-      <w:r>
-        <w:rPr>
-          <w:rFonts w:ascii="Bitstream Vera Sans" w:hAnsi="Bitstream Vera Sans"/>
-          <w:i/>
-          <w:iCs/>
-          <w:color w:val="000000"/>
-          <w:sz w:val="17"/>
-          <w:szCs w:val="17"/>
-          <w:shd w:val="clear" w:color="auto" w:fill="FFFFFF"/>
-        </w:rPr>
-        <w:t>Bodmer</w:t>
-      </w:r>
-      <w:proofErr w:type="spellEnd"/>
-      <w:r>
-        <w:rPr>
-          <w:rFonts w:ascii="Bitstream Vera Sans" w:hAnsi="Bitstream Vera Sans"/>
-          <w:i/>
-          <w:iCs/>
-          <w:color w:val="000000"/>
-          <w:sz w:val="17"/>
-          <w:szCs w:val="17"/>
-          <w:shd w:val="clear" w:color="auto" w:fill="FFFFFF"/>
-        </w:rPr>
-        <w:t xml:space="preserve"> and Tomlinson, on the other)?</w:t>
-      </w:r>
-      <w:r>
-        <w:rPr>
-          <w:rFonts w:ascii="Bitstream Vera Sans" w:hAnsi="Bitstream Vera Sans"/>
-          <w:i/>
-          <w:iCs/>
-        </w:rPr>
-        <w:t> </w:t>
-      </w:r>
-    </w:p>
-    <w:p>
-      <w:pPr>
-        <w:tabs>
-          <w:tab w:val="left" w:pos="1014"/>
-        </w:tabs>
-        <w:bidi w:val="0"/>
-        <w:spacing w:line="360" w:lineRule="auto"/>
-      </w:pPr>
-      <w:r>
-        <w:t>This is an interesting question. We added a new paragraph to the discussion section (</w:t>
-      </w:r>
-      <w:r>
-        <w:t>L469) which suggests that SIM may be relevant to</w:t>
-      </w:r>
-      <w:r>
-        <w:t xml:space="preserve"> the</w:t>
-      </w:r>
-      <w:r>
-        <w:t xml:space="preserve"> evolution of cells within tumors because it induces mutator phenotypes, which have been suggested to promote cancer:</w:t>
-      </w:r>
-    </w:p>
-    <w:p>
-      <w:pPr>
-        <w:tabs>
-          <w:tab w:val="left" w:pos="1014"/>
-        </w:tabs>
-        <w:bidi w:val="0"/>
-        <w:spacing w:line="360" w:lineRule="auto"/>
-        <w:ind w:left="720"/>
-      </w:pPr>
-      <w:r>
-        <w:t>"Mutators have been suggested to play a role in cancer [78–80]. Furthermore, there is evidence that cancer cells increase their mutation rate in response to stresses such as hypoxia [81</w:t>
-      </w:r>
-      <w:proofErr w:type="gramStart"/>
-      <w:r>
-        <w:t>,82</w:t>
-      </w:r>
-      <w:proofErr w:type="gramEnd"/>
-      <w:r>
-        <w:t xml:space="preserve">]. Our results </w:t>
-      </w:r>
-      <w:del w:id="15" w:author="lhadany" w:date="2014-07-17T15:53:00Z">
-        <w:r>
-          <w:delText xml:space="preserve">show </w:delText>
-        </w:r>
-      </w:del>
-      <w:ins w:id="16" w:author="lhadany" w:date="2014-07-17T15:53:00Z">
-        <w:r>
-          <w:t xml:space="preserve">suggest </w:t>
-        </w:r>
-      </w:ins>
-      <w:r>
-        <w:t>that such increases can have an important effect on the emergence of drug resistance, progression, and metastasis of tumors [80</w:t>
-      </w:r>
-      <w:proofErr w:type="gramStart"/>
-      <w:r>
-        <w:t>,83</w:t>
-      </w:r>
-      <w:proofErr w:type="gramEnd"/>
-      <w:r>
-        <w:t>]."</w:t>
-      </w:r>
-      <w:r>
-        <w:tab/>
-      </w:r>
-    </w:p>
-    <w:p>
-      <w:pPr>
-        <w:bidi w:val="0"/>
-        <w:spacing w:line="360" w:lineRule="auto"/>
-        <w:rPr>
-          <w:b/>
-          <w:bCs/>
-          <w:u w:val="single"/>
-        </w:rPr>
-      </w:pPr>
-      <w:bookmarkStart w:id="17" w:name="_GoBack"/>
-      <w:r>
-        <w:rPr>
-          <w:b/>
-          <w:bCs/>
-          <w:u w:val="single"/>
-        </w:rPr>
-        <w:t>Unsolicited changes</w:t>
-      </w:r>
-      <w:r>
-        <w:rPr>
-          <w:b/>
-          <w:bCs/>
-          <w:u w:val="single"/>
-        </w:rPr>
-        <w:t>:</w:t>
-      </w:r>
-    </w:p>
-    <w:bookmarkEnd w:id="17"/>
     <w:p>
       <w:pPr>
         <w:pStyle w:val="ListParagraph"/>
@@ -1728,6 +1248,7 @@
         <w:r>
           <w:rPr>
             <w:rStyle w:val="Hyperlink"/>
+            <w:color w:val="auto"/>
           </w:rPr>
           <w:t>http://datadryad.org/review?wfID=31733&amp;token=d950038c-513b-430d-9d6a-8a0f45a1c712</w:t>
         </w:r>
@@ -1823,7 +1344,6 @@
           <w:lang w:bidi="he-IL"/>
         </w:rPr>
       </w:pPr>
-      <w:proofErr w:type="spellStart"/>
       <w:r>
         <w:rPr>
           <w:rFonts w:asciiTheme="minorHAnsi" w:eastAsiaTheme="minorHAnsi" w:hAnsiTheme="minorHAnsi"/>
@@ -1831,49 +1351,8 @@
           <w:szCs w:val="22"/>
           <w:lang w:bidi="he-IL"/>
         </w:rPr>
-        <w:t>Yoav</w:t>
-      </w:r>
-      <w:proofErr w:type="spellEnd"/>
-      <w:r>
-        <w:rPr>
-          <w:rFonts w:asciiTheme="minorHAnsi" w:eastAsiaTheme="minorHAnsi" w:hAnsiTheme="minorHAnsi"/>
-          <w:sz w:val="22"/>
-          <w:szCs w:val="22"/>
-          <w:lang w:bidi="he-IL"/>
-        </w:rPr>
-        <w:t xml:space="preserve"> Ram and </w:t>
-      </w:r>
-      <w:proofErr w:type="spellStart"/>
-      <w:r>
-        <w:rPr>
-          <w:rFonts w:asciiTheme="minorHAnsi" w:eastAsiaTheme="minorHAnsi" w:hAnsiTheme="minorHAnsi"/>
-          <w:sz w:val="22"/>
-          <w:szCs w:val="22"/>
-          <w:lang w:bidi="he-IL"/>
-        </w:rPr>
-        <w:t>Lilach</w:t>
-      </w:r>
-      <w:proofErr w:type="spellEnd"/>
-      <w:r>
-        <w:rPr>
-          <w:rFonts w:asciiTheme="minorHAnsi" w:eastAsiaTheme="minorHAnsi" w:hAnsiTheme="minorHAnsi"/>
-          <w:sz w:val="22"/>
-          <w:szCs w:val="22"/>
-          <w:lang w:bidi="he-IL"/>
-        </w:rPr>
-        <w:t xml:space="preserve"> </w:t>
-      </w:r>
-      <w:proofErr w:type="spellStart"/>
-      <w:r>
-        <w:rPr>
-          <w:rFonts w:asciiTheme="minorHAnsi" w:eastAsiaTheme="minorHAnsi" w:hAnsiTheme="minorHAnsi"/>
-          <w:sz w:val="22"/>
-          <w:szCs w:val="22"/>
-          <w:lang w:bidi="he-IL"/>
-        </w:rPr>
-        <w:t>Hadany</w:t>
-      </w:r>
-      <w:proofErr w:type="spellEnd"/>
+        <w:t>Yoav Ram and Lilach Hadany</w:t>
+      </w:r>
     </w:p>
     <w:p>
       <w:pPr>
@@ -2001,7 +1480,7 @@
             <w:noProof/>
             <w:rtl/>
           </w:rPr>
-          <w:t>1</w:t>
+          <w:t>2</w:t>
         </w:r>
         <w:r>
           <w:rPr>

</xml_diff>

<commit_message>
removed 'briefly', static date
</commit_message>
<xml_diff>
--- a/manuscript/Author response - PRSB July 2014.docx
+++ b/manuscript/Author response - PRSB July 2014.docx
@@ -58,69 +58,65 @@
           <w:rFonts w:ascii="Calibri" w:hAnsi="Calibri"/>
         </w:rPr>
       </w:pPr>
+      <w:proofErr w:type="spellStart"/>
       <w:r>
         <w:rPr>
           <w:rFonts w:ascii="Calibri" w:hAnsi="Calibri"/>
         </w:rPr>
-        <w:t>Yoav Ram and Lilach Hadany</w:t>
-      </w:r>
-    </w:p>
-    <w:p>
-      <w:pPr>
-        <w:pStyle w:val="Subtitle"/>
-        <w:spacing w:line="360" w:lineRule="auto"/>
+        <w:t>Yoav</w:t>
+      </w:r>
+      <w:proofErr w:type="spellEnd"/>
+      <w:r>
         <w:rPr>
           <w:rFonts w:ascii="Calibri" w:hAnsi="Calibri"/>
         </w:rPr>
-      </w:pPr>
+        <w:t xml:space="preserve"> Ram and </w:t>
+      </w:r>
+      <w:proofErr w:type="spellStart"/>
       <w:r>
         <w:rPr>
           <w:rFonts w:ascii="Calibri" w:hAnsi="Calibri"/>
         </w:rPr>
-        <w:fldChar w:fldCharType="begin"/>
-      </w:r>
+        <w:t>Lilach</w:t>
+      </w:r>
+      <w:proofErr w:type="spellEnd"/>
       <w:r>
         <w:rPr>
           <w:rFonts w:ascii="Calibri" w:hAnsi="Calibri"/>
         </w:rPr>
-        <w:instrText xml:space="preserve"> DATE \@ "M/d/yyyy h:mm am/pm" </w:instrText>
-      </w:r>
+        <w:t xml:space="preserve"> </w:t>
+      </w:r>
+      <w:proofErr w:type="spellStart"/>
       <w:r>
         <w:rPr>
           <w:rFonts w:ascii="Calibri" w:hAnsi="Calibri"/>
         </w:rPr>
-        <w:fldChar w:fldCharType="separate"/>
-      </w:r>
-      <w:r>
-        <w:rPr>
-          <w:rFonts w:ascii="Calibri" w:hAnsi="Calibri"/>
-          <w:noProof/>
-        </w:rPr>
-        <w:t>7/17/2014 3:55 PM</w:t>
-      </w:r>
-      <w:r>
-        <w:rPr>
-          <w:rFonts w:ascii="Calibri" w:hAnsi="Calibri"/>
-        </w:rPr>
-        <w:fldChar w:fldCharType="end"/>
-      </w:r>
-    </w:p>
-    <w:p>
-      <w:pPr>
-        <w:bidi w:val="0"/>
-        <w:spacing w:line="360" w:lineRule="auto"/>
-        <w:rPr>
-          <w:rFonts w:ascii="Calibri" w:hAnsi="Calibri"/>
-          <w:color w:val="000000"/>
-          <w:shd w:val="clear" w:color="auto" w:fill="FFFFFF"/>
-        </w:rPr>
-      </w:pPr>
-    </w:p>
-    <w:p>
-      <w:pPr>
-        <w:bidi w:val="0"/>
-        <w:spacing w:line="360" w:lineRule="auto"/>
-      </w:pPr>
+        <w:t>Hadany</w:t>
+      </w:r>
+      <w:proofErr w:type="spellEnd"/>
+    </w:p>
+    <w:p>
+      <w:pPr>
+        <w:bidi w:val="0"/>
+        <w:jc w:val="center"/>
+      </w:pPr>
+      <w:r>
+        <w:t>17 July 2014</w:t>
+      </w:r>
+    </w:p>
+    <w:p>
+      <w:pPr>
+        <w:bidi w:val="0"/>
+        <w:spacing w:line="360" w:lineRule="auto"/>
+      </w:pPr>
+    </w:p>
+    <w:p>
+      <w:pPr>
+        <w:bidi w:val="0"/>
+        <w:spacing w:line="360" w:lineRule="auto"/>
+      </w:pPr>
+      <w:bookmarkStart w:id="0" w:name="_GoBack"/>
+      <w:bookmarkEnd w:id="0"/>
       <w:r>
         <w:t xml:space="preserve">We are grateful to the editors and reviewers for their thorough consideration of our manuscript and constructive recommendations for revision. </w:t>
       </w:r>
@@ -131,91 +127,13 @@
         <w:spacing w:line="360" w:lineRule="auto"/>
       </w:pPr>
       <w:r>
-        <w:t xml:space="preserve">In response to the comments raised by the editor and the reviewers we have made </w:t>
-      </w:r>
-      <w:r>
-        <w:t>several</w:t>
-      </w:r>
-      <w:r>
-        <w:t xml:space="preserve"> changes to the manuscript. Briefly, we </w:t>
-      </w:r>
-      <w:r>
-        <w:t xml:space="preserve">discuss model assumptions which were not discussed before: </w:t>
-      </w:r>
-      <w:del w:id="0" w:author="lhadany" w:date="2014-07-17T15:28:00Z">
-        <w:r>
-          <w:delText>the use</w:delText>
-        </w:r>
-      </w:del>
-      <w:ins w:id="1" w:author="lhadany" w:date="2014-07-17T15:28:00Z">
-        <w:r>
-          <w:t>we relax the assumption</w:t>
-        </w:r>
-      </w:ins>
-      <w:r>
-        <w:t xml:space="preserve"> of a threshold relationship between fitness and mutation rate</w:t>
-      </w:r>
-      <w:ins w:id="2" w:author="lhadany" w:date="2014-07-17T15:28:00Z">
-        <w:r>
-          <w:t xml:space="preserve"> (appendix E)</w:t>
-        </w:r>
-      </w:ins>
-      <w:r>
-        <w:t>; the possible effect of single mutants having intermediate fitness</w:t>
-      </w:r>
-      <w:ins w:id="3" w:author="lhadany" w:date="2014-07-17T15:28:00Z">
-        <w:r>
-          <w:t xml:space="preserve"> (ref to our previous paper…)</w:t>
-        </w:r>
-      </w:ins>
-      <w:r>
-        <w:t xml:space="preserve">; </w:t>
-      </w:r>
-      <w:r>
-        <w:t xml:space="preserve">and </w:t>
-      </w:r>
-      <w:ins w:id="4" w:author="lhadany" w:date="2014-07-17T15:29:00Z">
-        <w:r>
-          <w:t xml:space="preserve">discuss </w:t>
-        </w:r>
-      </w:ins>
-      <w:r>
-        <w:t xml:space="preserve">the plausibility that low fitness can induce mutagenesis. We also </w:t>
-      </w:r>
-      <w:r>
-        <w:t xml:space="preserve">compare our results with those of other authors that studied the trade-off between </w:t>
-      </w:r>
-      <w:r>
-        <w:rPr>
-          <w:i/>
-          <w:iCs/>
-        </w:rPr>
-        <w:t>adaptability</w:t>
-      </w:r>
-      <w:r>
-        <w:t xml:space="preserve"> and </w:t>
-      </w:r>
-      <w:r>
-        <w:rPr>
-          <w:i/>
-          <w:iCs/>
-        </w:rPr>
-        <w:t>adaptedness</w:t>
-      </w:r>
-      <w:r>
-        <w:t xml:space="preserve"> and relate our results to the evolution of cells within tumors</w:t>
-      </w:r>
-      <w:r>
-        <w:t>.</w:t>
-      </w:r>
-    </w:p>
-    <w:p>
-      <w:pPr>
-        <w:bidi w:val="0"/>
-        <w:spacing w:line="360" w:lineRule="auto"/>
-      </w:pPr>
-      <w:r>
-        <w:t>Following is the review, complete with our responses to each of the issues:</w:t>
+        <w:t xml:space="preserve">Following is our response to the comments raised by the editor and the reviewers, including the original comments in italics, our </w:t>
+      </w:r>
+      <w:r>
+        <w:t>responses</w:t>
+      </w:r>
+      <w:r>
+        <w:t>, and the changes made to the manuscript in quotation marks:</w:t>
       </w:r>
     </w:p>
     <w:p>
@@ -306,11 +224,11 @@
           <w:szCs w:val="17"/>
           <w:shd w:val="clear" w:color="auto" w:fill="FFFFFF"/>
         </w:rPr>
-        <w:t>First, I'd like to see one or two sentences outlining that it is reasonable to consider low fitness -- arising from a maladapted genotype (in reality, aren't almost all genotypes maladapted?) rather than a potentially mutagenic environmental stress like starvation -- as a stress that might induce SIM. I see one reference on this point, but it would be nice to note explicitly any evidence that comes from a bacterial system.</w:t>
-      </w:r>
-      <w:r>
-        <w:rPr>
-          <w:rStyle w:val="apple-converted-space"/>
+        <w:t xml:space="preserve">First, I'd like to see one or two sentences outlining that it is reasonable to consider low fitness -- arising from a </w:t>
+      </w:r>
+      <w:proofErr w:type="gramStart"/>
+      <w:r>
+        <w:rPr>
           <w:rFonts w:ascii="Bitstream Vera Sans" w:hAnsi="Bitstream Vera Sans"/>
           <w:i/>
           <w:iCs/>
@@ -319,90 +237,10 @@
           <w:szCs w:val="17"/>
           <w:shd w:val="clear" w:color="auto" w:fill="FFFFFF"/>
         </w:rPr>
-        <w:t> </w:t>
-      </w:r>
-    </w:p>
-    <w:p>
-      <w:pPr>
-        <w:bidi w:val="0"/>
-        <w:spacing w:line="360" w:lineRule="auto"/>
-      </w:pPr>
-      <w:r>
-        <w:t>This is a problem that has not yet received sufficient experimental treatment. However, w</w:t>
-      </w:r>
-      <w:r>
-        <w:t>e added a few sentences to the model section (</w:t>
-      </w:r>
-      <w:r>
-        <w:t>L132</w:t>
-      </w:r>
-      <w:r>
-        <w:t>):</w:t>
-      </w:r>
-    </w:p>
-    <w:p>
-      <w:pPr>
-        <w:bidi w:val="0"/>
-        <w:spacing w:line="360" w:lineRule="auto"/>
-        <w:ind w:left="720"/>
-      </w:pPr>
-      <w:r>
-        <w:t>"</w:t>
-      </w:r>
-      <w:r>
-        <w:t xml:space="preserve">Evidence shows that numerous stress responses induce mutagenesis in bacteria [16,32]. These responses can be activated due to deteriorating environmental conditions (see section 3.5) or due to mutations that impair important cell functions, thereby reducing fitness and inducing a stress response. For example, a frameshift mutation in the lac gene causes cells to starve on lactose, thus inducing mutagenesis via a stress </w:t>
-      </w:r>
-      <w:r>
-        <w:rPr>
-          <w:lang w:bidi="hi-IN"/>
-        </w:rPr>
-        <w:t xml:space="preserve">response </w:t>
-      </w:r>
-      <w:r>
-        <w:rPr>
-          <w:lang w:bidi="hi-IN"/>
-        </w:rPr>
-        <w:fldChar w:fldCharType="begin" w:fldLock="1"/>
-      </w:r>
-      <w:r>
-        <w:rPr>
-          <w:lang w:bidi="hi-IN"/>
-        </w:rPr>
-        <w:instrText>ADDIN CSL_CITATION { "citationItems" : [ { "id" : "ITEM-1", "itemData" : { "DOI" : "10.1111/j.1365-2958.2010.07213.x", "ISSN" : "1365-2958", "PMID" : "20497332", "abstract" : "Pathways of mutagenesis are induced in microbes under adverse conditions controlled by stress responses. Control of mutagenesis by stress responses may accelerate evolution specifically when cells are maladapted to their environments, i.e. are stressed. Stress-induced mutagenesis in the Escherichia coli Lac assay occurs either by 'point' mutation or gene amplification. Point mutagenesis is associated with DNA double-strand-break (DSB) repair and requires DinB error-prone DNA polymerase and the SOS DNA-damage- and RpoS general-stress responses. We report that the RpoE envelope-protein-stress response is also required. In a screen for mutagenesis-defective mutants, we isolated a transposon insertion in the rpoE P2 promoter. The insertion prevents rpoE induction during stress, but leaves constitutive expression intact, and allows cell viability. rpoE insertion and suppressed null mutants display reduced point mutagenesis and maintenance of amplified DNA. Furthermore, sigma(E) acts independently of stress responses previously implicated: SOS/DinB and RpoS, and of sigma(32), which was postulated to affect mutagenesis. I-SceI-induced DSBs alleviated much of the rpoE phenotype, implying that sigma(E) promoted DSB formation. Thus, a third stress response and stress input regulate DSB-repair-associated stress-induced mutagenesis. This provides the first report of mutagenesis promoted by sigma(E), and implies that extracytoplasmic stressors may affect genome integrity and, potentially, the ability to evolve.", "author" : [ { "dropping-particle" : "", "family" : "Gibson", "given" : "Janet L.", "non-dropping-particle" : "", "parse-names" : false, "suffix" : "" }, { "dropping-particle" : "", "family" : "Lombardo", "given" : "Mary-Jane", "non-dropping-particle" : "", "parse-names" : false, "suffix" : "" }, { "dropping-particle" : "", "family" : "Thornton", "given" : "Philip C.", "non-dropping-particle" : "", "parse-names" : false, "suffix" : "" }, { "dropping-particle" : "", "family" : "Hu", "given" : "Kenneth H.", "non-dropping-particle" : "", "parse-names" : false, "suffix" : "" }, { "dropping-particle" : "", "family" : "Galhardo", "given" : "Rodrigo S.", "non-dropping-particle" : "", "parse-names" : false, "suffix" : "" }, { "dropping-particle" : "", "family" : "Beadle", "given" : "Bernadette", "non-dropping-particle" : "", "parse-names" : false, "suffix" : "" }, { "dropping-particle" : "", "family" : "Habib", "given" : "Anand", "non-dropping-particle" : "", "parse-names" : false, "suffix" : "" }, { "dropping-particle" : "", "family" : "Magner", "given" : "Daniel B.", "non-dropping-particle" : "", "parse-names" : false, "suffix" : "" }, { "dropping-particle" : "", "family" : "Frost", "given" : "Laura S.", "non-dropping-particle" : "", "parse-names" : false, "suffix" : "" }, { "dropping-particle" : "", "family" : "Herman", "given" : "Christophe", "non-dropping-particle" : "", "parse-names" : false, "suffix" : "" }, { "dropping-particle" : "", "family" : "Hastings", "given" : "P. J.", "non-dropping-particle" : "", "parse-names" : false, "suffix" : "" }, { "dropping-particle" : "", "family" : "Rosenberg", "given" : "Susan M.", "non-dropping-particle" : "", "parse-names" : false, "suffix" : "" } ], "container-title" : "Molecular microbiology", "id" : "ITEM-1", "issue" : "2", "issued" : { "date-parts" : [ [ "2010", "7" ] ] }, "page" : "415-30", "title" : "The sigma(E) stress response is required for stress-induced mutation and amplification in Escherichia coli.", "type" : "article-journal", "volume" : "77" }, "uris" : [ "http://www.mendeley.com/documents/?uuid=7ccd4f49-8430-463a-ac4e-7abe4d8132a3" ] }, { "id" : "ITEM-2", "itemData" : { "DOI" : "10.1002/bies.201200050", "ISSN" : "1521-1878", "PMID" : "22911060", "abstract" : "Evolutionary theory assumed that mutations occur constantly, gradually, and randomly over time. This formulation from the \"modern synthesis\" of the 1930s was embraced decades before molecular understanding of genes or mutations. Since then, our labs and others have elucidated mutation mechanisms activated by stress responses. Stress-induced mutation mechanisms produce mutations, potentially accelerating evolution, specifically when cells are maladapted to their environment, that is, when they are stressed. The mechanisms of stress-induced mutation that are being revealed experimentally in laboratory settings provide compelling models for mutagenesis that propels pathogen-host adaptation, antibiotic resistance, cancer progression and resistance, and perhaps much of evolution generally. We discuss double-strand-break-dependent stress-induced mutation in Escherichia coli. Recent results illustrate how a stress response activates mutagenesis and demonstrate this mechanism's generality and importance to spontaneous mutation. New data also suggest a possible harmony between previous, apparently opposed, models for the molecular mechanism. They additionally strengthen the case for anti-evolvability therapeutics for infectious disease and cancer.", "author" : [ { "dropping-particle" : "", "family" : "Rosenberg", "given" : "Susan M.", "non-dropping-particle" : "", "parse-names" : false, "suffix" : "" }, { "dropping-particle" : "", "family" : "Shee", "given" : "Chandan", "non-dropping-particle" : "", "parse-names" : false, "suffix" : "" }, { "dropping-particle" : "", "family" : "Frisch", "given" : "Ryan L.", "non-dropping-particle" : "", "parse-names" : false, "suffix" : "" }, { "dropping-particle" : "", "family" : "Hastings", "given" : "P J", "non-dropping-particle" : "", "parse-names" : false, "suffix" : "" } ], "container-title" : "BioEssays", "id" : "ITEM-2", "issued" : { "date-parts" : [ [ "2012", "8", "22" ] ] }, "note" : "Thus, it is possible that RpoS- and PolIV-promoted mutagenic break repair might have evolved based on selection for its properties as an evolutionary engine.", "page" : "1-8", "title" : "Stress-induced mutation via DNA breaks in &lt;i&gt;Escherichia coli&lt;/i&gt;: A molecular mechanism with implications for evolution and medicine.", "type" : "article-journal" }, "uris" : [ "http://www.mendeley.com/documents/?uuid=0d85919f-39a1-461e-b94a-c8238c9dda75" ] } ], "mendeley" : { "previouslyFormattedCitation" : "[17,53]" }, "properties" : { "noteIndex" : 0 }, "schema" : "https://github.com/citation-style-language/schema/raw/master/csl-citation.json" }</w:instrText>
-      </w:r>
-      <w:r>
-        <w:rPr>
-          <w:lang w:bidi="hi-IN"/>
-        </w:rPr>
-        <w:fldChar w:fldCharType="separate"/>
-      </w:r>
-      <w:r>
-        <w:rPr>
-          <w:noProof/>
-          <w:lang w:bidi="hi-IN"/>
-        </w:rPr>
-        <w:t>[17,53]</w:t>
-      </w:r>
-      <w:r>
-        <w:rPr>
-          <w:lang w:bidi="hi-IN"/>
-        </w:rPr>
-        <w:fldChar w:fldCharType="end"/>
-      </w:r>
-      <w:r>
-        <w:rPr>
-          <w:lang w:bidi="hi-IN"/>
-        </w:rPr>
-        <w:t>.</w:t>
-      </w:r>
-      <w:r>
-        <w:t>"</w:t>
-      </w:r>
-    </w:p>
-    <w:p>
-      <w:pPr>
-        <w:bidi w:val="0"/>
-        <w:spacing w:line="360" w:lineRule="auto"/>
+        <w:t>maladapted</w:t>
+      </w:r>
+      <w:proofErr w:type="gramEnd"/>
+      <w:r>
         <w:rPr>
           <w:rFonts w:ascii="Bitstream Vera Sans" w:hAnsi="Bitstream Vera Sans"/>
           <w:i/>
@@ -412,13 +250,11 @@
           <w:szCs w:val="17"/>
           <w:shd w:val="clear" w:color="auto" w:fill="FFFFFF"/>
         </w:rPr>
-      </w:pPr>
-    </w:p>
-    <w:p>
-      <w:pPr>
-        <w:bidi w:val="0"/>
-        <w:spacing w:line="360" w:lineRule="auto"/>
-        <w:rPr>
+        <w:t xml:space="preserve"> genotype (in reality, aren't almost all genotypes maladapted?) rather than a potentially mutagenic environmental stress like starvation -- as a stress that might induce SIM. I see one reference on this point, but it would be nice to note explicitly any evidence that comes from a bacterial system.</w:t>
+      </w:r>
+      <w:r>
+        <w:rPr>
+          <w:rStyle w:val="apple-converted-space"/>
           <w:rFonts w:ascii="Bitstream Vera Sans" w:hAnsi="Bitstream Vera Sans"/>
           <w:i/>
           <w:iCs/>
@@ -427,8 +263,106 @@
           <w:szCs w:val="17"/>
           <w:shd w:val="clear" w:color="auto" w:fill="FFFFFF"/>
         </w:rPr>
-      </w:pPr>
-      <w:r>
+        <w:t> </w:t>
+      </w:r>
+    </w:p>
+    <w:p>
+      <w:pPr>
+        <w:bidi w:val="0"/>
+        <w:spacing w:line="360" w:lineRule="auto"/>
+      </w:pPr>
+      <w:r>
+        <w:t>This is a problem that has not yet received sufficient experimental treatment. However, w</w:t>
+      </w:r>
+      <w:r>
+        <w:t>e added a few sentences to the model section (</w:t>
+      </w:r>
+      <w:r>
+        <w:t>L132</w:t>
+      </w:r>
+      <w:r>
+        <w:t>):</w:t>
+      </w:r>
+    </w:p>
+    <w:p>
+      <w:pPr>
+        <w:bidi w:val="0"/>
+        <w:spacing w:line="360" w:lineRule="auto"/>
+        <w:ind w:left="720"/>
+      </w:pPr>
+      <w:r>
+        <w:t>"</w:t>
+      </w:r>
+      <w:r>
+        <w:t>Evidence shows that numerous stress responses induce mutagenesis in bacteria [16</w:t>
+      </w:r>
+      <w:proofErr w:type="gramStart"/>
+      <w:r>
+        <w:t>,32</w:t>
+      </w:r>
+      <w:proofErr w:type="gramEnd"/>
+      <w:r>
+        <w:t xml:space="preserve">]. These responses can be activated due to deteriorating environmental conditions (see section 3.5) or due to mutations that impair important cell functions, thereby reducing fitness and inducing a stress response. For example, a </w:t>
+      </w:r>
+      <w:proofErr w:type="spellStart"/>
+      <w:r>
+        <w:t>frameshift</w:t>
+      </w:r>
+      <w:proofErr w:type="spellEnd"/>
+      <w:r>
+        <w:t xml:space="preserve"> mutation in the lac gene causes cells to starve on lactose, thus inducing mutagenesis via a stress </w:t>
+      </w:r>
+      <w:r>
+        <w:rPr>
+          <w:lang w:bidi="hi-IN"/>
+        </w:rPr>
+        <w:t xml:space="preserve">response </w:t>
+      </w:r>
+      <w:r>
+        <w:rPr>
+          <w:lang w:bidi="hi-IN"/>
+        </w:rPr>
+        <w:fldChar w:fldCharType="begin" w:fldLock="1"/>
+      </w:r>
+      <w:r>
+        <w:rPr>
+          <w:lang w:bidi="hi-IN"/>
+        </w:rPr>
+        <w:instrText>ADDIN CSL_CITATION { "citationItems" : [ { "id" : "ITEM-1", "itemData" : { "DOI" : "10.1111/j.1365-2958.2010.07213.x", "ISSN" : "1365-2958", "PMID" : "20497332", "abstract" : "Pathways of mutagenesis are induced in microbes under adverse conditions controlled by stress responses. Control of mutagenesis by stress responses may accelerate evolution specifically when cells are maladapted to their environments, i.e. are stressed. Stress-induced mutagenesis in the Escherichia coli Lac assay occurs either by 'point' mutation or gene amplification. Point mutagenesis is associated with DNA double-strand-break (DSB) repair and requires DinB error-prone DNA polymerase and the SOS DNA-damage- and RpoS general-stress responses. We report that the RpoE envelope-protein-stress response is also required. In a screen for mutagenesis-defective mutants, we isolated a transposon insertion in the rpoE P2 promoter. The insertion prevents rpoE induction during stress, but leaves constitutive expression intact, and allows cell viability. rpoE insertion and suppressed null mutants display reduced point mutagenesis and maintenance of amplified DNA. Furthermore, sigma(E) acts independently of stress responses previously implicated: SOS/DinB and RpoS, and of sigma(32), which was postulated to affect mutagenesis. I-SceI-induced DSBs alleviated much of the rpoE phenotype, implying that sigma(E) promoted DSB formation. Thus, a third stress response and stress input regulate DSB-repair-associated stress-induced mutagenesis. This provides the first report of mutagenesis promoted by sigma(E), and implies that extracytoplasmic stressors may affect genome integrity and, potentially, the ability to evolve.", "author" : [ { "dropping-particle" : "", "family" : "Gibson", "given" : "Janet L.", "non-dropping-particle" : "", "parse-names" : false, "suffix" : "" }, { "dropping-particle" : "", "family" : "Lombardo", "given" : "Mary-Jane", "non-dropping-particle" : "", "parse-names" : false, "suffix" : "" }, { "dropping-particle" : "", "family" : "Thornton", "given" : "Philip C.", "non-dropping-particle" : "", "parse-names" : false, "suffix" : "" }, { "dropping-particle" : "", "family" : "Hu", "given" : "Kenneth H.", "non-dropping-particle" : "", "parse-names" : false, "suffix" : "" }, { "dropping-particle" : "", "family" : "Galhardo", "given" : "Rodrigo S.", "non-dropping-particle" : "", "parse-names" : false, "suffix" : "" }, { "dropping-particle" : "", "family" : "Beadle", "given" : "Bernadette", "non-dropping-particle" : "", "parse-names" : false, "suffix" : "" }, { "dropping-particle" : "", "family" : "Habib", "given" : "Anand", "non-dropping-particle" : "", "parse-names" : false, "suffix" : "" }, { "dropping-particle" : "", "family" : "Magner", "given" : "Daniel B.", "non-dropping-particle" : "", "parse-names" : false, "suffix" : "" }, { "dropping-particle" : "", "family" : "Frost", "given" : "Laura S.", "non-dropping-particle" : "", "parse-names" : false, "suffix" : "" }, { "dropping-particle" : "", "family" : "Herman", "given" : "Christophe", "non-dropping-particle" : "", "parse-names" : false, "suffix" : "" }, { "dropping-particle" : "", "family" : "Hastings", "given" : "P. J.", "non-dropping-particle" : "", "parse-names" : false, "suffix" : "" }, { "dropping-particle" : "", "family" : "Rosenberg", "given" : "Susan M.", "non-dropping-particle" : "", "parse-names" : false, "suffix" : "" } ], "container-title" : "Molecular microbiology", "id" : "ITEM-1", "issue" : "2", "issued" : { "date-parts" : [ [ "2010", "7" ] ] }, "page" : "415-30", "title" : "The sigma(E) stress response is required for stress-induced mutation and amplification in Escherichia coli.", "type" : "article-journal", "volume" : "77" }, "uris" : [ "http://www.mendeley.com/documents/?uuid=7ccd4f49-8430-463a-ac4e-7abe4d8132a3" ] }, { "id" : "ITEM-2", "itemData" : { "DOI" : "10.1002/bies.201200050", "ISSN" : "1521-1878", "PMID" : "22911060", "abstract" : "Evolutionary theory assumed that mutations occur constantly, gradually, and randomly over time. This formulation from the \"modern synthesis\" of the 1930s was embraced decades before molecular understanding of genes or mutations. Since then, our labs and others have elucidated mutation mechanisms activated by stress responses. Stress-induced mutation mechanisms produce mutations, potentially accelerating evolution, specifically when cells are maladapted to their environment, that is, when they are stressed. The mechanisms of stress-induced mutation that are being revealed experimentally in laboratory settings provide compelling models for mutagenesis that propels pathogen-host adaptation, antibiotic resistance, cancer progression and resistance, and perhaps much of evolution generally. We discuss double-strand-break-dependent stress-induced mutation in Escherichia coli. Recent results illustrate how a stress response activates mutagenesis and demonstrate this mechanism's generality and importance to spontaneous mutation. New data also suggest a possible harmony between previous, apparently opposed, models for the molecular mechanism. They additionally strengthen the case for anti-evolvability therapeutics for infectious disease and cancer.", "author" : [ { "dropping-particle" : "", "family" : "Rosenberg", "given" : "Susan M.", "non-dropping-particle" : "", "parse-names" : false, "suffix" : "" }, { "dropping-particle" : "", "family" : "Shee", "given" : "Chandan", "non-dropping-particle" : "", "parse-names" : false, "suffix" : "" }, { "dropping-particle" : "", "family" : "Frisch", "given" : "Ryan L.", "non-dropping-particle" : "", "parse-names" : false, "suffix" : "" }, { "dropping-particle" : "", "family" : "Hastings", "given" : "P J", "non-dropping-particle" : "", "parse-names" : false, "suffix" : "" } ], "container-title" : "BioEssays", "id" : "ITEM-2", "issued" : { "date-parts" : [ [ "2012", "8", "22" ] ] }, "note" : "Thus, it is possible that RpoS- and PolIV-promoted mutagenic break repair might have evolved based on selection for its properties as an evolutionary engine.", "page" : "1-8", "title" : "Stress-induced mutation via DNA breaks in &lt;i&gt;Escherichia coli&lt;/i&gt;: A molecular mechanism with implications for evolution and medicine.", "type" : "article-journal" }, "uris" : [ "http://www.mendeley.com/documents/?uuid=0d85919f-39a1-461e-b94a-c8238c9dda75" ] } ], "mendeley" : { "previouslyFormattedCitation" : "[17,53]" }, "properties" : { "noteIndex" : 0 }, "schema" : "https://github.com/citation-style-language/schema/raw/master/csl-citation.json" }</w:instrText>
+      </w:r>
+      <w:r>
+        <w:rPr>
+          <w:lang w:bidi="hi-IN"/>
+        </w:rPr>
+        <w:fldChar w:fldCharType="separate"/>
+      </w:r>
+      <w:r>
+        <w:rPr>
+          <w:noProof/>
+          <w:lang w:bidi="hi-IN"/>
+        </w:rPr>
+        <w:t>[17,53]</w:t>
+      </w:r>
+      <w:r>
+        <w:rPr>
+          <w:lang w:bidi="hi-IN"/>
+        </w:rPr>
+        <w:fldChar w:fldCharType="end"/>
+      </w:r>
+      <w:r>
+        <w:rPr>
+          <w:lang w:bidi="hi-IN"/>
+        </w:rPr>
+        <w:t>.</w:t>
+      </w:r>
+      <w:r>
+        <w:t>"</w:t>
+      </w:r>
+    </w:p>
+    <w:p>
+      <w:pPr>
+        <w:bidi w:val="0"/>
+        <w:spacing w:line="360" w:lineRule="auto"/>
         <w:rPr>
           <w:rFonts w:ascii="Bitstream Vera Sans" w:hAnsi="Bitstream Vera Sans"/>
           <w:i/>
@@ -438,40 +372,155 @@
           <w:szCs w:val="17"/>
           <w:shd w:val="clear" w:color="auto" w:fill="FFFFFF"/>
         </w:rPr>
+      </w:pPr>
+    </w:p>
+    <w:p>
+      <w:pPr>
+        <w:bidi w:val="0"/>
+        <w:spacing w:line="360" w:lineRule="auto"/>
+        <w:rPr>
+          <w:rFonts w:ascii="Bitstream Vera Sans" w:hAnsi="Bitstream Vera Sans"/>
+          <w:i/>
+          <w:iCs/>
+          <w:color w:val="000000"/>
+          <w:sz w:val="17"/>
+          <w:szCs w:val="17"/>
+          <w:shd w:val="clear" w:color="auto" w:fill="FFFFFF"/>
+        </w:rPr>
+      </w:pPr>
+      <w:r>
+        <w:rPr>
+          <w:rFonts w:ascii="Bitstream Vera Sans" w:hAnsi="Bitstream Vera Sans"/>
+          <w:i/>
+          <w:iCs/>
+          <w:color w:val="000000"/>
+          <w:sz w:val="17"/>
+          <w:szCs w:val="17"/>
+          <w:shd w:val="clear" w:color="auto" w:fill="FFFFFF"/>
+        </w:rPr>
+        <w:t xml:space="preserve">Second, and related, I'd like to see some justification for modeling SIM as 'all or nothing' rather than as a function of a genotype's fitness decrement from the optimum. </w:t>
+      </w:r>
+      <w:proofErr w:type="spellStart"/>
+      <w:r>
+        <w:rPr>
+          <w:rFonts w:ascii="Bitstream Vera Sans" w:hAnsi="Bitstream Vera Sans"/>
+          <w:i/>
+          <w:iCs/>
+          <w:color w:val="000000"/>
+          <w:sz w:val="17"/>
+          <w:szCs w:val="17"/>
+          <w:shd w:val="clear" w:color="auto" w:fill="FFFFFF"/>
+        </w:rPr>
+        <w:t>Lenski's</w:t>
+      </w:r>
+      <w:proofErr w:type="spellEnd"/>
+      <w:r>
+        <w:rPr>
+          <w:rFonts w:ascii="Bitstream Vera Sans" w:hAnsi="Bitstream Vera Sans"/>
+          <w:i/>
+          <w:iCs/>
+          <w:color w:val="000000"/>
+          <w:sz w:val="17"/>
+          <w:szCs w:val="17"/>
+          <w:shd w:val="clear" w:color="auto" w:fill="FFFFFF"/>
+        </w:rPr>
+        <w:t xml:space="preserve"> group recently published a paper predicting that fitness may never be reached, even during adaptation to a simple constant environment (Wiser, M. J., N. </w:t>
+      </w:r>
+      <w:proofErr w:type="spellStart"/>
+      <w:r>
+        <w:rPr>
+          <w:rFonts w:ascii="Bitstream Vera Sans" w:hAnsi="Bitstream Vera Sans"/>
+          <w:i/>
+          <w:iCs/>
+          <w:color w:val="000000"/>
+          <w:sz w:val="17"/>
+          <w:szCs w:val="17"/>
+          <w:shd w:val="clear" w:color="auto" w:fill="FFFFFF"/>
+        </w:rPr>
+        <w:t>Ribeck</w:t>
+      </w:r>
+      <w:proofErr w:type="spellEnd"/>
+      <w:r>
+        <w:rPr>
+          <w:rFonts w:ascii="Bitstream Vera Sans" w:hAnsi="Bitstream Vera Sans"/>
+          <w:i/>
+          <w:iCs/>
+          <w:color w:val="000000"/>
+          <w:sz w:val="17"/>
+          <w:szCs w:val="17"/>
+          <w:shd w:val="clear" w:color="auto" w:fill="FFFFFF"/>
+        </w:rPr>
+        <w:t xml:space="preserve">, and R. E. </w:t>
+      </w:r>
+      <w:proofErr w:type="spellStart"/>
+      <w:r>
+        <w:rPr>
+          <w:rFonts w:ascii="Bitstream Vera Sans" w:hAnsi="Bitstream Vera Sans"/>
+          <w:i/>
+          <w:iCs/>
+          <w:color w:val="000000"/>
+          <w:sz w:val="17"/>
+          <w:szCs w:val="17"/>
+          <w:shd w:val="clear" w:color="auto" w:fill="FFFFFF"/>
+        </w:rPr>
+        <w:t>Lenski</w:t>
+      </w:r>
+      <w:proofErr w:type="spellEnd"/>
+      <w:r>
+        <w:rPr>
+          <w:rFonts w:ascii="Bitstream Vera Sans" w:hAnsi="Bitstream Vera Sans"/>
+          <w:i/>
+          <w:iCs/>
+          <w:color w:val="000000"/>
+          <w:sz w:val="17"/>
+          <w:szCs w:val="17"/>
+          <w:shd w:val="clear" w:color="auto" w:fill="FFFFFF"/>
+        </w:rPr>
+        <w:t>. 2013. Long-term dynamics of adaptation in asexual populations. Science 342:1364–1367). If this result is at all general, does it mean we should think that SIM will always be induced?</w:t>
+      </w:r>
+      <w:r>
+        <w:rPr>
+          <w:rFonts w:ascii="Bitstream Vera Sans" w:hAnsi="Bitstream Vera Sans"/>
+          <w:i/>
+          <w:iCs/>
+        </w:rPr>
+        <w:t> </w:t>
+      </w:r>
+    </w:p>
+    <w:p>
+      <w:pPr>
+        <w:bidi w:val="0"/>
+        <w:spacing w:line="360" w:lineRule="auto"/>
+      </w:pPr>
+      <w:r>
+        <w:t xml:space="preserve">First, we already relaxed the assumption of a threshold strategy in the previous submission in Appendix E but unfortunately </w:t>
+      </w:r>
+      <w:r>
+        <w:t>did not</w:t>
+      </w:r>
+      <w:r>
+        <w:t xml:space="preserve"> to refer to it in the main text. Briefly, we modeled continuous relationships </w:t>
+      </w:r>
+      <w:r>
         <w:lastRenderedPageBreak/>
-        <w:t>Second, and related, I'd like to see some justification for modeling SIM as 'all or nothing' rather than as a function of a genotype's fitness decrement from the optimum. Lenski's group recently published a paper predicting that fitness may never be reached, even during adaptation to a simple constant environment (Wiser, M. J., N. Ribeck, and R. E. Lenski. 2013. Long-term dynamics of adaptation in asexual populations. Science 342:1364–1367). If this result is at all general, does it mean we should think that SIM will always be induced?</w:t>
-      </w:r>
-      <w:r>
-        <w:rPr>
-          <w:rFonts w:ascii="Bitstream Vera Sans" w:hAnsi="Bitstream Vera Sans"/>
-          <w:i/>
-          <w:iCs/>
-        </w:rPr>
-        <w:t> </w:t>
-      </w:r>
-    </w:p>
-    <w:p>
-      <w:pPr>
-        <w:bidi w:val="0"/>
-        <w:spacing w:line="360" w:lineRule="auto"/>
-      </w:pPr>
-      <w:r>
-        <w:t xml:space="preserve">First, we already relaxed the assumption of a threshold strategy in the previous submission in Appendix E but unfortunately </w:t>
-      </w:r>
-      <w:r>
-        <w:t>did not</w:t>
-      </w:r>
-      <w:r>
-        <w:t xml:space="preserve"> to refer to it in the main text. Briefly, we modeled continuous relationships between fitness and mutation rate based on those proposed by Agrawal (2002) and more recently Shaw &amp; Baer (2011). We found that because the most important effects on the adaptation rate are the mutation rates of wildtype and single mutants, the </w:t>
+        <w:t xml:space="preserve">between fitness and mutation rate based on those proposed by Agrawal (2002) and more recently Shaw &amp; Baer (2011). We found that because the most important effects on the adaptation rate are the mutation rates of wildtype and single mutants, the </w:t>
       </w:r>
       <w:r>
         <w:t xml:space="preserve">adaptation rate with </w:t>
       </w:r>
       <w:r>
-        <w:t xml:space="preserve">continuous SIM is very similar to a </w:t>
-      </w:r>
-      <w:r>
-        <w:t xml:space="preserve">that with </w:t>
+        <w:t xml:space="preserve">continuous SIM is very similar to </w:t>
+      </w:r>
+      <w:proofErr w:type="gramStart"/>
+      <w:r>
+        <w:t xml:space="preserve">a </w:t>
+      </w:r>
+      <w:r>
+        <w:t>that</w:t>
+      </w:r>
+      <w:proofErr w:type="gramEnd"/>
+      <w:r>
+        <w:t xml:space="preserve"> with </w:t>
       </w:r>
       <w:r>
         <w:t>threshold SIM</w:t>
@@ -543,6 +592,7 @@
           <w:lang w:bidi="hi-IN"/>
         </w:rPr>
       </w:pPr>
+      <w:proofErr w:type="gramStart"/>
       <w:r>
         <w:rPr>
           <w:lang w:bidi="hi-IN"/>
@@ -553,7 +603,14 @@
         <w:rPr>
           <w:lang w:bidi="hi-IN"/>
         </w:rPr>
-        <w:t>nd also in the results section (L265):</w:t>
+        <w:t>nd</w:t>
+      </w:r>
+      <w:proofErr w:type="gramEnd"/>
+      <w:r>
+        <w:rPr>
+          <w:lang w:bidi="hi-IN"/>
+        </w:rPr>
+        <w:t xml:space="preserve"> also in the results section (L265):</w:t>
       </w:r>
     </w:p>
     <w:p>
@@ -587,7 +644,21 @@
         <w:rPr>
           <w:lang w:bidi="hi-IN"/>
         </w:rPr>
-        <w:t>This is because the main factor determining the adaptation rate is the mutation rates of the wildtype and the single mutants (ab, aB, and Ab), as individuals with more than a single mutation do not have a significant contribution to adaptation. Therefore, our results are robust to the choice of the relationship between fitness and the mutation rate. "</w:t>
+        <w:t xml:space="preserve">This is because the main factor determining the adaptation rate is the mutation rates of the wildtype and the single mutants (ab, </w:t>
+      </w:r>
+      <w:proofErr w:type="spellStart"/>
+      <w:r>
+        <w:rPr>
+          <w:lang w:bidi="hi-IN"/>
+        </w:rPr>
+        <w:t>aB</w:t>
+      </w:r>
+      <w:proofErr w:type="spellEnd"/>
+      <w:r>
+        <w:rPr>
+          <w:lang w:bidi="hi-IN"/>
+        </w:rPr>
+        <w:t>, and Ab), as individuals with more than a single mutation do not have a significant contribution to adaptation. Therefore, our results are robust to the choice of the relationship between fitness and the mutation rate. "</w:t>
       </w:r>
     </w:p>
     <w:p>
@@ -598,8 +669,6 @@
       <w:r>
         <w:t xml:space="preserve">Second, </w:t>
       </w:r>
-      <w:bookmarkStart w:id="5" w:name="_GoBack"/>
-      <w:bookmarkEnd w:id="5"/>
       <w:r>
         <w:t>SIM is modeled as an 'all or nothing', but the threshold doesn't occur at the optimum but rather at the wildtype fitness, which at the beginning of the process, is very close to the population mean fitness. We changed the definition of SIM to reflect this (L138):</w:t>
       </w:r>
@@ -744,7 +813,6 @@
         <w:spacing w:line="360" w:lineRule="auto"/>
       </w:pPr>
       <w:r>
-        <w:lastRenderedPageBreak/>
         <w:t>Fig. 1 x-label: changed to "Number of mutations"</w:t>
       </w:r>
     </w:p>
@@ -861,6 +929,7 @@
         <w:spacing w:line="360" w:lineRule="auto"/>
       </w:pPr>
       <w:r>
+        <w:lastRenderedPageBreak/>
         <w:t>This is indeed a different scenario than the one we studied in this manuscript</w:t>
       </w:r>
       <w:r>
@@ -873,7 +942,15 @@
         <w:t xml:space="preserve"> from a different perspective in our previous work </w:t>
       </w:r>
       <w:r>
-        <w:t>(Ram &amp; Hadany 2012)</w:t>
+        <w:t xml:space="preserve">(Ram &amp; </w:t>
+      </w:r>
+      <w:proofErr w:type="spellStart"/>
+      <w:r>
+        <w:t>Hadany</w:t>
+      </w:r>
+      <w:proofErr w:type="spellEnd"/>
+      <w:r>
+        <w:t xml:space="preserve"> 2012)</w:t>
       </w:r>
       <w:r>
         <w:t xml:space="preserve"> and </w:t>
@@ -898,7 +975,15 @@
         <w:t>"</w:t>
       </w:r>
       <w:r>
-        <w:t xml:space="preserve">We do not consider smooth fitness landscapes in which single mutants have intermediate fitness (sH&lt;s&lt;0). We have already shown that SIM </w:t>
+        <w:t>We do not consider smooth fitness landscapes in which single mutants have intermediate fitness (</w:t>
+      </w:r>
+      <w:proofErr w:type="spellStart"/>
+      <w:r>
+        <w:t>sH</w:t>
+      </w:r>
+      <w:proofErr w:type="spellEnd"/>
+      <w:r>
+        <w:t xml:space="preserve">&lt;s&lt;0). We have already shown that SIM </w:t>
       </w:r>
       <w:r>
         <w:t>ha</w:t>
@@ -963,117 +1048,9 @@
           <w:szCs w:val="17"/>
           <w:shd w:val="clear" w:color="auto" w:fill="FFFFFF"/>
         </w:rPr>
-        <w:t>* The questions of the tradeoff between adaptability and adaptedness were discussed in Komarova, Wodarz. "The optimal rate of chromosome loss for the inactivation of tumor suppressor genes in cancer." PNAS 101.18 (2004): 7017-7021, and also Komarova, Sadovsky, and Wan. "Selective pressures for and against genetic instability in cancer: a time-dependent problem." Journal of The Royal Society Interface 5.18 (2008): 105-121. It can be interesting to compare the approach of the authors with the approach and the results of these papers.</w:t>
-      </w:r>
-      <w:r>
-        <w:rPr>
-          <w:rFonts w:ascii="Bitstream Vera Sans" w:hAnsi="Bitstream Vera Sans"/>
-          <w:i/>
-          <w:iCs/>
-        </w:rPr>
-        <w:t> </w:t>
-      </w:r>
-    </w:p>
-    <w:p>
-      <w:pPr>
-        <w:bidi w:val="0"/>
-        <w:spacing w:line="360" w:lineRule="auto"/>
-      </w:pPr>
-      <w:r>
-        <w:t xml:space="preserve">Our many thanks to reviewer II for pointing out the very interesting </w:t>
-      </w:r>
-      <w:r>
-        <w:t>articles</w:t>
-      </w:r>
-      <w:r>
-        <w:t xml:space="preserve"> by Komarova and colleagues. We added a new paragraph to the discussion section (</w:t>
-      </w:r>
-      <w:r>
-        <w:t>L455</w:t>
-      </w:r>
-      <w:r>
-        <w:t xml:space="preserve">) which discusses these papers, along with other models that optimize mutation rates to balance the trade-off between </w:t>
-      </w:r>
-      <w:r>
-        <w:rPr>
-          <w:i/>
-          <w:iCs/>
-        </w:rPr>
-        <w:t>adaptability</w:t>
-      </w:r>
-      <w:r>
-        <w:t xml:space="preserve"> and </w:t>
-      </w:r>
-      <w:r>
-        <w:rPr>
-          <w:i/>
-          <w:iCs/>
-        </w:rPr>
-        <w:t>adaptedness</w:t>
-      </w:r>
-      <w:r>
-        <w:t xml:space="preserve">. We conclude that SIM can be seen as a strategy to break this trade-off rather than </w:t>
-      </w:r>
-      <w:r>
-        <w:t xml:space="preserve">balance </w:t>
-      </w:r>
-      <w:r>
-        <w:t>it</w:t>
-      </w:r>
-      <w:r>
-        <w:t>:</w:t>
-      </w:r>
-    </w:p>
-    <w:p>
-      <w:pPr>
-        <w:bidi w:val="0"/>
-        <w:spacing w:line="360" w:lineRule="auto"/>
-        <w:ind w:left="720"/>
-      </w:pPr>
-      <w:r>
-        <w:t>"</w:t>
-      </w:r>
-      <w:r>
-        <w:t xml:space="preserve">Several authors have suggested that the mutation rate must balance between adaptability and adaptedness: Kimura found a mutation rate that balances between mutational and substitutional load [6]; Johnson and Barton found an optimal mutation rate that balances the generation of beneficial and deleterious mutations during adaptation [73]; Leigh found an optimal mutation rate that balances the generation of deleterious mutations and maintenance of standing variation in a fluctuating environment [74]; Komarova and Wodartz found an optimal rate of chromosome loss that balances the unmasking of recessive alleles and genetic load during carcinogenesis [75]; Komarova et al. and Agur et al. found a time-dependent mutation rate strategy that optimizes carcinogenesis [76] and adaptive immune response [77], respectively. In contrast, we find that SIM </w:t>
-      </w:r>
-      <w:r>
-        <w:lastRenderedPageBreak/>
-        <w:t xml:space="preserve">breaks, rather than balances, the trade-off between </w:t>
-      </w:r>
-      <w:r>
-        <w:rPr>
-          <w:i/>
-          <w:iCs/>
-        </w:rPr>
-        <w:t>adaptability</w:t>
-      </w:r>
-      <w:r>
-        <w:t xml:space="preserve"> and </w:t>
-      </w:r>
-      <w:r>
-        <w:rPr>
-          <w:i/>
-          <w:iCs/>
-        </w:rPr>
-        <w:t>adaptedness</w:t>
-      </w:r>
-      <w:r>
-        <w:t>: it allows individuals to switch between rates optimized for stressful and benign conditions according to the circumstances.</w:t>
-      </w:r>
-      <w:r>
-        <w:t>"</w:t>
-      </w:r>
-    </w:p>
-    <w:p>
-      <w:pPr>
-        <w:bidi w:val="0"/>
-        <w:spacing w:line="360" w:lineRule="auto"/>
-        <w:rPr>
-          <w:rFonts w:ascii="Bitstream Vera Sans" w:hAnsi="Bitstream Vera Sans"/>
-          <w:i/>
-          <w:iCs/>
-        </w:rPr>
-      </w:pPr>
+        <w:t xml:space="preserve">* The questions of the tradeoff between adaptability and adaptedness were discussed in </w:t>
+      </w:r>
+      <w:proofErr w:type="spellStart"/>
       <w:r>
         <w:rPr>
           <w:rFonts w:ascii="Bitstream Vera Sans" w:hAnsi="Bitstream Vera Sans"/>
@@ -1084,7 +1061,372 @@
           <w:szCs w:val="17"/>
           <w:shd w:val="clear" w:color="auto" w:fill="FFFFFF"/>
         </w:rPr>
-        <w:t>* How do the results fit into the debate about the role of mutations (and genetic instabiliy) in carcinogenesis (see papers by Loeb on the one hand, and by Bodmer and Tomlinson, on the other)?</w:t>
+        <w:t>Komarova</w:t>
+      </w:r>
+      <w:proofErr w:type="spellEnd"/>
+      <w:r>
+        <w:rPr>
+          <w:rFonts w:ascii="Bitstream Vera Sans" w:hAnsi="Bitstream Vera Sans"/>
+          <w:i/>
+          <w:iCs/>
+          <w:color w:val="000000"/>
+          <w:sz w:val="17"/>
+          <w:szCs w:val="17"/>
+          <w:shd w:val="clear" w:color="auto" w:fill="FFFFFF"/>
+        </w:rPr>
+        <w:t xml:space="preserve">, </w:t>
+      </w:r>
+      <w:proofErr w:type="spellStart"/>
+      <w:r>
+        <w:rPr>
+          <w:rFonts w:ascii="Bitstream Vera Sans" w:hAnsi="Bitstream Vera Sans"/>
+          <w:i/>
+          <w:iCs/>
+          <w:color w:val="000000"/>
+          <w:sz w:val="17"/>
+          <w:szCs w:val="17"/>
+          <w:shd w:val="clear" w:color="auto" w:fill="FFFFFF"/>
+        </w:rPr>
+        <w:t>Wodarz</w:t>
+      </w:r>
+      <w:proofErr w:type="spellEnd"/>
+      <w:r>
+        <w:rPr>
+          <w:rFonts w:ascii="Bitstream Vera Sans" w:hAnsi="Bitstream Vera Sans"/>
+          <w:i/>
+          <w:iCs/>
+          <w:color w:val="000000"/>
+          <w:sz w:val="17"/>
+          <w:szCs w:val="17"/>
+          <w:shd w:val="clear" w:color="auto" w:fill="FFFFFF"/>
+        </w:rPr>
+        <w:t xml:space="preserve">. </w:t>
+      </w:r>
+      <w:proofErr w:type="gramStart"/>
+      <w:r>
+        <w:rPr>
+          <w:rFonts w:ascii="Bitstream Vera Sans" w:hAnsi="Bitstream Vera Sans"/>
+          <w:i/>
+          <w:iCs/>
+          <w:color w:val="000000"/>
+          <w:sz w:val="17"/>
+          <w:szCs w:val="17"/>
+          <w:shd w:val="clear" w:color="auto" w:fill="FFFFFF"/>
+        </w:rPr>
+        <w:t>"The optimal rate of chromosome loss for the inactivation of tumor suppressor genes in cancer."</w:t>
+      </w:r>
+      <w:proofErr w:type="gramEnd"/>
+      <w:r>
+        <w:rPr>
+          <w:rFonts w:ascii="Bitstream Vera Sans" w:hAnsi="Bitstream Vera Sans"/>
+          <w:i/>
+          <w:iCs/>
+          <w:color w:val="000000"/>
+          <w:sz w:val="17"/>
+          <w:szCs w:val="17"/>
+          <w:shd w:val="clear" w:color="auto" w:fill="FFFFFF"/>
+        </w:rPr>
+        <w:t xml:space="preserve"> PNAS 101.18 (2004): 7017-7021, and also </w:t>
+      </w:r>
+      <w:proofErr w:type="spellStart"/>
+      <w:r>
+        <w:rPr>
+          <w:rFonts w:ascii="Bitstream Vera Sans" w:hAnsi="Bitstream Vera Sans"/>
+          <w:i/>
+          <w:iCs/>
+          <w:color w:val="000000"/>
+          <w:sz w:val="17"/>
+          <w:szCs w:val="17"/>
+          <w:shd w:val="clear" w:color="auto" w:fill="FFFFFF"/>
+        </w:rPr>
+        <w:t>Komarova</w:t>
+      </w:r>
+      <w:proofErr w:type="spellEnd"/>
+      <w:r>
+        <w:rPr>
+          <w:rFonts w:ascii="Bitstream Vera Sans" w:hAnsi="Bitstream Vera Sans"/>
+          <w:i/>
+          <w:iCs/>
+          <w:color w:val="000000"/>
+          <w:sz w:val="17"/>
+          <w:szCs w:val="17"/>
+          <w:shd w:val="clear" w:color="auto" w:fill="FFFFFF"/>
+        </w:rPr>
+        <w:t xml:space="preserve">, </w:t>
+      </w:r>
+      <w:proofErr w:type="spellStart"/>
+      <w:r>
+        <w:rPr>
+          <w:rFonts w:ascii="Bitstream Vera Sans" w:hAnsi="Bitstream Vera Sans"/>
+          <w:i/>
+          <w:iCs/>
+          <w:color w:val="000000"/>
+          <w:sz w:val="17"/>
+          <w:szCs w:val="17"/>
+          <w:shd w:val="clear" w:color="auto" w:fill="FFFFFF"/>
+        </w:rPr>
+        <w:t>Sadovsky</w:t>
+      </w:r>
+      <w:proofErr w:type="spellEnd"/>
+      <w:r>
+        <w:rPr>
+          <w:rFonts w:ascii="Bitstream Vera Sans" w:hAnsi="Bitstream Vera Sans"/>
+          <w:i/>
+          <w:iCs/>
+          <w:color w:val="000000"/>
+          <w:sz w:val="17"/>
+          <w:szCs w:val="17"/>
+          <w:shd w:val="clear" w:color="auto" w:fill="FFFFFF"/>
+        </w:rPr>
+        <w:t xml:space="preserve">, and Wan. "Selective pressures for and against genetic instability in cancer: a time-dependent problem." Journal of </w:t>
+      </w:r>
+      <w:proofErr w:type="gramStart"/>
+      <w:r>
+        <w:rPr>
+          <w:rFonts w:ascii="Bitstream Vera Sans" w:hAnsi="Bitstream Vera Sans"/>
+          <w:i/>
+          <w:iCs/>
+          <w:color w:val="000000"/>
+          <w:sz w:val="17"/>
+          <w:szCs w:val="17"/>
+          <w:shd w:val="clear" w:color="auto" w:fill="FFFFFF"/>
+        </w:rPr>
+        <w:t>The</w:t>
+      </w:r>
+      <w:proofErr w:type="gramEnd"/>
+      <w:r>
+        <w:rPr>
+          <w:rFonts w:ascii="Bitstream Vera Sans" w:hAnsi="Bitstream Vera Sans"/>
+          <w:i/>
+          <w:iCs/>
+          <w:color w:val="000000"/>
+          <w:sz w:val="17"/>
+          <w:szCs w:val="17"/>
+          <w:shd w:val="clear" w:color="auto" w:fill="FFFFFF"/>
+        </w:rPr>
+        <w:t xml:space="preserve"> Royal Society Interface 5.18 (2008): 105-121. It can be interesting to compare the approach of the authors with the approach and the results of these papers.</w:t>
+      </w:r>
+      <w:r>
+        <w:rPr>
+          <w:rFonts w:ascii="Bitstream Vera Sans" w:hAnsi="Bitstream Vera Sans"/>
+          <w:i/>
+          <w:iCs/>
+        </w:rPr>
+        <w:t> </w:t>
+      </w:r>
+    </w:p>
+    <w:p>
+      <w:pPr>
+        <w:bidi w:val="0"/>
+        <w:spacing w:line="360" w:lineRule="auto"/>
+      </w:pPr>
+      <w:proofErr w:type="gramStart"/>
+      <w:r>
+        <w:t xml:space="preserve">Our many thanks to reviewer II for pointing out the very interesting </w:t>
+      </w:r>
+      <w:r>
+        <w:t>articles</w:t>
+      </w:r>
+      <w:r>
+        <w:t xml:space="preserve"> by </w:t>
+      </w:r>
+      <w:proofErr w:type="spellStart"/>
+      <w:r>
+        <w:t>Komarova</w:t>
+      </w:r>
+      <w:proofErr w:type="spellEnd"/>
+      <w:r>
+        <w:t xml:space="preserve"> and colleagues.</w:t>
+      </w:r>
+      <w:proofErr w:type="gramEnd"/>
+      <w:r>
+        <w:t xml:space="preserve"> We added a new paragraph to the discussion section (</w:t>
+      </w:r>
+      <w:r>
+        <w:t>L455</w:t>
+      </w:r>
+      <w:r>
+        <w:t xml:space="preserve">) which discusses these papers, along with other models that optimize mutation rates to balance the trade-off between </w:t>
+      </w:r>
+      <w:r>
+        <w:rPr>
+          <w:i/>
+          <w:iCs/>
+        </w:rPr>
+        <w:t>adaptability</w:t>
+      </w:r>
+      <w:r>
+        <w:t xml:space="preserve"> and </w:t>
+      </w:r>
+      <w:r>
+        <w:rPr>
+          <w:i/>
+          <w:iCs/>
+        </w:rPr>
+        <w:t>adaptedness</w:t>
+      </w:r>
+      <w:r>
+        <w:t xml:space="preserve">. We conclude that SIM can be seen as a strategy to break this trade-off rather than </w:t>
+      </w:r>
+      <w:r>
+        <w:t xml:space="preserve">balance </w:t>
+      </w:r>
+      <w:r>
+        <w:t>it</w:t>
+      </w:r>
+      <w:r>
+        <w:t>:</w:t>
+      </w:r>
+    </w:p>
+    <w:p>
+      <w:pPr>
+        <w:bidi w:val="0"/>
+        <w:spacing w:line="360" w:lineRule="auto"/>
+        <w:ind w:left="720"/>
+      </w:pPr>
+      <w:r>
+        <w:t>"</w:t>
+      </w:r>
+      <w:r>
+        <w:t xml:space="preserve">Several authors have suggested that the mutation rate must balance between adaptability and adaptedness: Kimura found a mutation rate that balances between mutational and </w:t>
+      </w:r>
+      <w:proofErr w:type="spellStart"/>
+      <w:r>
+        <w:t>substitutional</w:t>
+      </w:r>
+      <w:proofErr w:type="spellEnd"/>
+      <w:r>
+        <w:t xml:space="preserve"> load [6]; Johnson and Barton found an optimal mutation rate that balances the generation of beneficial and deleterious mutations during adaptation [73]; Leigh found an optimal mutation rate that balances the generation of deleterious mutations and maintenance of standing variation in a fluctuating environment [74]; </w:t>
+      </w:r>
+      <w:proofErr w:type="spellStart"/>
+      <w:r>
+        <w:t>Komarova</w:t>
+      </w:r>
+      <w:proofErr w:type="spellEnd"/>
+      <w:r>
+        <w:t xml:space="preserve"> and </w:t>
+      </w:r>
+      <w:proofErr w:type="spellStart"/>
+      <w:r>
+        <w:t>Wodartz</w:t>
+      </w:r>
+      <w:proofErr w:type="spellEnd"/>
+      <w:r>
+        <w:t xml:space="preserve"> found an optimal rate of chromosome loss that balances the unmasking of recessive alleles and genetic load during carcinogenesis [75]; </w:t>
+      </w:r>
+      <w:proofErr w:type="spellStart"/>
+      <w:r>
+        <w:t>Komarova</w:t>
+      </w:r>
+      <w:proofErr w:type="spellEnd"/>
+      <w:r>
+        <w:t xml:space="preserve"> et al. and </w:t>
+      </w:r>
+      <w:proofErr w:type="spellStart"/>
+      <w:r>
+        <w:t>Agur</w:t>
+      </w:r>
+      <w:proofErr w:type="spellEnd"/>
+      <w:r>
+        <w:t xml:space="preserve"> et al. found a time-dependent mutation rate strategy that optimizes carcinogenesis [76] and adaptive immune response [77], respectively. In contrast, we find that SIM breaks, rather than balances, the trade-off between </w:t>
+      </w:r>
+      <w:r>
+        <w:rPr>
+          <w:i/>
+          <w:iCs/>
+        </w:rPr>
+        <w:t>adaptability</w:t>
+      </w:r>
+      <w:r>
+        <w:t xml:space="preserve"> and </w:t>
+      </w:r>
+      <w:r>
+        <w:rPr>
+          <w:i/>
+          <w:iCs/>
+        </w:rPr>
+        <w:t>adaptedness</w:t>
+      </w:r>
+      <w:r>
+        <w:t>: it allows individuals to switch between rates optimized for stressful and benign conditions according to the circumstances.</w:t>
+      </w:r>
+      <w:r>
+        <w:t>"</w:t>
+      </w:r>
+    </w:p>
+    <w:p>
+      <w:pPr>
+        <w:bidi w:val="0"/>
+        <w:spacing w:line="360" w:lineRule="auto"/>
+        <w:rPr>
+          <w:rFonts w:ascii="Bitstream Vera Sans" w:hAnsi="Bitstream Vera Sans"/>
+          <w:i/>
+          <w:iCs/>
+        </w:rPr>
+      </w:pPr>
+      <w:r>
+        <w:rPr>
+          <w:rFonts w:ascii="Bitstream Vera Sans" w:hAnsi="Bitstream Vera Sans"/>
+          <w:i/>
+          <w:iCs/>
+          <w:color w:val="000000"/>
+          <w:sz w:val="17"/>
+          <w:szCs w:val="17"/>
+          <w:shd w:val="clear" w:color="auto" w:fill="FFFFFF"/>
+        </w:rPr>
+        <w:t xml:space="preserve">* How do the results fit into the debate about the role of mutations (and genetic </w:t>
+      </w:r>
+      <w:proofErr w:type="spellStart"/>
+      <w:r>
+        <w:rPr>
+          <w:rFonts w:ascii="Bitstream Vera Sans" w:hAnsi="Bitstream Vera Sans"/>
+          <w:i/>
+          <w:iCs/>
+          <w:color w:val="000000"/>
+          <w:sz w:val="17"/>
+          <w:szCs w:val="17"/>
+          <w:shd w:val="clear" w:color="auto" w:fill="FFFFFF"/>
+        </w:rPr>
+        <w:t>instabiliy</w:t>
+      </w:r>
+      <w:proofErr w:type="spellEnd"/>
+      <w:r>
+        <w:rPr>
+          <w:rFonts w:ascii="Bitstream Vera Sans" w:hAnsi="Bitstream Vera Sans"/>
+          <w:i/>
+          <w:iCs/>
+          <w:color w:val="000000"/>
+          <w:sz w:val="17"/>
+          <w:szCs w:val="17"/>
+          <w:shd w:val="clear" w:color="auto" w:fill="FFFFFF"/>
+        </w:rPr>
+        <w:t xml:space="preserve">) in carcinogenesis (see papers by Loeb on the one hand, and by </w:t>
+      </w:r>
+      <w:proofErr w:type="spellStart"/>
+      <w:r>
+        <w:rPr>
+          <w:rFonts w:ascii="Bitstream Vera Sans" w:hAnsi="Bitstream Vera Sans"/>
+          <w:i/>
+          <w:iCs/>
+          <w:color w:val="000000"/>
+          <w:sz w:val="17"/>
+          <w:szCs w:val="17"/>
+          <w:shd w:val="clear" w:color="auto" w:fill="FFFFFF"/>
+        </w:rPr>
+        <w:t>Bodmer</w:t>
+      </w:r>
+      <w:proofErr w:type="spellEnd"/>
+      <w:r>
+        <w:rPr>
+          <w:rFonts w:ascii="Bitstream Vera Sans" w:hAnsi="Bitstream Vera Sans"/>
+          <w:i/>
+          <w:iCs/>
+          <w:color w:val="000000"/>
+          <w:sz w:val="17"/>
+          <w:szCs w:val="17"/>
+          <w:shd w:val="clear" w:color="auto" w:fill="FFFFFF"/>
+        </w:rPr>
+        <w:t xml:space="preserve"> and Tomlinson, on the other)?</w:t>
       </w:r>
       <w:r>
         <w:rPr>
@@ -1104,6 +1446,7 @@
         <w:spacing w:line="360" w:lineRule="auto"/>
       </w:pPr>
       <w:r>
+        <w:lastRenderedPageBreak/>
         <w:t>This is an interesting question. We added a new paragraph to the discussion section (</w:t>
       </w:r>
       <w:r>
@@ -1126,13 +1469,29 @@
         <w:ind w:left="720"/>
       </w:pPr>
       <w:r>
-        <w:t xml:space="preserve">"Mutators have been suggested to play a role in cancer [78–80]. Furthermore, there is evidence that cancer cells increase their mutation rate in response to stresses such as hypoxia [81,82]. Our results </w:t>
+        <w:t>"Mutators have been suggested to play a role in cancer [78–80]. Furthermore, there is evidence that cancer cells increase their mutation rate in response to stresses such as hypoxia [81</w:t>
+      </w:r>
+      <w:proofErr w:type="gramStart"/>
+      <w:r>
+        <w:t>,82</w:t>
+      </w:r>
+      <w:proofErr w:type="gramEnd"/>
+      <w:r>
+        <w:t xml:space="preserve">]. Our results </w:t>
       </w:r>
       <w:r>
         <w:t xml:space="preserve">suggest </w:t>
       </w:r>
       <w:r>
-        <w:t>that such increases can have an important effect on the emergence of drug resistance, progression, and metastasis of tumors [80,83]."</w:t>
+        <w:t>that such increases can have an important effect on the emergence of drug resistance, progression, and metastasis of tumors [80</w:t>
+      </w:r>
+      <w:proofErr w:type="gramStart"/>
+      <w:r>
+        <w:t>,83</w:t>
+      </w:r>
+      <w:proofErr w:type="gramEnd"/>
+      <w:r>
+        <w:t>]."</w:t>
       </w:r>
       <w:r>
         <w:tab/>
@@ -1344,6 +1703,7 @@
           <w:lang w:bidi="he-IL"/>
         </w:rPr>
       </w:pPr>
+      <w:proofErr w:type="spellStart"/>
       <w:r>
         <w:rPr>
           <w:rFonts w:asciiTheme="minorHAnsi" w:eastAsiaTheme="minorHAnsi" w:hAnsiTheme="minorHAnsi"/>
@@ -1351,8 +1711,49 @@
           <w:szCs w:val="22"/>
           <w:lang w:bidi="he-IL"/>
         </w:rPr>
-        <w:t>Yoav Ram and Lilach Hadany</w:t>
-      </w:r>
+        <w:t>Yoav</w:t>
+      </w:r>
+      <w:proofErr w:type="spellEnd"/>
+      <w:r>
+        <w:rPr>
+          <w:rFonts w:asciiTheme="minorHAnsi" w:eastAsiaTheme="minorHAnsi" w:hAnsiTheme="minorHAnsi"/>
+          <w:sz w:val="22"/>
+          <w:szCs w:val="22"/>
+          <w:lang w:bidi="he-IL"/>
+        </w:rPr>
+        <w:t xml:space="preserve"> Ram and </w:t>
+      </w:r>
+      <w:proofErr w:type="spellStart"/>
+      <w:r>
+        <w:rPr>
+          <w:rFonts w:asciiTheme="minorHAnsi" w:eastAsiaTheme="minorHAnsi" w:hAnsiTheme="minorHAnsi"/>
+          <w:sz w:val="22"/>
+          <w:szCs w:val="22"/>
+          <w:lang w:bidi="he-IL"/>
+        </w:rPr>
+        <w:t>Lilach</w:t>
+      </w:r>
+      <w:proofErr w:type="spellEnd"/>
+      <w:r>
+        <w:rPr>
+          <w:rFonts w:asciiTheme="minorHAnsi" w:eastAsiaTheme="minorHAnsi" w:hAnsiTheme="minorHAnsi"/>
+          <w:sz w:val="22"/>
+          <w:szCs w:val="22"/>
+          <w:lang w:bidi="he-IL"/>
+        </w:rPr>
+        <w:t xml:space="preserve"> </w:t>
+      </w:r>
+      <w:proofErr w:type="spellStart"/>
+      <w:r>
+        <w:rPr>
+          <w:rFonts w:asciiTheme="minorHAnsi" w:eastAsiaTheme="minorHAnsi" w:hAnsiTheme="minorHAnsi"/>
+          <w:sz w:val="22"/>
+          <w:szCs w:val="22"/>
+          <w:lang w:bidi="he-IL"/>
+        </w:rPr>
+        <w:t>Hadany</w:t>
+      </w:r>
+      <w:proofErr w:type="spellEnd"/>
     </w:p>
     <w:p>
       <w:pPr>

</xml_diff>

<commit_message>
fig 3, appendices -> si due to page length requirements
</commit_message>
<xml_diff>
--- a/manuscript/Author response - PRSB July 2014.docx
+++ b/manuscript/Author response - PRSB July 2014.docx
@@ -101,22 +101,25 @@
         <w:jc w:val="center"/>
       </w:pPr>
       <w:r>
-        <w:t>17 July 2014</w:t>
-      </w:r>
-    </w:p>
-    <w:p>
-      <w:pPr>
-        <w:bidi w:val="0"/>
-        <w:spacing w:line="360" w:lineRule="auto"/>
-      </w:pPr>
-    </w:p>
-    <w:p>
-      <w:pPr>
-        <w:bidi w:val="0"/>
-        <w:spacing w:line="360" w:lineRule="auto"/>
-      </w:pPr>
+        <w:t>20</w:t>
+      </w:r>
       <w:bookmarkStart w:id="0" w:name="_GoBack"/>
       <w:bookmarkEnd w:id="0"/>
+      <w:r>
+        <w:t xml:space="preserve"> July 2014</w:t>
+      </w:r>
+    </w:p>
+    <w:p>
+      <w:pPr>
+        <w:bidi w:val="0"/>
+        <w:spacing w:line="360" w:lineRule="auto"/>
+      </w:pPr>
+    </w:p>
+    <w:p>
+      <w:pPr>
+        <w:bidi w:val="0"/>
+        <w:spacing w:line="360" w:lineRule="auto"/>
+      </w:pPr>
       <w:r>
         <w:t xml:space="preserve">We are grateful to the editors and reviewers for their thorough consideration of our manuscript and constructive recommendations for revision. </w:t>
       </w:r>
@@ -224,11 +227,11 @@
           <w:szCs w:val="17"/>
           <w:shd w:val="clear" w:color="auto" w:fill="FFFFFF"/>
         </w:rPr>
-        <w:t xml:space="preserve">First, I'd like to see one or two sentences outlining that it is reasonable to consider low fitness -- arising from a </w:t>
-      </w:r>
-      <w:proofErr w:type="gramStart"/>
-      <w:r>
-        <w:rPr>
+        <w:t>First, I'd like to see one or two sentences outlining that it is reasonable to consider low fitness -- arising from a maladapted genotype (in reality, aren't almost all genotypes maladapted?) rather than a potentially mutagenic environmental stress like starvation -- as a stress that might induce SIM. I see one reference on this point, but it would be nice to note explicitly any evidence that comes from a bacterial system.</w:t>
+      </w:r>
+      <w:r>
+        <w:rPr>
+          <w:rStyle w:val="apple-converted-space"/>
           <w:rFonts w:ascii="Bitstream Vera Sans" w:hAnsi="Bitstream Vera Sans"/>
           <w:i/>
           <w:iCs/>
@@ -237,10 +240,106 @@
           <w:szCs w:val="17"/>
           <w:shd w:val="clear" w:color="auto" w:fill="FFFFFF"/>
         </w:rPr>
-        <w:t>maladapted</w:t>
+        <w:t> </w:t>
+      </w:r>
+    </w:p>
+    <w:p>
+      <w:pPr>
+        <w:bidi w:val="0"/>
+        <w:spacing w:line="360" w:lineRule="auto"/>
+      </w:pPr>
+      <w:r>
+        <w:t>This is a problem that has not yet received sufficient experimental treatment. However, w</w:t>
+      </w:r>
+      <w:r>
+        <w:t>e added a few sentences to the model section (</w:t>
+      </w:r>
+      <w:r>
+        <w:t>L132</w:t>
+      </w:r>
+      <w:r>
+        <w:t>):</w:t>
+      </w:r>
+    </w:p>
+    <w:p>
+      <w:pPr>
+        <w:bidi w:val="0"/>
+        <w:spacing w:line="360" w:lineRule="auto"/>
+        <w:ind w:left="720"/>
+      </w:pPr>
+      <w:r>
+        <w:t>"</w:t>
+      </w:r>
+      <w:r>
+        <w:t>Evidence shows that numerous stress responses induce mutagenesis in bacteria [16</w:t>
+      </w:r>
+      <w:proofErr w:type="gramStart"/>
+      <w:r>
+        <w:t>,32</w:t>
       </w:r>
       <w:proofErr w:type="gramEnd"/>
       <w:r>
+        <w:t xml:space="preserve">]. These responses can be activated due to deteriorating environmental conditions (see section 3.5) or due to mutations that impair important cell functions, thereby reducing fitness and inducing a stress response. For example, a </w:t>
+      </w:r>
+      <w:proofErr w:type="spellStart"/>
+      <w:r>
+        <w:t>frameshift</w:t>
+      </w:r>
+      <w:proofErr w:type="spellEnd"/>
+      <w:r>
+        <w:t xml:space="preserve"> mutation in the lac gene causes cells to starve on lactose, thus inducing mutagenesis via a stress </w:t>
+      </w:r>
+      <w:r>
+        <w:rPr>
+          <w:lang w:bidi="hi-IN"/>
+        </w:rPr>
+        <w:t xml:space="preserve">response </w:t>
+      </w:r>
+      <w:r>
+        <w:rPr>
+          <w:lang w:bidi="hi-IN"/>
+        </w:rPr>
+        <w:fldChar w:fldCharType="begin" w:fldLock="1"/>
+      </w:r>
+      <w:r>
+        <w:rPr>
+          <w:lang w:bidi="hi-IN"/>
+        </w:rPr>
+        <w:instrText>ADDIN CSL_CITATION { "citationItems" : [ { "id" : "ITEM-1", "itemData" : { "DOI" : "10.1111/j.1365-2958.2010.07213.x", "ISSN" : "1365-2958", "PMID" : "20497332", "abstract" : "Pathways of mutagenesis are induced in microbes under adverse conditions controlled by stress responses. Control of mutagenesis by stress responses may accelerate evolution specifically when cells are maladapted to their environments, i.e. are stressed. Stress-induced mutagenesis in the Escherichia coli Lac assay occurs either by 'point' mutation or gene amplification. Point mutagenesis is associated with DNA double-strand-break (DSB) repair and requires DinB error-prone DNA polymerase and the SOS DNA-damage- and RpoS general-stress responses. We report that the RpoE envelope-protein-stress response is also required. In a screen for mutagenesis-defective mutants, we isolated a transposon insertion in the rpoE P2 promoter. The insertion prevents rpoE induction during stress, but leaves constitutive expression intact, and allows cell viability. rpoE insertion and suppressed null mutants display reduced point mutagenesis and maintenance of amplified DNA. Furthermore, sigma(E) acts independently of stress responses previously implicated: SOS/DinB and RpoS, and of sigma(32), which was postulated to affect mutagenesis. I-SceI-induced DSBs alleviated much of the rpoE phenotype, implying that sigma(E) promoted DSB formation. Thus, a third stress response and stress input regulate DSB-repair-associated stress-induced mutagenesis. This provides the first report of mutagenesis promoted by sigma(E), and implies that extracytoplasmic stressors may affect genome integrity and, potentially, the ability to evolve.", "author" : [ { "dropping-particle" : "", "family" : "Gibson", "given" : "Janet L.", "non-dropping-particle" : "", "parse-names" : false, "suffix" : "" }, { "dropping-particle" : "", "family" : "Lombardo", "given" : "Mary-Jane", "non-dropping-particle" : "", "parse-names" : false, "suffix" : "" }, { "dropping-particle" : "", "family" : "Thornton", "given" : "Philip C.", "non-dropping-particle" : "", "parse-names" : false, "suffix" : "" }, { "dropping-particle" : "", "family" : "Hu", "given" : "Kenneth H.", "non-dropping-particle" : "", "parse-names" : false, "suffix" : "" }, { "dropping-particle" : "", "family" : "Galhardo", "given" : "Rodrigo S.", "non-dropping-particle" : "", "parse-names" : false, "suffix" : "" }, { "dropping-particle" : "", "family" : "Beadle", "given" : "Bernadette", "non-dropping-particle" : "", "parse-names" : false, "suffix" : "" }, { "dropping-particle" : "", "family" : "Habib", "given" : "Anand", "non-dropping-particle" : "", "parse-names" : false, "suffix" : "" }, { "dropping-particle" : "", "family" : "Magner", "given" : "Daniel B.", "non-dropping-particle" : "", "parse-names" : false, "suffix" : "" }, { "dropping-particle" : "", "family" : "Frost", "given" : "Laura S.", "non-dropping-particle" : "", "parse-names" : false, "suffix" : "" }, { "dropping-particle" : "", "family" : "Herman", "given" : "Christophe", "non-dropping-particle" : "", "parse-names" : false, "suffix" : "" }, { "dropping-particle" : "", "family" : "Hastings", "given" : "P. J.", "non-dropping-particle" : "", "parse-names" : false, "suffix" : "" }, { "dropping-particle" : "", "family" : "Rosenberg", "given" : "Susan M.", "non-dropping-particle" : "", "parse-names" : false, "suffix" : "" } ], "container-title" : "Molecular microbiology", "id" : "ITEM-1", "issue" : "2", "issued" : { "date-parts" : [ [ "2010", "7" ] ] }, "page" : "415-30", "title" : "The sigma(E) stress response is required for stress-induced mutation and amplification in Escherichia coli.", "type" : "article-journal", "volume" : "77" }, "uris" : [ "http://www.mendeley.com/documents/?uuid=7ccd4f49-8430-463a-ac4e-7abe4d8132a3" ] }, { "id" : "ITEM-2", "itemData" : { "DOI" : "10.1002/bies.201200050", "ISSN" : "1521-1878", "PMID" : "22911060", "abstract" : "Evolutionary theory assumed that mutations occur constantly, gradually, and randomly over time. This formulation from the \"modern synthesis\" of the 1930s was embraced decades before molecular understanding of genes or mutations. Since then, our labs and others have elucidated mutation mechanisms activated by stress responses. Stress-induced mutation mechanisms produce mutations, potentially accelerating evolution, specifically when cells are maladapted to their environment, that is, when they are stressed. The mechanisms of stress-induced mutation that are being revealed experimentally in laboratory settings provide compelling models for mutagenesis that propels pathogen-host adaptation, antibiotic resistance, cancer progression and resistance, and perhaps much of evolution generally. We discuss double-strand-break-dependent stress-induced mutation in Escherichia coli. Recent results illustrate how a stress response activates mutagenesis and demonstrate this mechanism's generality and importance to spontaneous mutation. New data also suggest a possible harmony between previous, apparently opposed, models for the molecular mechanism. They additionally strengthen the case for anti-evolvability therapeutics for infectious disease and cancer.", "author" : [ { "dropping-particle" : "", "family" : "Rosenberg", "given" : "Susan M.", "non-dropping-particle" : "", "parse-names" : false, "suffix" : "" }, { "dropping-particle" : "", "family" : "Shee", "given" : "Chandan", "non-dropping-particle" : "", "parse-names" : false, "suffix" : "" }, { "dropping-particle" : "", "family" : "Frisch", "given" : "Ryan L.", "non-dropping-particle" : "", "parse-names" : false, "suffix" : "" }, { "dropping-particle" : "", "family" : "Hastings", "given" : "P J", "non-dropping-particle" : "", "parse-names" : false, "suffix" : "" } ], "container-title" : "BioEssays", "id" : "ITEM-2", "issued" : { "date-parts" : [ [ "2012", "8", "22" ] ] }, "note" : "Thus, it is possible that RpoS- and PolIV-promoted mutagenic break repair might have evolved based on selection for its properties as an evolutionary engine.", "page" : "1-8", "title" : "Stress-induced mutation via DNA breaks in &lt;i&gt;Escherichia coli&lt;/i&gt;: A molecular mechanism with implications for evolution and medicine.", "type" : "article-journal" }, "uris" : [ "http://www.mendeley.com/documents/?uuid=0d85919f-39a1-461e-b94a-c8238c9dda75" ] } ], "mendeley" : { "previouslyFormattedCitation" : "[17,53]" }, "properties" : { "noteIndex" : 0 }, "schema" : "https://github.com/citation-style-language/schema/raw/master/csl-citation.json" }</w:instrText>
+      </w:r>
+      <w:r>
+        <w:rPr>
+          <w:lang w:bidi="hi-IN"/>
+        </w:rPr>
+        <w:fldChar w:fldCharType="separate"/>
+      </w:r>
+      <w:r>
+        <w:rPr>
+          <w:noProof/>
+          <w:lang w:bidi="hi-IN"/>
+        </w:rPr>
+        <w:t>[17,53]</w:t>
+      </w:r>
+      <w:r>
+        <w:rPr>
+          <w:lang w:bidi="hi-IN"/>
+        </w:rPr>
+        <w:fldChar w:fldCharType="end"/>
+      </w:r>
+      <w:r>
+        <w:rPr>
+          <w:lang w:bidi="hi-IN"/>
+        </w:rPr>
+        <w:t>.</w:t>
+      </w:r>
+      <w:r>
+        <w:t>"</w:t>
+      </w:r>
+    </w:p>
+    <w:p>
+      <w:pPr>
+        <w:bidi w:val="0"/>
+        <w:spacing w:line="360" w:lineRule="auto"/>
         <w:rPr>
           <w:rFonts w:ascii="Bitstream Vera Sans" w:hAnsi="Bitstream Vera Sans"/>
           <w:i/>
@@ -250,11 +349,13 @@
           <w:szCs w:val="17"/>
           <w:shd w:val="clear" w:color="auto" w:fill="FFFFFF"/>
         </w:rPr>
-        <w:t xml:space="preserve"> genotype (in reality, aren't almost all genotypes maladapted?) rather than a potentially mutagenic environmental stress like starvation -- as a stress that might induce SIM. I see one reference on this point, but it would be nice to note explicitly any evidence that comes from a bacterial system.</w:t>
-      </w:r>
-      <w:r>
-        <w:rPr>
-          <w:rStyle w:val="apple-converted-space"/>
+      </w:pPr>
+    </w:p>
+    <w:p>
+      <w:pPr>
+        <w:bidi w:val="0"/>
+        <w:spacing w:line="360" w:lineRule="auto"/>
+        <w:rPr>
           <w:rFonts w:ascii="Bitstream Vera Sans" w:hAnsi="Bitstream Vera Sans"/>
           <w:i/>
           <w:iCs/>
@@ -263,106 +364,8 @@
           <w:szCs w:val="17"/>
           <w:shd w:val="clear" w:color="auto" w:fill="FFFFFF"/>
         </w:rPr>
-        <w:t> </w:t>
-      </w:r>
-    </w:p>
-    <w:p>
-      <w:pPr>
-        <w:bidi w:val="0"/>
-        <w:spacing w:line="360" w:lineRule="auto"/>
-      </w:pPr>
-      <w:r>
-        <w:t>This is a problem that has not yet received sufficient experimental treatment. However, w</w:t>
-      </w:r>
-      <w:r>
-        <w:t>e added a few sentences to the model section (</w:t>
-      </w:r>
-      <w:r>
-        <w:t>L132</w:t>
-      </w:r>
-      <w:r>
-        <w:t>):</w:t>
-      </w:r>
-    </w:p>
-    <w:p>
-      <w:pPr>
-        <w:bidi w:val="0"/>
-        <w:spacing w:line="360" w:lineRule="auto"/>
-        <w:ind w:left="720"/>
-      </w:pPr>
-      <w:r>
-        <w:t>"</w:t>
-      </w:r>
-      <w:r>
-        <w:t>Evidence shows that numerous stress responses induce mutagenesis in bacteria [16</w:t>
-      </w:r>
-      <w:proofErr w:type="gramStart"/>
-      <w:r>
-        <w:t>,32</w:t>
-      </w:r>
-      <w:proofErr w:type="gramEnd"/>
-      <w:r>
-        <w:t xml:space="preserve">]. These responses can be activated due to deteriorating environmental conditions (see section 3.5) or due to mutations that impair important cell functions, thereby reducing fitness and inducing a stress response. For example, a </w:t>
-      </w:r>
-      <w:proofErr w:type="spellStart"/>
-      <w:r>
-        <w:t>frameshift</w:t>
-      </w:r>
-      <w:proofErr w:type="spellEnd"/>
-      <w:r>
-        <w:t xml:space="preserve"> mutation in the lac gene causes cells to starve on lactose, thus inducing mutagenesis via a stress </w:t>
-      </w:r>
-      <w:r>
-        <w:rPr>
-          <w:lang w:bidi="hi-IN"/>
-        </w:rPr>
-        <w:t xml:space="preserve">response </w:t>
-      </w:r>
-      <w:r>
-        <w:rPr>
-          <w:lang w:bidi="hi-IN"/>
-        </w:rPr>
-        <w:fldChar w:fldCharType="begin" w:fldLock="1"/>
-      </w:r>
-      <w:r>
-        <w:rPr>
-          <w:lang w:bidi="hi-IN"/>
-        </w:rPr>
-        <w:instrText>ADDIN CSL_CITATION { "citationItems" : [ { "id" : "ITEM-1", "itemData" : { "DOI" : "10.1111/j.1365-2958.2010.07213.x", "ISSN" : "1365-2958", "PMID" : "20497332", "abstract" : "Pathways of mutagenesis are induced in microbes under adverse conditions controlled by stress responses. Control of mutagenesis by stress responses may accelerate evolution specifically when cells are maladapted to their environments, i.e. are stressed. Stress-induced mutagenesis in the Escherichia coli Lac assay occurs either by 'point' mutation or gene amplification. Point mutagenesis is associated with DNA double-strand-break (DSB) repair and requires DinB error-prone DNA polymerase and the SOS DNA-damage- and RpoS general-stress responses. We report that the RpoE envelope-protein-stress response is also required. In a screen for mutagenesis-defective mutants, we isolated a transposon insertion in the rpoE P2 promoter. The insertion prevents rpoE induction during stress, but leaves constitutive expression intact, and allows cell viability. rpoE insertion and suppressed null mutants display reduced point mutagenesis and maintenance of amplified DNA. Furthermore, sigma(E) acts independently of stress responses previously implicated: SOS/DinB and RpoS, and of sigma(32), which was postulated to affect mutagenesis. I-SceI-induced DSBs alleviated much of the rpoE phenotype, implying that sigma(E) promoted DSB formation. Thus, a third stress response and stress input regulate DSB-repair-associated stress-induced mutagenesis. This provides the first report of mutagenesis promoted by sigma(E), and implies that extracytoplasmic stressors may affect genome integrity and, potentially, the ability to evolve.", "author" : [ { "dropping-particle" : "", "family" : "Gibson", "given" : "Janet L.", "non-dropping-particle" : "", "parse-names" : false, "suffix" : "" }, { "dropping-particle" : "", "family" : "Lombardo", "given" : "Mary-Jane", "non-dropping-particle" : "", "parse-names" : false, "suffix" : "" }, { "dropping-particle" : "", "family" : "Thornton", "given" : "Philip C.", "non-dropping-particle" : "", "parse-names" : false, "suffix" : "" }, { "dropping-particle" : "", "family" : "Hu", "given" : "Kenneth H.", "non-dropping-particle" : "", "parse-names" : false, "suffix" : "" }, { "dropping-particle" : "", "family" : "Galhardo", "given" : "Rodrigo S.", "non-dropping-particle" : "", "parse-names" : false, "suffix" : "" }, { "dropping-particle" : "", "family" : "Beadle", "given" : "Bernadette", "non-dropping-particle" : "", "parse-names" : false, "suffix" : "" }, { "dropping-particle" : "", "family" : "Habib", "given" : "Anand", "non-dropping-particle" : "", "parse-names" : false, "suffix" : "" }, { "dropping-particle" : "", "family" : "Magner", "given" : "Daniel B.", "non-dropping-particle" : "", "parse-names" : false, "suffix" : "" }, { "dropping-particle" : "", "family" : "Frost", "given" : "Laura S.", "non-dropping-particle" : "", "parse-names" : false, "suffix" : "" }, { "dropping-particle" : "", "family" : "Herman", "given" : "Christophe", "non-dropping-particle" : "", "parse-names" : false, "suffix" : "" }, { "dropping-particle" : "", "family" : "Hastings", "given" : "P. J.", "non-dropping-particle" : "", "parse-names" : false, "suffix" : "" }, { "dropping-particle" : "", "family" : "Rosenberg", "given" : "Susan M.", "non-dropping-particle" : "", "parse-names" : false, "suffix" : "" } ], "container-title" : "Molecular microbiology", "id" : "ITEM-1", "issue" : "2", "issued" : { "date-parts" : [ [ "2010", "7" ] ] }, "page" : "415-30", "title" : "The sigma(E) stress response is required for stress-induced mutation and amplification in Escherichia coli.", "type" : "article-journal", "volume" : "77" }, "uris" : [ "http://www.mendeley.com/documents/?uuid=7ccd4f49-8430-463a-ac4e-7abe4d8132a3" ] }, { "id" : "ITEM-2", "itemData" : { "DOI" : "10.1002/bies.201200050", "ISSN" : "1521-1878", "PMID" : "22911060", "abstract" : "Evolutionary theory assumed that mutations occur constantly, gradually, and randomly over time. This formulation from the \"modern synthesis\" of the 1930s was embraced decades before molecular understanding of genes or mutations. Since then, our labs and others have elucidated mutation mechanisms activated by stress responses. Stress-induced mutation mechanisms produce mutations, potentially accelerating evolution, specifically when cells are maladapted to their environment, that is, when they are stressed. The mechanisms of stress-induced mutation that are being revealed experimentally in laboratory settings provide compelling models for mutagenesis that propels pathogen-host adaptation, antibiotic resistance, cancer progression and resistance, and perhaps much of evolution generally. We discuss double-strand-break-dependent stress-induced mutation in Escherichia coli. Recent results illustrate how a stress response activates mutagenesis and demonstrate this mechanism's generality and importance to spontaneous mutation. New data also suggest a possible harmony between previous, apparently opposed, models for the molecular mechanism. They additionally strengthen the case for anti-evolvability therapeutics for infectious disease and cancer.", "author" : [ { "dropping-particle" : "", "family" : "Rosenberg", "given" : "Susan M.", "non-dropping-particle" : "", "parse-names" : false, "suffix" : "" }, { "dropping-particle" : "", "family" : "Shee", "given" : "Chandan", "non-dropping-particle" : "", "parse-names" : false, "suffix" : "" }, { "dropping-particle" : "", "family" : "Frisch", "given" : "Ryan L.", "non-dropping-particle" : "", "parse-names" : false, "suffix" : "" }, { "dropping-particle" : "", "family" : "Hastings", "given" : "P J", "non-dropping-particle" : "", "parse-names" : false, "suffix" : "" } ], "container-title" : "BioEssays", "id" : "ITEM-2", "issued" : { "date-parts" : [ [ "2012", "8", "22" ] ] }, "note" : "Thus, it is possible that RpoS- and PolIV-promoted mutagenic break repair might have evolved based on selection for its properties as an evolutionary engine.", "page" : "1-8", "title" : "Stress-induced mutation via DNA breaks in &lt;i&gt;Escherichia coli&lt;/i&gt;: A molecular mechanism with implications for evolution and medicine.", "type" : "article-journal" }, "uris" : [ "http://www.mendeley.com/documents/?uuid=0d85919f-39a1-461e-b94a-c8238c9dda75" ] } ], "mendeley" : { "previouslyFormattedCitation" : "[17,53]" }, "properties" : { "noteIndex" : 0 }, "schema" : "https://github.com/citation-style-language/schema/raw/master/csl-citation.json" }</w:instrText>
-      </w:r>
-      <w:r>
-        <w:rPr>
-          <w:lang w:bidi="hi-IN"/>
-        </w:rPr>
-        <w:fldChar w:fldCharType="separate"/>
-      </w:r>
-      <w:r>
-        <w:rPr>
-          <w:noProof/>
-          <w:lang w:bidi="hi-IN"/>
-        </w:rPr>
-        <w:t>[17,53]</w:t>
-      </w:r>
-      <w:r>
-        <w:rPr>
-          <w:lang w:bidi="hi-IN"/>
-        </w:rPr>
-        <w:fldChar w:fldCharType="end"/>
-      </w:r>
-      <w:r>
-        <w:rPr>
-          <w:lang w:bidi="hi-IN"/>
-        </w:rPr>
-        <w:t>.</w:t>
-      </w:r>
-      <w:r>
-        <w:t>"</w:t>
-      </w:r>
-    </w:p>
-    <w:p>
-      <w:pPr>
-        <w:bidi w:val="0"/>
-        <w:spacing w:line="360" w:lineRule="auto"/>
+      </w:pPr>
+      <w:r>
         <w:rPr>
           <w:rFonts w:ascii="Bitstream Vera Sans" w:hAnsi="Bitstream Vera Sans"/>
           <w:i/>
@@ -372,12 +375,10 @@
           <w:szCs w:val="17"/>
           <w:shd w:val="clear" w:color="auto" w:fill="FFFFFF"/>
         </w:rPr>
-      </w:pPr>
-    </w:p>
-    <w:p>
-      <w:pPr>
-        <w:bidi w:val="0"/>
-        <w:spacing w:line="360" w:lineRule="auto"/>
+        <w:t xml:space="preserve">Second, and related, I'd like to see some justification for modeling SIM as 'all or nothing' rather than as a function of a genotype's fitness decrement from the optimum. </w:t>
+      </w:r>
+      <w:proofErr w:type="spellStart"/>
+      <w:r>
         <w:rPr>
           <w:rFonts w:ascii="Bitstream Vera Sans" w:hAnsi="Bitstream Vera Sans"/>
           <w:i/>
@@ -387,7 +388,9 @@
           <w:szCs w:val="17"/>
           <w:shd w:val="clear" w:color="auto" w:fill="FFFFFF"/>
         </w:rPr>
-      </w:pPr>
+        <w:t>Lenski's</w:t>
+      </w:r>
+      <w:proofErr w:type="spellEnd"/>
       <w:r>
         <w:rPr>
           <w:rFonts w:ascii="Bitstream Vera Sans" w:hAnsi="Bitstream Vera Sans"/>
@@ -398,7 +401,7 @@
           <w:szCs w:val="17"/>
           <w:shd w:val="clear" w:color="auto" w:fill="FFFFFF"/>
         </w:rPr>
-        <w:t xml:space="preserve">Second, and related, I'd like to see some justification for modeling SIM as 'all or nothing' rather than as a function of a genotype's fitness decrement from the optimum. </w:t>
+        <w:t xml:space="preserve"> group recently published a paper predicting that fitness may never be reached, even during adaptation to a simple constant environment (Wiser, M. J., N. </w:t>
       </w:r>
       <w:proofErr w:type="spellStart"/>
       <w:r>
@@ -411,7 +414,7 @@
           <w:szCs w:val="17"/>
           <w:shd w:val="clear" w:color="auto" w:fill="FFFFFF"/>
         </w:rPr>
-        <w:t>Lenski's</w:t>
+        <w:t>Ribeck</w:t>
       </w:r>
       <w:proofErr w:type="spellEnd"/>
       <w:r>
@@ -424,7 +427,7 @@
           <w:szCs w:val="17"/>
           <w:shd w:val="clear" w:color="auto" w:fill="FFFFFF"/>
         </w:rPr>
-        <w:t xml:space="preserve"> group recently published a paper predicting that fitness may never be reached, even during adaptation to a simple constant environment (Wiser, M. J., N. </w:t>
+        <w:t xml:space="preserve">, and R. E. </w:t>
       </w:r>
       <w:proofErr w:type="spellStart"/>
       <w:r>
@@ -437,7 +440,7 @@
           <w:szCs w:val="17"/>
           <w:shd w:val="clear" w:color="auto" w:fill="FFFFFF"/>
         </w:rPr>
-        <w:t>Ribeck</w:t>
+        <w:t>Lenski</w:t>
       </w:r>
       <w:proofErr w:type="spellEnd"/>
       <w:r>
@@ -450,32 +453,6 @@
           <w:szCs w:val="17"/>
           <w:shd w:val="clear" w:color="auto" w:fill="FFFFFF"/>
         </w:rPr>
-        <w:t xml:space="preserve">, and R. E. </w:t>
-      </w:r>
-      <w:proofErr w:type="spellStart"/>
-      <w:r>
-        <w:rPr>
-          <w:rFonts w:ascii="Bitstream Vera Sans" w:hAnsi="Bitstream Vera Sans"/>
-          <w:i/>
-          <w:iCs/>
-          <w:color w:val="000000"/>
-          <w:sz w:val="17"/>
-          <w:szCs w:val="17"/>
-          <w:shd w:val="clear" w:color="auto" w:fill="FFFFFF"/>
-        </w:rPr>
-        <w:t>Lenski</w:t>
-      </w:r>
-      <w:proofErr w:type="spellEnd"/>
-      <w:r>
-        <w:rPr>
-          <w:rFonts w:ascii="Bitstream Vera Sans" w:hAnsi="Bitstream Vera Sans"/>
-          <w:i/>
-          <w:iCs/>
-          <w:color w:val="000000"/>
-          <w:sz w:val="17"/>
-          <w:szCs w:val="17"/>
-          <w:shd w:val="clear" w:color="auto" w:fill="FFFFFF"/>
-        </w:rPr>
         <w:t>. 2013. Long-term dynamics of adaptation in asexual populations. Science 342:1364–1367). If this result is at all general, does it mean we should think that SIM will always be induced?</w:t>
       </w:r>
       <w:r>
@@ -667,10 +644,7 @@
         <w:spacing w:line="360" w:lineRule="auto"/>
       </w:pPr>
       <w:r>
-        <w:t xml:space="preserve">Second, </w:t>
-      </w:r>
-      <w:r>
-        <w:t>SIM is modeled as an 'all or nothing', but the threshold doesn't occur at the optimum but rather at the wildtype fitness, which at the beginning of the process, is very close to the population mean fitness. We changed the definition of SIM to reflect this (L138):</w:t>
+        <w:t>Second, SIM is modeled as an 'all or nothing', but the threshold doesn't occur at the optimum but rather at the wildtype fitness, which at the beginning of the process, is very close to the population mean fitness. We changed the definition of SIM to reflect this (L138):</w:t>
       </w:r>
     </w:p>
     <w:p>
@@ -827,7 +801,13 @@
         <w:spacing w:line="360" w:lineRule="auto"/>
       </w:pPr>
       <w:r>
-        <w:t>Figs. 2,3: fixed typo in x-label</w:t>
+        <w:t>Figs. 2,</w:t>
+      </w:r>
+      <w:r>
+        <w:t>G1</w:t>
+      </w:r>
+      <w:r>
+        <w:t>: fixed typo in x-label</w:t>
       </w:r>
     </w:p>
     <w:p>
@@ -1535,7 +1515,10 @@
         <w:spacing w:line="360" w:lineRule="auto"/>
       </w:pPr>
       <w:r>
-        <w:t>Corrected Figure</w:t>
+        <w:t>We c</w:t>
+      </w:r>
+      <w:r>
+        <w:t>orrected Figure</w:t>
       </w:r>
       <w:r>
         <w:t xml:space="preserve"> label</w:t>
@@ -1555,7 +1538,10 @@
         <w:spacing w:line="360" w:lineRule="auto"/>
       </w:pPr>
       <w:r>
-        <w:t>Changed "Appendix 2" to "Appendix B" in Appendix C</w:t>
+        <w:t>We c</w:t>
+      </w:r>
+      <w:r>
+        <w:t>hanged "Appendix 2" to "Appendix B" in Appendix C</w:t>
       </w:r>
     </w:p>
     <w:p>
@@ -1569,7 +1555,10 @@
         <w:spacing w:line="360" w:lineRule="auto"/>
       </w:pPr>
       <w:r>
-        <w:t>Moved part of the paragraph on adaptive peak shift</w:t>
+        <w:t>We m</w:t>
+      </w:r>
+      <w:r>
+        <w:t>oved part of the paragraph on adaptive peak shift</w:t>
       </w:r>
       <w:r>
         <w:t>s</w:t>
@@ -1599,9 +1588,17 @@
         </w:numPr>
         <w:bidi w:val="0"/>
         <w:spacing w:line="360" w:lineRule="auto"/>
-      </w:pPr>
-      <w:r>
-        <w:t xml:space="preserve">Deposited the simulation results in Dryad. The data can be retrieved for review purposes using this URL: </w:t>
+        <w:rPr>
+          <w:rStyle w:val="Hyperlink"/>
+          <w:color w:val="auto"/>
+          <w:u w:val="none"/>
+        </w:rPr>
+      </w:pPr>
+      <w:r>
+        <w:t>We d</w:t>
+      </w:r>
+      <w:r>
+        <w:t xml:space="preserve">eposited the simulation results in Dryad. The data can be retrieved for review purposes using this URL: </w:t>
       </w:r>
       <w:hyperlink r:id="rId8" w:history="1">
         <w:r>
@@ -1612,6 +1609,89 @@
           <w:t>http://datadryad.org/review?wfID=31733&amp;token=d950038c-513b-430d-9d6a-8a0f45a1c712</w:t>
         </w:r>
       </w:hyperlink>
+    </w:p>
+    <w:p>
+      <w:pPr>
+        <w:pStyle w:val="ListParagraph"/>
+        <w:numPr>
+          <w:ilvl w:val="0"/>
+          <w:numId w:val="3"/>
+        </w:numPr>
+        <w:bidi w:val="0"/>
+        <w:spacing w:line="360" w:lineRule="auto"/>
+        <w:rPr>
+          <w:rStyle w:val="Hyperlink"/>
+          <w:color w:val="auto"/>
+          <w:u w:val="none"/>
+        </w:rPr>
+      </w:pPr>
+      <w:r>
+        <w:rPr>
+          <w:rStyle w:val="Hyperlink"/>
+          <w:color w:val="auto"/>
+          <w:u w:val="none"/>
+        </w:rPr>
+        <w:t xml:space="preserve">We moved the results concerning adaptation in the strong mutation regime (including Figure 3 of the original submission and the last paragraph in section 3.3) to </w:t>
+      </w:r>
+      <w:r>
+        <w:rPr>
+          <w:rStyle w:val="Hyperlink"/>
+          <w:color w:val="auto"/>
+          <w:u w:val="none"/>
+        </w:rPr>
+        <w:t xml:space="preserve">Online </w:t>
+      </w:r>
+      <w:r>
+        <w:rPr>
+          <w:rStyle w:val="Hyperlink"/>
+          <w:color w:val="auto"/>
+          <w:u w:val="none"/>
+        </w:rPr>
+        <w:t>Appendix G in the Electronic Supplementary</w:t>
+      </w:r>
+      <w:r>
+        <w:rPr>
+          <w:rStyle w:val="Hyperlink"/>
+          <w:color w:val="auto"/>
+          <w:u w:val="none"/>
+        </w:rPr>
+        <w:t xml:space="preserve"> Material </w:t>
+      </w:r>
+      <w:r>
+        <w:rPr>
+          <w:rStyle w:val="Hyperlink"/>
+          <w:color w:val="auto"/>
+          <w:u w:val="none"/>
+        </w:rPr>
+        <w:t>due to page length requirements.</w:t>
+      </w:r>
+    </w:p>
+    <w:p>
+      <w:pPr>
+        <w:pStyle w:val="ListParagraph"/>
+        <w:numPr>
+          <w:ilvl w:val="0"/>
+          <w:numId w:val="3"/>
+        </w:numPr>
+        <w:bidi w:val="0"/>
+        <w:spacing w:line="360" w:lineRule="auto"/>
+      </w:pPr>
+      <w:r>
+        <w:rPr>
+          <w:rStyle w:val="Hyperlink"/>
+          <w:color w:val="auto"/>
+          <w:u w:val="none"/>
+        </w:rPr>
+        <w:t xml:space="preserve">We moved appendices A, B and </w:t>
+      </w:r>
+      <w:r>
+        <w:rPr>
+          <w:rStyle w:val="Hyperlink"/>
+          <w:color w:val="auto"/>
+          <w:u w:val="none"/>
+        </w:rPr>
+        <w:t>C to the Electronic Supplementary Material due to page length requirements.</w:t>
+      </w:r>
     </w:p>
     <w:p>
       <w:pPr>
@@ -1881,7 +1961,7 @@
             <w:noProof/>
             <w:rtl/>
           </w:rPr>
-          <w:t>2</w:t>
+          <w:t>1</w:t>
         </w:r>
         <w:r>
           <w:rPr>

</xml_diff>